<commit_message>
initialize green_time and delay
</commit_message>
<xml_diff>
--- a/可变车道和信号控制算法的设计DP版.docx
+++ b/可变车道和信号控制算法的设计DP版.docx
@@ -3192,6 +3192,12 @@
             <w:insideH w:val="single" w:color="000000" w:sz="4" w:space="0"/>
             <w:insideV w:val="single" w:color="000000" w:sz="4" w:space="0"/>
           </w:tblBorders>
+          <w:tblCellMar>
+            <w:top w:w="0" w:type="dxa"/>
+            <w:left w:w="108" w:type="dxa"/>
+            <w:bottom w:w="0" w:type="dxa"/>
+            <w:right w:w="108" w:type="dxa"/>
+          </w:tblCellMar>
         </w:tblPrEx>
         <w:trPr>
           <w:jc w:val="center"/>
@@ -3636,6 +3642,12 @@
             <w:insideH w:val="single" w:color="000000" w:sz="4" w:space="0"/>
             <w:insideV w:val="single" w:color="000000" w:sz="4" w:space="0"/>
           </w:tblBorders>
+          <w:tblCellMar>
+            <w:top w:w="0" w:type="dxa"/>
+            <w:left w:w="108" w:type="dxa"/>
+            <w:bottom w:w="0" w:type="dxa"/>
+            <w:right w:w="108" w:type="dxa"/>
+          </w:tblCellMar>
         </w:tblPrEx>
         <w:trPr>
           <w:jc w:val="center"/>
@@ -3931,6 +3943,12 @@
             <w:insideH w:val="single" w:color="000000" w:sz="4" w:space="0"/>
             <w:insideV w:val="single" w:color="000000" w:sz="4" w:space="0"/>
           </w:tblBorders>
+          <w:tblCellMar>
+            <w:top w:w="0" w:type="dxa"/>
+            <w:left w:w="108" w:type="dxa"/>
+            <w:bottom w:w="0" w:type="dxa"/>
+            <w:right w:w="108" w:type="dxa"/>
+          </w:tblCellMar>
         </w:tblPrEx>
         <w:trPr>
           <w:jc w:val="center"/>
@@ -11242,6 +11260,12 @@
             <w:insideH w:val="single" w:color="000000" w:sz="4" w:space="0"/>
             <w:insideV w:val="single" w:color="000000" w:sz="4" w:space="0"/>
           </w:tblBorders>
+          <w:tblCellMar>
+            <w:top w:w="0" w:type="dxa"/>
+            <w:left w:w="108" w:type="dxa"/>
+            <w:bottom w:w="0" w:type="dxa"/>
+            <w:right w:w="108" w:type="dxa"/>
+          </w:tblCellMar>
         </w:tblPrEx>
         <w:trPr>
           <w:jc w:val="center"/>
@@ -15501,6 +15525,12 @@
             <w:insideH w:val="single" w:color="auto" w:sz="4" w:space="0"/>
             <w:insideV w:val="single" w:color="auto" w:sz="4" w:space="0"/>
           </w:tblBorders>
+          <w:tblCellMar>
+            <w:top w:w="0" w:type="dxa"/>
+            <w:left w:w="108" w:type="dxa"/>
+            <w:bottom w:w="0" w:type="dxa"/>
+            <w:right w:w="108" w:type="dxa"/>
+          </w:tblCellMar>
         </w:tblPrEx>
         <w:tc>
           <w:tcPr>
@@ -16375,12 +16405,6 @@
             <w:insideH w:val="single" w:color="auto" w:sz="4" w:space="0"/>
             <w:insideV w:val="single" w:color="auto" w:sz="4" w:space="0"/>
           </w:tblBorders>
-          <w:tblCellMar>
-            <w:top w:w="0" w:type="dxa"/>
-            <w:left w:w="108" w:type="dxa"/>
-            <w:bottom w:w="0" w:type="dxa"/>
-            <w:right w:w="108" w:type="dxa"/>
-          </w:tblCellMar>
         </w:tblPrEx>
         <w:tc>
           <w:tcPr>
@@ -17059,50 +17083,110 @@
     </w:p>
     <w:p>
       <w:pPr>
+        <w:rPr>
+          <w:rFonts w:hint="eastAsia"/>
+          <w:position w:val="-24"/>
+          <w:lang w:val="en-US" w:eastAsia="zh-CN"/>
+        </w:rPr>
+      </w:pPr>
+      <w:r>
+        <w:rPr>
+          <w:rFonts w:hint="eastAsia"/>
+          <w:position w:val="-24"/>
+          <w:lang w:val="en-US" w:eastAsia="zh-CN"/>
+        </w:rPr>
+        <w:t xml:space="preserve">   </w:t>
+      </w:r>
+      <w:r>
+        <w:rPr>
+          <w:rFonts w:hint="eastAsia"/>
+          <w:position w:val="-24"/>
+          <w:lang w:val="en-US" w:eastAsia="zh-CN"/>
+        </w:rPr>
+        <w:object>
+          <v:shape id="_x0000_i1030" o:spt="75" type="#_x0000_t75" style="height:31pt;width:93pt;" o:ole="t" filled="f" o:preferrelative="t" stroked="f" coordsize="21600,21600">
+            <v:path/>
+            <v:fill on="f" focussize="0,0"/>
+            <v:stroke on="f"/>
+            <v:imagedata r:id="rId37" o:title=""/>
+            <o:lock v:ext="edit" aspectratio="f"/>
+            <w10:wrap type="none"/>
+            <w10:anchorlock/>
+          </v:shape>
+          <o:OLEObject Type="Embed" ProgID="Equation.DSMT4" ShapeID="_x0000_i1030" DrawAspect="Content" ObjectID="_1468075728" r:id="rId36">
+            <o:LockedField>false</o:LockedField>
+          </o:OLEObject>
+        </w:object>
+      </w:r>
+    </w:p>
+    <w:p>
+      <w:pPr>
+        <w:rPr>
+          <w:rFonts w:hint="eastAsia"/>
+          <w:position w:val="-24"/>
+          <w:lang w:val="en-US" w:eastAsia="zh-CN"/>
+        </w:rPr>
+      </w:pPr>
+      <w:r>
+        <w:rPr>
+          <w:rFonts w:hint="eastAsia"/>
+          <w:position w:val="-24"/>
+          <w:lang w:val="en-US" w:eastAsia="zh-CN"/>
+        </w:rPr>
+        <w:t xml:space="preserve">   </w:t>
+      </w:r>
+      <w:r>
+        <w:rPr>
+          <w:rFonts w:hint="eastAsia"/>
+          <w:position w:val="-24"/>
+          <w:lang w:val="en-US" w:eastAsia="zh-CN"/>
+        </w:rPr>
+        <w:object>
+          <v:shape id="_x0000_i1031" o:spt="75" type="#_x0000_t75" style="height:31pt;width:96.95pt;" o:ole="t" filled="f" o:preferrelative="t" stroked="f" coordsize="21600,21600">
+            <v:path/>
+            <v:fill on="f" focussize="0,0"/>
+            <v:stroke on="f"/>
+            <v:imagedata r:id="rId39" o:title=""/>
+            <o:lock v:ext="edit" aspectratio="f"/>
+            <w10:wrap type="none"/>
+            <w10:anchorlock/>
+          </v:shape>
+          <o:OLEObject Type="Embed" ProgID="Equation.DSMT4" ShapeID="_x0000_i1031" DrawAspect="Content" ObjectID="_1468075729" r:id="rId38">
+            <o:LockedField>false</o:LockedField>
+          </o:OLEObject>
+        </w:object>
+      </w:r>
+    </w:p>
+    <w:p>
+      <w:pPr>
         <w:jc w:val="center"/>
       </w:pPr>
       <w:r>
-        <w:drawing>
-          <wp:inline distT="0" distB="0" distL="114300" distR="114300">
-            <wp:extent cx="4467225" cy="457200"/>
-            <wp:effectExtent l="0" t="0" r="0" b="0"/>
-            <wp:docPr id="95" name="图片 91"/>
-            <wp:cNvGraphicFramePr>
-              <a:graphicFrameLocks xmlns:a="http://schemas.openxmlformats.org/drawingml/2006/main" noChangeAspect="1"/>
-            </wp:cNvGraphicFramePr>
-            <a:graphic xmlns:a="http://schemas.openxmlformats.org/drawingml/2006/main">
-              <a:graphicData uri="http://schemas.openxmlformats.org/drawingml/2006/picture">
-                <pic:pic xmlns:pic="http://schemas.openxmlformats.org/drawingml/2006/picture">
-                  <pic:nvPicPr>
-                    <pic:cNvPr id="95" name="图片 91"/>
-                    <pic:cNvPicPr>
-                      <a:picLocks noChangeAspect="1"/>
-                    </pic:cNvPicPr>
-                  </pic:nvPicPr>
-                  <pic:blipFill>
-                    <a:blip r:embed="rId36"/>
-                    <a:stretch>
-                      <a:fillRect/>
-                    </a:stretch>
-                  </pic:blipFill>
-                  <pic:spPr>
-                    <a:xfrm>
-                      <a:off x="0" y="0"/>
-                      <a:ext cx="4467225" cy="457200"/>
-                    </a:xfrm>
-                    <a:prstGeom prst="rect">
-                      <a:avLst/>
-                    </a:prstGeom>
-                    <a:noFill/>
-                    <a:ln>
-                      <a:noFill/>
-                    </a:ln>
-                  </pic:spPr>
-                </pic:pic>
-              </a:graphicData>
-            </a:graphic>
-          </wp:inline>
-        </w:drawing>
+        <w:rPr>
+          <w:rFonts w:hint="eastAsia"/>
+          <w:position w:val="-32"/>
+          <w:lang w:val="en-US" w:eastAsia="zh-CN"/>
+        </w:rPr>
+        <w:t xml:space="preserve">  </w:t>
+      </w:r>
+      <w:r>
+        <w:rPr>
+          <w:position w:val="-32"/>
+        </w:rPr>
+        <w:object>
+          <v:shape id="_x0000_i1032" o:spt="75" type="#_x0000_t75" style="height:37pt;width:373.95pt;" o:ole="t" filled="f" o:preferrelative="t" stroked="f" coordsize="21600,21600">
+            <v:path/>
+            <v:fill on="f" focussize="0,0"/>
+            <v:stroke on="f"/>
+            <v:imagedata r:id="rId41" o:title=""/>
+            <o:lock v:ext="edit" aspectratio="f"/>
+            <w10:wrap type="none"/>
+            <w10:anchorlock/>
+          </v:shape>
+          <o:OLEObject Type="Embed" ProgID="Equation.DSMT4" ShapeID="_x0000_i1032" DrawAspect="Content" ObjectID="_1468075730" r:id="rId40">
+            <o:LockedField>false</o:LockedField>
+          </o:OLEObject>
+        </w:object>
       </w:r>
     </w:p>
     <w:p>
@@ -17148,7 +17232,7 @@
                     </pic:cNvPicPr>
                   </pic:nvPicPr>
                   <pic:blipFill>
-                    <a:blip r:embed="rId37"/>
+                    <a:blip r:embed="rId42"/>
                     <a:stretch>
                       <a:fillRect/>
                     </a:stretch>
@@ -17191,6 +17275,73 @@
       <w:pPr>
         <w:jc w:val="both"/>
         <w:rPr>
+          <w:rFonts w:hint="default"/>
+          <w:lang w:val="en-US" w:eastAsia="zh-CN"/>
+        </w:rPr>
+      </w:pPr>
+      <w:r>
+        <w:rPr>
+          <w:rFonts w:hint="eastAsia"/>
+          <w:position w:val="-14"/>
+          <w:lang w:val="en-US" w:eastAsia="zh-CN"/>
+        </w:rPr>
+        <w:object>
+          <v:shape id="_x0000_i1033" o:spt="75" type="#_x0000_t75" style="height:19pt;width:27pt;" o:ole="t" filled="f" o:preferrelative="t" stroked="f" coordsize="21600,21600">
+            <v:path/>
+            <v:fill on="f" focussize="0,0"/>
+            <v:stroke on="f"/>
+            <v:imagedata r:id="rId44" o:title=""/>
+            <o:lock v:ext="edit" aspectratio="f"/>
+            <w10:wrap type="none"/>
+            <w10:anchorlock/>
+          </v:shape>
+          <o:OLEObject Type="Embed" ProgID="Equation.DSMT4" ShapeID="_x0000_i1033" DrawAspect="Content" ObjectID="_1468075731" r:id="rId43">
+            <o:LockedField>false</o:LockedField>
+          </o:OLEObject>
+        </w:object>
+      </w:r>
+      <w:r>
+        <w:rPr>
+          <w:rFonts w:hint="eastAsia"/>
+          <w:position w:val="-14"/>
+          <w:lang w:val="en-US" w:eastAsia="zh-CN"/>
+        </w:rPr>
+        <w:t>，</w:t>
+      </w:r>
+      <w:r>
+        <w:rPr>
+          <w:rFonts w:hint="eastAsia"/>
+          <w:position w:val="-14"/>
+          <w:lang w:val="en-US" w:eastAsia="zh-CN"/>
+        </w:rPr>
+        <w:object>
+          <v:shape id="_x0000_i1034" o:spt="75" type="#_x0000_t75" style="height:19pt;width:28pt;" o:ole="t" filled="f" o:preferrelative="t" stroked="f" coordsize="21600,21600">
+            <v:path/>
+            <v:fill on="f" focussize="0,0"/>
+            <v:stroke on="f"/>
+            <v:imagedata r:id="rId46" o:title=""/>
+            <o:lock v:ext="edit" aspectratio="f"/>
+            <w10:wrap type="none"/>
+            <w10:anchorlock/>
+          </v:shape>
+          <o:OLEObject Type="Embed" ProgID="Equation.DSMT4" ShapeID="_x0000_i1034" DrawAspect="Content" ObjectID="_1468075732" r:id="rId45">
+            <o:LockedField>false</o:LockedField>
+          </o:OLEObject>
+        </w:object>
+      </w:r>
+      <w:r>
+        <w:rPr>
+          <w:rFonts w:hint="eastAsia"/>
+          <w:position w:val="-14"/>
+          <w:lang w:val="en-US" w:eastAsia="zh-CN"/>
+        </w:rPr>
+        <w:t>——嵌套相位下基于清空比例约束每个环相位的交通需求量；</w:t>
+      </w:r>
+    </w:p>
+    <w:p>
+      <w:pPr>
+        <w:jc w:val="both"/>
+        <w:rPr>
           <w:rFonts w:hint="eastAsia"/>
           <w:lang w:val="en-US" w:eastAsia="zh-CN"/>
         </w:rPr>
@@ -17214,7 +17365,7 @@
                     </pic:cNvPicPr>
                   </pic:nvPicPr>
                   <pic:blipFill>
-                    <a:blip r:embed="rId38"/>
+                    <a:blip r:embed="rId47"/>
                     <a:stretch>
                       <a:fillRect/>
                     </a:stretch>
@@ -17264,7 +17415,7 @@
                     </pic:cNvPicPr>
                   </pic:nvPicPr>
                   <pic:blipFill>
-                    <a:blip r:embed="rId39"/>
+                    <a:blip r:embed="rId48"/>
                     <a:stretch>
                       <a:fillRect/>
                     </a:stretch>
@@ -17300,7 +17451,7 @@
           <w:rFonts w:hint="eastAsia"/>
           <w:lang w:val="en-US" w:eastAsia="zh-CN"/>
         </w:rPr>
-        <w:t>嵌套相位下基于清空比例约束每个相位的车道流量值的最大值，以5分钟为统计间隔，单位：pcu/5min；</w:t>
+        <w:t>嵌套相位下每个相位的车道流量值的最大值，以5分钟为统计间隔，单位：pcu/5min；</w:t>
       </w:r>
     </w:p>
     <w:p>
@@ -17330,7 +17481,7 @@
                     </pic:cNvPicPr>
                   </pic:nvPicPr>
                   <pic:blipFill>
-                    <a:blip r:embed="rId40"/>
+                    <a:blip r:embed="rId49"/>
                     <a:stretch>
                       <a:fillRect/>
                     </a:stretch>
@@ -17396,7 +17547,7 @@
                     </pic:cNvPicPr>
                   </pic:nvPicPr>
                   <pic:blipFill>
-                    <a:blip r:embed="rId41"/>
+                    <a:blip r:embed="rId50"/>
                     <a:stretch>
                       <a:fillRect/>
                     </a:stretch>
@@ -17462,7 +17613,7 @@
                     </pic:cNvPicPr>
                   </pic:nvPicPr>
                   <pic:blipFill>
-                    <a:blip r:embed="rId42"/>
+                    <a:blip r:embed="rId51"/>
                     <a:stretch>
                       <a:fillRect/>
                     </a:stretch>
@@ -17528,7 +17679,7 @@
                     </pic:cNvPicPr>
                   </pic:nvPicPr>
                   <pic:blipFill>
-                    <a:blip r:embed="rId43"/>
+                    <a:blip r:embed="rId52"/>
                     <a:stretch>
                       <a:fillRect/>
                     </a:stretch>
@@ -17564,7 +17715,7 @@
           <w:rFonts w:hint="eastAsia"/>
           <w:lang w:val="en-US" w:eastAsia="zh-CN"/>
         </w:rPr>
-        <w:t>相位i在时间间隔开始时的排队车辆数（基于清空比例调整），单位：pcu；</w:t>
+        <w:t>相位i在时间间隔开始时的排队车辆数，单位：pcu；</w:t>
       </w:r>
     </w:p>
     <w:p>
@@ -17594,7 +17745,7 @@
                     </pic:cNvPicPr>
                   </pic:nvPicPr>
                   <pic:blipFill>
-                    <a:blip r:embed="rId44"/>
+                    <a:blip r:embed="rId53"/>
                     <a:stretch>
                       <a:fillRect/>
                     </a:stretch>
@@ -17667,7 +17818,7 @@
                     </pic:cNvPicPr>
                   </pic:nvPicPr>
                   <pic:blipFill>
-                    <a:blip r:embed="rId45"/>
+                    <a:blip r:embed="rId54"/>
                     <a:stretch>
                       <a:fillRect/>
                     </a:stretch>
@@ -17726,7 +17877,7 @@
                     </pic:cNvPicPr>
                   </pic:nvPicPr>
                   <pic:blipFill>
-                    <a:blip r:embed="rId46"/>
+                    <a:blip r:embed="rId55"/>
                     <a:stretch>
                       <a:fillRect/>
                     </a:stretch>
@@ -17807,7 +17958,7 @@
                     </pic:cNvPicPr>
                   </pic:nvPicPr>
                   <pic:blipFill>
-                    <a:blip r:embed="rId47"/>
+                    <a:blip r:embed="rId56"/>
                     <a:stretch>
                       <a:fillRect/>
                     </a:stretch>
@@ -17884,7 +18035,7 @@
                     </pic:cNvPicPr>
                   </pic:nvPicPr>
                   <pic:blipFill>
-                    <a:blip r:embed="rId48"/>
+                    <a:blip r:embed="rId57"/>
                     <a:stretch>
                       <a:fillRect/>
                     </a:stretch>
@@ -17958,7 +18109,7 @@
                     </pic:cNvPicPr>
                   </pic:nvPicPr>
                   <pic:blipFill>
-                    <a:blip r:embed="rId49"/>
+                    <a:blip r:embed="rId58"/>
                     <a:stretch>
                       <a:fillRect/>
                     </a:stretch>
@@ -18032,7 +18183,7 @@
                     </pic:cNvPicPr>
                   </pic:nvPicPr>
                   <pic:blipFill>
-                    <a:blip r:embed="rId50"/>
+                    <a:blip r:embed="rId59"/>
                     <a:stretch>
                       <a:fillRect/>
                     </a:stretch>
@@ -18110,7 +18261,7 @@
                     </pic:cNvPicPr>
                   </pic:nvPicPr>
                   <pic:blipFill>
-                    <a:blip r:embed="rId51"/>
+                    <a:blip r:embed="rId60"/>
                     <a:stretch>
                       <a:fillRect/>
                     </a:stretch>
@@ -18199,7 +18350,7 @@
           <w:rFonts w:hint="eastAsia"/>
           <w:lang w:val="en-US" w:eastAsia="zh-CN"/>
         </w:rPr>
-        <w:t>决策树算法的目标函数是最小化所有车辆的累积延误值。在计算延误过程汇总，考虑不同车辆类型的延误权重，便于实施公交优先或特种车辆优先通行。</w:t>
+        <w:t>决策树算法的目标函数是最小化所有车辆的累积延误值。在计算延误过程中，考虑不同车辆类型的延误权重，便于实施公交优先或特种车辆优先通行。</w:t>
       </w:r>
     </w:p>
     <w:p>
@@ -18236,7 +18387,7 @@
                     </pic:cNvPicPr>
                   </pic:nvPicPr>
                   <pic:blipFill>
-                    <a:blip r:embed="rId52"/>
+                    <a:blip r:embed="rId61"/>
                     <a:stretch>
                       <a:fillRect/>
                     </a:stretch>
@@ -18286,7 +18437,7 @@
                     </pic:cNvPicPr>
                   </pic:nvPicPr>
                   <pic:blipFill>
-                    <a:blip r:embed="rId53"/>
+                    <a:blip r:embed="rId62"/>
                     <a:stretch>
                       <a:fillRect/>
                     </a:stretch>
@@ -18336,7 +18487,7 @@
                     </pic:cNvPicPr>
                   </pic:nvPicPr>
                   <pic:blipFill>
-                    <a:blip r:embed="rId54"/>
+                    <a:blip r:embed="rId63"/>
                     <a:stretch>
                       <a:fillRect/>
                     </a:stretch>
@@ -18392,7 +18543,7 @@
                     </pic:cNvPicPr>
                   </pic:nvPicPr>
                   <pic:blipFill>
-                    <a:blip r:embed="rId55"/>
+                    <a:blip r:embed="rId64"/>
                     <a:stretch>
                       <a:fillRect/>
                     </a:stretch>
@@ -18441,7 +18592,7 @@
                     </pic:cNvPicPr>
                   </pic:nvPicPr>
                   <pic:blipFill>
-                    <a:blip r:embed="rId56"/>
+                    <a:blip r:embed="rId65"/>
                     <a:stretch>
                       <a:fillRect/>
                     </a:stretch>
@@ -18465,6 +18616,8 @@
           </wp:inline>
         </w:drawing>
       </w:r>
+      <w:bookmarkStart w:id="3" w:name="_GoBack"/>
+      <w:bookmarkEnd w:id="3"/>
     </w:p>
     <w:p>
       <w:pPr>
@@ -18472,47 +18625,23 @@
         <w:jc w:val="center"/>
       </w:pPr>
       <w:r>
-        <w:drawing>
-          <wp:inline distT="0" distB="0" distL="114300" distR="114300">
-            <wp:extent cx="3438525" cy="962025"/>
-            <wp:effectExtent l="0" t="0" r="9525" b="8890"/>
-            <wp:docPr id="70" name="图片 60"/>
-            <wp:cNvGraphicFramePr>
-              <a:graphicFrameLocks xmlns:a="http://schemas.openxmlformats.org/drawingml/2006/main" noChangeAspect="1"/>
-            </wp:cNvGraphicFramePr>
-            <a:graphic xmlns:a="http://schemas.openxmlformats.org/drawingml/2006/main">
-              <a:graphicData uri="http://schemas.openxmlformats.org/drawingml/2006/picture">
-                <pic:pic xmlns:pic="http://schemas.openxmlformats.org/drawingml/2006/picture">
-                  <pic:nvPicPr>
-                    <pic:cNvPr id="70" name="图片 60"/>
-                    <pic:cNvPicPr>
-                      <a:picLocks noChangeAspect="1"/>
-                    </pic:cNvPicPr>
-                  </pic:nvPicPr>
-                  <pic:blipFill>
-                    <a:blip r:embed="rId57"/>
-                    <a:stretch>
-                      <a:fillRect/>
-                    </a:stretch>
-                  </pic:blipFill>
-                  <pic:spPr>
-                    <a:xfrm>
-                      <a:off x="0" y="0"/>
-                      <a:ext cx="3438525" cy="962025"/>
-                    </a:xfrm>
-                    <a:prstGeom prst="rect">
-                      <a:avLst/>
-                    </a:prstGeom>
-                    <a:noFill/>
-                    <a:ln>
-                      <a:noFill/>
-                    </a:ln>
-                  </pic:spPr>
-                </pic:pic>
-              </a:graphicData>
-            </a:graphic>
-          </wp:inline>
-        </w:drawing>
+        <w:rPr>
+          <w:position w:val="-70"/>
+        </w:rPr>
+        <w:object>
+          <v:shape id="_x0000_i1035" o:spt="75" type="#_x0000_t75" style="height:76pt;width:315pt;" o:ole="t" filled="f" o:preferrelative="t" stroked="f" coordsize="21600,21600">
+            <v:path/>
+            <v:fill on="f" focussize="0,0"/>
+            <v:stroke on="f"/>
+            <v:imagedata r:id="rId67" o:title=""/>
+            <o:lock v:ext="edit" aspectratio="f"/>
+            <w10:wrap type="none"/>
+            <w10:anchorlock/>
+          </v:shape>
+          <o:OLEObject Type="Embed" ProgID="Equation.DSMT4" ShapeID="_x0000_i1035" DrawAspect="Content" ObjectID="_1468075733" r:id="rId66">
+            <o:LockedField>false</o:LockedField>
+          </o:OLEObject>
+        </w:object>
       </w:r>
     </w:p>
     <w:p>
@@ -18558,7 +18687,7 @@
                     </pic:cNvPicPr>
                   </pic:nvPicPr>
                   <pic:blipFill>
-                    <a:blip r:embed="rId58"/>
+                    <a:blip r:embed="rId68"/>
                     <a:stretch>
                       <a:fillRect/>
                     </a:stretch>
@@ -18624,7 +18753,7 @@
                     </pic:cNvPicPr>
                   </pic:nvPicPr>
                   <pic:blipFill>
-                    <a:blip r:embed="rId59"/>
+                    <a:blip r:embed="rId69"/>
                     <a:stretch>
                       <a:fillRect/>
                     </a:stretch>
@@ -18690,7 +18819,7 @@
                     </pic:cNvPicPr>
                   </pic:nvPicPr>
                   <pic:blipFill>
-                    <a:blip r:embed="rId60"/>
+                    <a:blip r:embed="rId70"/>
                     <a:stretch>
                       <a:fillRect/>
                     </a:stretch>
@@ -18756,7 +18885,7 @@
                     </pic:cNvPicPr>
                   </pic:nvPicPr>
                   <pic:blipFill>
-                    <a:blip r:embed="rId61"/>
+                    <a:blip r:embed="rId71"/>
                     <a:stretch>
                       <a:fillRect/>
                     </a:stretch>
@@ -18822,7 +18951,7 @@
                     </pic:cNvPicPr>
                   </pic:nvPicPr>
                   <pic:blipFill>
-                    <a:blip r:embed="rId62"/>
+                    <a:blip r:embed="rId72"/>
                     <a:stretch>
                       <a:fillRect/>
                     </a:stretch>
@@ -18858,16 +18987,7 @@
           <w:rFonts w:hint="eastAsia"/>
           <w:lang w:val="en-US" w:eastAsia="zh-CN"/>
         </w:rPr>
-        <w:t>车辆是否处于相位i的绿</w:t>
-      </w:r>
-      <w:bookmarkStart w:id="3" w:name="_GoBack"/>
-      <w:bookmarkEnd w:id="3"/>
-      <w:r>
-        <w:rPr>
-          <w:rFonts w:hint="eastAsia"/>
-          <w:lang w:val="en-US" w:eastAsia="zh-CN"/>
-        </w:rPr>
-        <w:t>灯状态，1表示是，0表示否；</w:t>
+        <w:t>车辆是否处于相位i的绿灯状态，1表示是，0表示否；</w:t>
       </w:r>
     </w:p>
     <w:p>
@@ -18897,7 +19017,7 @@
                     </pic:cNvPicPr>
                   </pic:nvPicPr>
                   <pic:blipFill>
-                    <a:blip r:embed="rId63"/>
+                    <a:blip r:embed="rId73"/>
                     <a:stretch>
                       <a:fillRect/>
                     </a:stretch>
@@ -18963,7 +19083,7 @@
                     </pic:cNvPicPr>
                   </pic:nvPicPr>
                   <pic:blipFill>
-                    <a:blip r:embed="rId64"/>
+                    <a:blip r:embed="rId74"/>
                     <a:stretch>
                       <a:fillRect/>
                     </a:stretch>
@@ -19029,7 +19149,7 @@
                     </pic:cNvPicPr>
                   </pic:nvPicPr>
                   <pic:blipFill>
-                    <a:blip r:embed="rId65"/>
+                    <a:blip r:embed="rId75"/>
                     <a:stretch>
                       <a:fillRect/>
                     </a:stretch>
@@ -19095,7 +19215,7 @@
                     </pic:cNvPicPr>
                   </pic:nvPicPr>
                   <pic:blipFill>
-                    <a:blip r:embed="rId66"/>
+                    <a:blip r:embed="rId76"/>
                     <a:stretch>
                       <a:fillRect/>
                     </a:stretch>
@@ -19169,7 +19289,6 @@
           <w:lang w:eastAsia="zh-CN"/>
         </w:rPr>
         <w:tab/>
-        <w:t/>
       </w:r>
       <w:r>
         <w:rPr>
@@ -19197,7 +19316,7 @@
                     </pic:cNvPicPr>
                   </pic:nvPicPr>
                   <pic:blipFill>
-                    <a:blip r:embed="rId67"/>
+                    <a:blip r:embed="rId77"/>
                     <a:stretch>
                       <a:fillRect/>
                     </a:stretch>
@@ -19289,7 +19408,7 @@
                     </pic:cNvPicPr>
                   </pic:nvPicPr>
                   <pic:blipFill>
-                    <a:blip r:embed="rId68"/>
+                    <a:blip r:embed="rId78"/>
                     <a:stretch>
                       <a:fillRect/>
                     </a:stretch>
@@ -19354,7 +19473,7 @@
                     </pic:cNvPicPr>
                   </pic:nvPicPr>
                   <pic:blipFill>
-                    <a:blip r:embed="rId69"/>
+                    <a:blip r:embed="rId79"/>
                     <a:stretch>
                       <a:fillRect/>
                     </a:stretch>
@@ -19411,7 +19530,7 @@
                     </pic:cNvPicPr>
                   </pic:nvPicPr>
                   <pic:blipFill>
-                    <a:blip r:embed="rId70"/>
+                    <a:blip r:embed="rId80"/>
                     <a:stretch>
                       <a:fillRect/>
                     </a:stretch>
@@ -19483,7 +19602,7 @@
                     </pic:cNvPicPr>
                   </pic:nvPicPr>
                   <pic:blipFill>
-                    <a:blip r:embed="rId70"/>
+                    <a:blip r:embed="rId80"/>
                     <a:stretch>
                       <a:fillRect/>
                     </a:stretch>
@@ -19571,7 +19690,7 @@
                     </pic:cNvPicPr>
                   </pic:nvPicPr>
                   <pic:blipFill>
-                    <a:blip r:embed="rId71"/>
+                    <a:blip r:embed="rId81"/>
                     <a:stretch>
                       <a:fillRect/>
                     </a:stretch>
@@ -19639,7 +19758,7 @@
                     </pic:cNvPicPr>
                   </pic:nvPicPr>
                   <pic:blipFill>
-                    <a:blip r:embed="rId72"/>
+                    <a:blip r:embed="rId82"/>
                     <a:stretch>
                       <a:fillRect/>
                     </a:stretch>
@@ -19705,7 +19824,7 @@
                     </pic:cNvPicPr>
                   </pic:nvPicPr>
                   <pic:blipFill>
-                    <a:blip r:embed="rId73"/>
+                    <a:blip r:embed="rId83"/>
                     <a:stretch>
                       <a:fillRect/>
                     </a:stretch>
@@ -19772,12 +19891,12 @@
             <v:path/>
             <v:fill on="f" focussize="0,0"/>
             <v:stroke on="f"/>
-            <v:imagedata r:id="rId75" o:title=""/>
+            <v:imagedata r:id="rId85" o:title=""/>
             <o:lock v:ext="edit" aspectratio="f"/>
             <w10:wrap type="none"/>
             <w10:anchorlock/>
           </v:shape>
-          <o:OLEObject Type="Embed" ProgID="Visio.Drawing.11" ShapeID="_x0000_i1028" DrawAspect="Content" ObjectID="_1468075728" r:id="rId74">
+          <o:OLEObject Type="Embed" ProgID="Visio.Drawing.11" ShapeID="_x0000_i1028" DrawAspect="Content" ObjectID="_1468075734" r:id="rId84">
             <o:LockedField>false</o:LockedField>
           </o:OLEObject>
         </w:object>
@@ -19853,7 +19972,7 @@
                     </pic:cNvPicPr>
                   </pic:nvPicPr>
                   <pic:blipFill>
-                    <a:blip r:embed="rId76"/>
+                    <a:blip r:embed="rId86"/>
                     <a:stretch>
                       <a:fillRect/>
                     </a:stretch>
@@ -19912,7 +20031,7 @@
                     </pic:cNvPicPr>
                   </pic:nvPicPr>
                   <pic:blipFill>
-                    <a:blip r:embed="rId77"/>
+                    <a:blip r:embed="rId87"/>
                     <a:stretch>
                       <a:fillRect/>
                     </a:stretch>
@@ -19978,7 +20097,7 @@
                     </pic:cNvPicPr>
                   </pic:nvPicPr>
                   <pic:blipFill>
-                    <a:blip r:embed="rId78"/>
+                    <a:blip r:embed="rId88"/>
                     <a:stretch>
                       <a:fillRect/>
                     </a:stretch>
@@ -20030,7 +20149,7 @@
                     </pic:cNvPicPr>
                   </pic:nvPicPr>
                   <pic:blipFill>
-                    <a:blip r:embed="rId79"/>
+                    <a:blip r:embed="rId89"/>
                     <a:stretch>
                       <a:fillRect/>
                     </a:stretch>
@@ -20089,7 +20208,7 @@
                     </pic:cNvPicPr>
                   </pic:nvPicPr>
                   <pic:blipFill>
-                    <a:blip r:embed="rId80"/>
+                    <a:blip r:embed="rId90"/>
                     <a:stretch>
                       <a:fillRect/>
                     </a:stretch>
@@ -20148,7 +20267,7 @@
                     </pic:cNvPicPr>
                   </pic:nvPicPr>
                   <pic:blipFill>
-                    <a:blip r:embed="rId81"/>
+                    <a:blip r:embed="rId91"/>
                     <a:stretch>
                       <a:fillRect/>
                     </a:stretch>
@@ -20216,7 +20335,7 @@
                     </pic:cNvPicPr>
                   </pic:nvPicPr>
                   <pic:blipFill>
-                    <a:blip r:embed="rId82"/>
+                    <a:blip r:embed="rId92"/>
                     <a:stretch>
                       <a:fillRect/>
                     </a:stretch>
@@ -20298,7 +20417,7 @@
                     </pic:cNvPicPr>
                   </pic:nvPicPr>
                   <pic:blipFill>
-                    <a:blip r:embed="rId83"/>
+                    <a:blip r:embed="rId93"/>
                     <a:stretch>
                       <a:fillRect/>
                     </a:stretch>
@@ -20357,7 +20476,7 @@
                     </pic:cNvPicPr>
                   </pic:nvPicPr>
                   <pic:blipFill>
-                    <a:blip r:embed="rId84"/>
+                    <a:blip r:embed="rId94"/>
                     <a:stretch>
                       <a:fillRect/>
                     </a:stretch>
@@ -20424,7 +20543,7 @@
                     </pic:cNvPicPr>
                   </pic:nvPicPr>
                   <pic:blipFill>
-                    <a:blip r:embed="rId85"/>
+                    <a:blip r:embed="rId95"/>
                     <a:stretch>
                       <a:fillRect/>
                     </a:stretch>
@@ -20506,7 +20625,6 @@
       </w:tblGrid>
       <w:tr>
         <w:tblPrEx>
-          <w:shd w:val="clear" w:color="auto" w:fill="auto"/>
           <w:tblCellMar>
             <w:top w:w="0" w:type="dxa"/>
             <w:left w:w="0" w:type="dxa"/>
@@ -20770,6 +20888,7 @@
       </w:tr>
       <w:tr>
         <w:tblPrEx>
+          <w:shd w:val="clear" w:color="auto" w:fill="auto"/>
           <w:tblCellMar>
             <w:top w:w="0" w:type="dxa"/>
             <w:left w:w="0" w:type="dxa"/>
@@ -22504,7 +22623,6 @@
       </w:tr>
       <w:tr>
         <w:tblPrEx>
-          <w:shd w:val="clear" w:color="auto" w:fill="auto"/>
           <w:tblCellMar>
             <w:top w:w="0" w:type="dxa"/>
             <w:left w:w="0" w:type="dxa"/>
@@ -22891,6 +23009,15 @@
         </w:tc>
       </w:tr>
       <w:tr>
+        <w:tblPrEx>
+          <w:shd w:val="clear" w:color="auto" w:fill="auto"/>
+          <w:tblCellMar>
+            <w:top w:w="0" w:type="dxa"/>
+            <w:left w:w="0" w:type="dxa"/>
+            <w:bottom w:w="0" w:type="dxa"/>
+            <w:right w:w="0" w:type="dxa"/>
+          </w:tblCellMar>
+        </w:tblPrEx>
         <w:trPr>
           <w:trHeight w:val="540" w:hRule="atLeast"/>
         </w:trPr>
@@ -23629,7 +23756,6 @@
       </w:tr>
       <w:tr>
         <w:tblPrEx>
-          <w:shd w:val="clear" w:color="auto" w:fill="auto"/>
           <w:tblCellMar>
             <w:top w:w="0" w:type="dxa"/>
             <w:left w:w="0" w:type="dxa"/>
@@ -24022,7 +24148,6 @@
       </w:tr>
       <w:tr>
         <w:tblPrEx>
-          <w:shd w:val="clear" w:color="auto" w:fill="auto"/>
           <w:tblCellMar>
             <w:top w:w="0" w:type="dxa"/>
             <w:left w:w="0" w:type="dxa"/>
@@ -26131,7 +26256,7 @@
                     </pic:cNvPicPr>
                   </pic:nvPicPr>
                   <pic:blipFill>
-                    <a:blip r:embed="rId86"/>
+                    <a:blip r:embed="rId96"/>
                     <a:stretch>
                       <a:fillRect/>
                     </a:stretch>

</xml_diff>

<commit_message>
add optimization of green_time
</commit_message>
<xml_diff>
--- a/可变车道和信号控制算法的设计DP版.docx
+++ b/可变车道和信号控制算法的设计DP版.docx
@@ -300,12 +300,6 @@
             <w:insideH w:val="single" w:color="auto" w:sz="4" w:space="0"/>
             <w:insideV w:val="single" w:color="auto" w:sz="4" w:space="0"/>
           </w:tblBorders>
-          <w:tblCellMar>
-            <w:top w:w="0" w:type="dxa"/>
-            <w:left w:w="108" w:type="dxa"/>
-            <w:bottom w:w="0" w:type="dxa"/>
-            <w:right w:w="108" w:type="dxa"/>
-          </w:tblCellMar>
         </w:tblPrEx>
         <w:trPr>
           <w:trHeight w:val="90" w:hRule="atLeast"/>
@@ -1595,7 +1589,7 @@
                 <w:vertAlign w:val="baseline"/>
                 <w:lang w:val="en-US" w:eastAsia="zh-CN"/>
               </w:rPr>
-              <w:t>车辆类型（没有）</w:t>
+              <w:t>车辆类型</w:t>
             </w:r>
           </w:p>
         </w:tc>
@@ -2390,410 +2384,6 @@
                 <w:lang w:val="en-US" w:eastAsia="zh-CN"/>
               </w:rPr>
               <w:t>speed</w:t>
-            </w:r>
-          </w:p>
-        </w:tc>
-        <w:tc>
-          <w:tcPr>
-            <w:tcW w:w="1534" w:type="dxa"/>
-            <w:vAlign w:val="top"/>
-          </w:tcPr>
-          <w:p>
-            <w:pPr>
-              <w:ind w:left="0" w:leftChars="0" w:firstLine="0" w:firstLineChars="0"/>
-              <w:rPr>
-                <w:rFonts w:hint="default" w:cstheme="minorBidi"/>
-                <w:kern w:val="2"/>
-                <w:sz w:val="24"/>
-                <w:szCs w:val="24"/>
-                <w:vertAlign w:val="baseline"/>
-                <w:lang w:val="en-US" w:eastAsia="zh-CN" w:bidi="ar-SA"/>
-              </w:rPr>
-            </w:pPr>
-            <w:r>
-              <w:rPr>
-                <w:rFonts w:hint="eastAsia" w:cstheme="minorBidi"/>
-                <w:kern w:val="2"/>
-                <w:sz w:val="24"/>
-                <w:szCs w:val="24"/>
-                <w:vertAlign w:val="baseline"/>
-                <w:lang w:val="en-US" w:eastAsia="zh-CN" w:bidi="ar-SA"/>
-              </w:rPr>
-              <w:t>double</w:t>
-            </w:r>
-          </w:p>
-        </w:tc>
-        <w:tc>
-          <w:tcPr>
-            <w:tcW w:w="1100" w:type="dxa"/>
-            <w:vAlign w:val="top"/>
-          </w:tcPr>
-          <w:p>
-            <w:pPr>
-              <w:ind w:left="0" w:leftChars="0" w:firstLine="0" w:firstLineChars="0"/>
-              <w:rPr>
-                <w:rFonts w:hint="eastAsia" w:cstheme="minorBidi"/>
-                <w:kern w:val="2"/>
-                <w:sz w:val="24"/>
-                <w:szCs w:val="24"/>
-                <w:vertAlign w:val="baseline"/>
-                <w:lang w:val="en-US" w:eastAsia="zh-CN" w:bidi="ar-SA"/>
-              </w:rPr>
-            </w:pPr>
-          </w:p>
-        </w:tc>
-      </w:tr>
-      <w:tr>
-        <w:tblPrEx>
-          <w:tblBorders>
-            <w:top w:val="single" w:color="auto" w:sz="4" w:space="0"/>
-            <w:left w:val="single" w:color="auto" w:sz="4" w:space="0"/>
-            <w:bottom w:val="single" w:color="auto" w:sz="4" w:space="0"/>
-            <w:right w:val="single" w:color="auto" w:sz="4" w:space="0"/>
-            <w:insideH w:val="single" w:color="auto" w:sz="4" w:space="0"/>
-            <w:insideV w:val="single" w:color="auto" w:sz="4" w:space="0"/>
-          </w:tblBorders>
-          <w:tblCellMar>
-            <w:top w:w="0" w:type="dxa"/>
-            <w:left w:w="108" w:type="dxa"/>
-            <w:bottom w:w="0" w:type="dxa"/>
-            <w:right w:w="108" w:type="dxa"/>
-          </w:tblCellMar>
-        </w:tblPrEx>
-        <w:tc>
-          <w:tcPr>
-            <w:tcW w:w="1444" w:type="dxa"/>
-            <w:vMerge w:val="restart"/>
-            <w:vAlign w:val="top"/>
-          </w:tcPr>
-          <w:p>
-            <w:pPr>
-              <w:ind w:left="0" w:leftChars="0" w:firstLine="0" w:firstLineChars="0"/>
-              <w:rPr>
-                <w:rFonts w:hint="default"/>
-                <w:vertAlign w:val="baseline"/>
-                <w:lang w:val="en-US" w:eastAsia="zh-CN"/>
-              </w:rPr>
-            </w:pPr>
-            <w:r>
-              <w:rPr>
-                <w:rFonts w:hint="eastAsia"/>
-                <w:vertAlign w:val="baseline"/>
-                <w:lang w:val="en-US" w:eastAsia="zh-CN"/>
-              </w:rPr>
-              <w:t>统计信息（自己算，提供lib库）</w:t>
-            </w:r>
-          </w:p>
-        </w:tc>
-        <w:tc>
-          <w:tcPr>
-            <w:tcW w:w="2384" w:type="dxa"/>
-            <w:vAlign w:val="top"/>
-          </w:tcPr>
-          <w:p>
-            <w:pPr>
-              <w:ind w:left="0" w:leftChars="0" w:firstLine="0" w:firstLineChars="0"/>
-              <w:rPr>
-                <w:rFonts w:hint="default"/>
-                <w:vertAlign w:val="baseline"/>
-                <w:lang w:val="en-US" w:eastAsia="zh-CN"/>
-              </w:rPr>
-            </w:pPr>
-            <w:r>
-              <w:rPr>
-                <w:rFonts w:hint="eastAsia"/>
-                <w:vertAlign w:val="baseline"/>
-                <w:lang w:val="en-US" w:eastAsia="zh-CN"/>
-              </w:rPr>
-              <w:t>车道排队长度</w:t>
-            </w:r>
-          </w:p>
-        </w:tc>
-        <w:tc>
-          <w:tcPr>
-            <w:tcW w:w="1866" w:type="dxa"/>
-            <w:vAlign w:val="top"/>
-          </w:tcPr>
-          <w:p>
-            <w:pPr>
-              <w:ind w:left="0" w:leftChars="0" w:firstLine="0" w:firstLineChars="0"/>
-              <w:rPr>
-                <w:rFonts w:hint="default"/>
-                <w:vertAlign w:val="baseline"/>
-                <w:lang w:val="en-US" w:eastAsia="zh-CN"/>
-              </w:rPr>
-            </w:pPr>
-            <w:r>
-              <w:rPr>
-                <w:rFonts w:hint="eastAsia"/>
-                <w:vertAlign w:val="baseline"/>
-                <w:lang w:val="en-US" w:eastAsia="zh-CN"/>
-              </w:rPr>
-              <w:t>queue_length</w:t>
-            </w:r>
-          </w:p>
-        </w:tc>
-        <w:tc>
-          <w:tcPr>
-            <w:tcW w:w="1534" w:type="dxa"/>
-            <w:vAlign w:val="top"/>
-          </w:tcPr>
-          <w:p>
-            <w:pPr>
-              <w:ind w:left="0" w:leftChars="0" w:firstLine="0" w:firstLineChars="0"/>
-              <w:rPr>
-                <w:rFonts w:hint="default" w:cstheme="minorBidi"/>
-                <w:kern w:val="2"/>
-                <w:sz w:val="24"/>
-                <w:szCs w:val="24"/>
-                <w:vertAlign w:val="baseline"/>
-                <w:lang w:val="en-US" w:eastAsia="zh-CN" w:bidi="ar-SA"/>
-              </w:rPr>
-            </w:pPr>
-            <w:r>
-              <w:rPr>
-                <w:rFonts w:hint="eastAsia" w:cstheme="minorBidi"/>
-                <w:kern w:val="2"/>
-                <w:sz w:val="24"/>
-                <w:szCs w:val="24"/>
-                <w:vertAlign w:val="baseline"/>
-                <w:lang w:val="en-US" w:eastAsia="zh-CN" w:bidi="ar-SA"/>
-              </w:rPr>
-              <w:t>double</w:t>
-            </w:r>
-          </w:p>
-        </w:tc>
-        <w:tc>
-          <w:tcPr>
-            <w:tcW w:w="1100" w:type="dxa"/>
-            <w:vAlign w:val="top"/>
-          </w:tcPr>
-          <w:p>
-            <w:pPr>
-              <w:ind w:left="0" w:leftChars="0" w:firstLine="0" w:firstLineChars="0"/>
-              <w:rPr>
-                <w:rFonts w:hint="eastAsia" w:cstheme="minorBidi"/>
-                <w:kern w:val="2"/>
-                <w:sz w:val="24"/>
-                <w:szCs w:val="24"/>
-                <w:vertAlign w:val="baseline"/>
-                <w:lang w:val="en-US" w:eastAsia="zh-CN" w:bidi="ar-SA"/>
-              </w:rPr>
-            </w:pPr>
-          </w:p>
-        </w:tc>
-      </w:tr>
-      <w:tr>
-        <w:tblPrEx>
-          <w:tblBorders>
-            <w:top w:val="single" w:color="auto" w:sz="4" w:space="0"/>
-            <w:left w:val="single" w:color="auto" w:sz="4" w:space="0"/>
-            <w:bottom w:val="single" w:color="auto" w:sz="4" w:space="0"/>
-            <w:right w:val="single" w:color="auto" w:sz="4" w:space="0"/>
-            <w:insideH w:val="single" w:color="auto" w:sz="4" w:space="0"/>
-            <w:insideV w:val="single" w:color="auto" w:sz="4" w:space="0"/>
-          </w:tblBorders>
-          <w:tblCellMar>
-            <w:top w:w="0" w:type="dxa"/>
-            <w:left w:w="108" w:type="dxa"/>
-            <w:bottom w:w="0" w:type="dxa"/>
-            <w:right w:w="108" w:type="dxa"/>
-          </w:tblCellMar>
-        </w:tblPrEx>
-        <w:tc>
-          <w:tcPr>
-            <w:tcW w:w="1444" w:type="dxa"/>
-            <w:vMerge w:val="continue"/>
-            <w:vAlign w:val="top"/>
-          </w:tcPr>
-          <w:p>
-            <w:pPr>
-              <w:ind w:left="0" w:leftChars="0" w:firstLine="0" w:firstLineChars="0"/>
-              <w:rPr>
-                <w:rFonts w:hint="eastAsia"/>
-                <w:vertAlign w:val="baseline"/>
-                <w:lang w:val="en-US" w:eastAsia="zh-CN"/>
-              </w:rPr>
-            </w:pPr>
-          </w:p>
-        </w:tc>
-        <w:tc>
-          <w:tcPr>
-            <w:tcW w:w="2384" w:type="dxa"/>
-            <w:vAlign w:val="top"/>
-          </w:tcPr>
-          <w:p>
-            <w:pPr>
-              <w:ind w:left="0" w:leftChars="0" w:firstLine="0" w:firstLineChars="0"/>
-              <w:rPr>
-                <w:rFonts w:hint="default"/>
-                <w:vertAlign w:val="baseline"/>
-                <w:lang w:val="en-US" w:eastAsia="zh-CN"/>
-              </w:rPr>
-            </w:pPr>
-            <w:r>
-              <w:rPr>
-                <w:rFonts w:hint="eastAsia"/>
-                <w:vertAlign w:val="baseline"/>
-                <w:lang w:val="en-US" w:eastAsia="zh-CN"/>
-              </w:rPr>
-              <w:t>车道排队车辆数</w:t>
-            </w:r>
-          </w:p>
-        </w:tc>
-        <w:tc>
-          <w:tcPr>
-            <w:tcW w:w="1866" w:type="dxa"/>
-            <w:vAlign w:val="top"/>
-          </w:tcPr>
-          <w:p>
-            <w:pPr>
-              <w:ind w:left="0" w:leftChars="0" w:firstLine="0" w:firstLineChars="0"/>
-              <w:rPr>
-                <w:rFonts w:hint="default"/>
-                <w:vertAlign w:val="baseline"/>
-                <w:lang w:val="en-US" w:eastAsia="zh-CN"/>
-              </w:rPr>
-            </w:pPr>
-            <w:r>
-              <w:rPr>
-                <w:rFonts w:hint="eastAsia"/>
-                <w:vertAlign w:val="baseline"/>
-                <w:lang w:val="en-US" w:eastAsia="zh-CN"/>
-              </w:rPr>
-              <w:t>queue_num</w:t>
-            </w:r>
-          </w:p>
-        </w:tc>
-        <w:tc>
-          <w:tcPr>
-            <w:tcW w:w="1534" w:type="dxa"/>
-            <w:vAlign w:val="top"/>
-          </w:tcPr>
-          <w:p>
-            <w:pPr>
-              <w:ind w:left="0" w:leftChars="0" w:firstLine="0" w:firstLineChars="0"/>
-              <w:rPr>
-                <w:rFonts w:hint="default" w:cstheme="minorBidi"/>
-                <w:kern w:val="2"/>
-                <w:sz w:val="24"/>
-                <w:szCs w:val="24"/>
-                <w:vertAlign w:val="baseline"/>
-                <w:lang w:val="en-US" w:eastAsia="zh-CN" w:bidi="ar-SA"/>
-              </w:rPr>
-            </w:pPr>
-            <w:r>
-              <w:rPr>
-                <w:rFonts w:hint="eastAsia" w:cstheme="minorBidi"/>
-                <w:kern w:val="2"/>
-                <w:sz w:val="24"/>
-                <w:szCs w:val="24"/>
-                <w:vertAlign w:val="baseline"/>
-                <w:lang w:val="en-US" w:eastAsia="zh-CN" w:bidi="ar-SA"/>
-              </w:rPr>
-              <w:t>int</w:t>
-            </w:r>
-          </w:p>
-        </w:tc>
-        <w:tc>
-          <w:tcPr>
-            <w:tcW w:w="1100" w:type="dxa"/>
-            <w:vAlign w:val="top"/>
-          </w:tcPr>
-          <w:p>
-            <w:pPr>
-              <w:ind w:left="0" w:leftChars="0" w:firstLine="0" w:firstLineChars="0"/>
-              <w:rPr>
-                <w:rFonts w:hint="eastAsia" w:cstheme="minorBidi"/>
-                <w:kern w:val="2"/>
-                <w:sz w:val="24"/>
-                <w:szCs w:val="24"/>
-                <w:vertAlign w:val="baseline"/>
-                <w:lang w:val="en-US" w:eastAsia="zh-CN" w:bidi="ar-SA"/>
-              </w:rPr>
-            </w:pPr>
-          </w:p>
-        </w:tc>
-      </w:tr>
-      <w:tr>
-        <w:tblPrEx>
-          <w:tblBorders>
-            <w:top w:val="single" w:color="auto" w:sz="4" w:space="0"/>
-            <w:left w:val="single" w:color="auto" w:sz="4" w:space="0"/>
-            <w:bottom w:val="single" w:color="auto" w:sz="4" w:space="0"/>
-            <w:right w:val="single" w:color="auto" w:sz="4" w:space="0"/>
-            <w:insideH w:val="single" w:color="auto" w:sz="4" w:space="0"/>
-            <w:insideV w:val="single" w:color="auto" w:sz="4" w:space="0"/>
-          </w:tblBorders>
-          <w:tblCellMar>
-            <w:top w:w="0" w:type="dxa"/>
-            <w:left w:w="108" w:type="dxa"/>
-            <w:bottom w:w="0" w:type="dxa"/>
-            <w:right w:w="108" w:type="dxa"/>
-          </w:tblCellMar>
-        </w:tblPrEx>
-        <w:tc>
-          <w:tcPr>
-            <w:tcW w:w="1444" w:type="dxa"/>
-            <w:vMerge w:val="continue"/>
-            <w:vAlign w:val="top"/>
-          </w:tcPr>
-          <w:p>
-            <w:pPr>
-              <w:ind w:left="0" w:leftChars="0" w:firstLine="0" w:firstLineChars="0"/>
-              <w:rPr>
-                <w:rFonts w:hint="eastAsia"/>
-                <w:vertAlign w:val="baseline"/>
-                <w:lang w:val="en-US" w:eastAsia="zh-CN"/>
-              </w:rPr>
-            </w:pPr>
-          </w:p>
-        </w:tc>
-        <w:tc>
-          <w:tcPr>
-            <w:tcW w:w="2384" w:type="dxa"/>
-            <w:vAlign w:val="top"/>
-          </w:tcPr>
-          <w:p>
-            <w:pPr>
-              <w:ind w:left="0" w:leftChars="0" w:firstLine="0" w:firstLineChars="0"/>
-              <w:rPr>
-                <w:rFonts w:hint="default"/>
-                <w:vertAlign w:val="baseline"/>
-                <w:lang w:val="en-US" w:eastAsia="zh-CN"/>
-              </w:rPr>
-            </w:pPr>
-            <w:r>
-              <w:rPr>
-                <w:rFonts w:hint="eastAsia"/>
-                <w:vertAlign w:val="baseline"/>
-                <w:lang w:val="en-US" w:eastAsia="zh-CN"/>
-              </w:rPr>
-              <w:t>车道/路段速度</w:t>
-            </w:r>
-          </w:p>
-        </w:tc>
-        <w:tc>
-          <w:tcPr>
-            <w:tcW w:w="1866" w:type="dxa"/>
-            <w:vAlign w:val="top"/>
-          </w:tcPr>
-          <w:p>
-            <w:pPr>
-              <w:ind w:left="0" w:leftChars="0" w:firstLine="0" w:firstLineChars="0"/>
-              <w:rPr>
-                <w:rFonts w:hint="default"/>
-                <w:vertAlign w:val="baseline"/>
-                <w:lang w:val="en-US" w:eastAsia="zh-CN"/>
-              </w:rPr>
-            </w:pPr>
-            <w:r>
-              <w:rPr>
-                <w:rFonts w:hint="eastAsia"/>
-                <w:vertAlign w:val="baseline"/>
-                <w:lang w:val="en-US" w:eastAsia="zh-CN"/>
-              </w:rPr>
-              <w:t>road_speed</w:t>
             </w:r>
           </w:p>
         </w:tc>
@@ -5639,11 +5229,19 @@
             <w:pPr>
               <w:ind w:left="0" w:leftChars="0" w:firstLine="0" w:firstLineChars="0"/>
               <w:rPr>
-                <w:rFonts w:hint="eastAsia"/>
-                <w:vertAlign w:val="baseline"/>
-                <w:lang w:val="en-US" w:eastAsia="zh-CN"/>
-              </w:rPr>
-            </w:pPr>
+                <w:rFonts w:hint="default"/>
+                <w:vertAlign w:val="baseline"/>
+                <w:lang w:val="en-US" w:eastAsia="zh-CN"/>
+              </w:rPr>
+            </w:pPr>
+            <w:r>
+              <w:rPr>
+                <w:rFonts w:hint="eastAsia"/>
+                <w:vertAlign w:val="baseline"/>
+                <w:lang w:val="en-US" w:eastAsia="zh-CN"/>
+              </w:rPr>
+              <w:t>可选</w:t>
+            </w:r>
           </w:p>
         </w:tc>
       </w:tr>
@@ -6275,11 +5873,19 @@
             <w:pPr>
               <w:ind w:left="0" w:leftChars="0" w:firstLine="0" w:firstLineChars="0"/>
               <w:rPr>
-                <w:rFonts w:hint="eastAsia"/>
-                <w:vertAlign w:val="baseline"/>
-                <w:lang w:val="en-US" w:eastAsia="zh-CN"/>
-              </w:rPr>
-            </w:pPr>
+                <w:rFonts w:hint="default"/>
+                <w:vertAlign w:val="baseline"/>
+                <w:lang w:val="en-US" w:eastAsia="zh-CN"/>
+              </w:rPr>
+            </w:pPr>
+            <w:r>
+              <w:rPr>
+                <w:rFonts w:hint="eastAsia"/>
+                <w:vertAlign w:val="baseline"/>
+                <w:lang w:val="en-US" w:eastAsia="zh-CN"/>
+              </w:rPr>
+              <w:t>可选</w:t>
+            </w:r>
           </w:p>
         </w:tc>
       </w:tr>
@@ -6434,6 +6040,174 @@
             <w:pPr>
               <w:ind w:left="0" w:leftChars="0" w:firstLine="0" w:firstLineChars="0"/>
               <w:rPr>
+                <w:rFonts w:hint="default"/>
+                <w:vertAlign w:val="baseline"/>
+                <w:lang w:val="en-US" w:eastAsia="zh-CN"/>
+              </w:rPr>
+            </w:pPr>
+            <w:r>
+              <w:rPr>
+                <w:rFonts w:hint="eastAsia"/>
+                <w:vertAlign w:val="baseline"/>
+                <w:lang w:val="en-US" w:eastAsia="zh-CN"/>
+              </w:rPr>
+              <w:t>可选</w:t>
+            </w:r>
+          </w:p>
+        </w:tc>
+      </w:tr>
+      <w:tr>
+        <w:tblPrEx>
+          <w:tblBorders>
+            <w:top w:val="single" w:color="000000" w:sz="4" w:space="0"/>
+            <w:left w:val="single" w:color="000000" w:sz="4" w:space="0"/>
+            <w:bottom w:val="single" w:color="000000" w:sz="4" w:space="0"/>
+            <w:right w:val="single" w:color="000000" w:sz="4" w:space="0"/>
+            <w:insideH w:val="single" w:color="000000" w:sz="4" w:space="0"/>
+            <w:insideV w:val="single" w:color="000000" w:sz="4" w:space="0"/>
+          </w:tblBorders>
+          <w:tblCellMar>
+            <w:top w:w="0" w:type="dxa"/>
+            <w:left w:w="108" w:type="dxa"/>
+            <w:bottom w:w="0" w:type="dxa"/>
+            <w:right w:w="108" w:type="dxa"/>
+          </w:tblCellMar>
+        </w:tblPrEx>
+        <w:trPr>
+          <w:trHeight w:val="90" w:hRule="atLeast"/>
+          <w:jc w:val="center"/>
+        </w:trPr>
+        <w:tc>
+          <w:tcPr>
+            <w:tcW w:w="1328" w:type="dxa"/>
+            <w:vMerge w:val="continue"/>
+            <w:tcBorders>
+              <w:left w:val="single" w:color="000000" w:sz="4" w:space="0"/>
+              <w:right w:val="single" w:color="000000" w:sz="4" w:space="0"/>
+            </w:tcBorders>
+            <w:noWrap w:val="0"/>
+            <w:vAlign w:val="top"/>
+          </w:tcPr>
+          <w:p>
+            <w:pPr>
+              <w:ind w:left="0" w:leftChars="0" w:firstLine="0" w:firstLineChars="0"/>
+              <w:rPr>
+                <w:rFonts w:hint="eastAsia"/>
+                <w:vertAlign w:val="baseline"/>
+                <w:lang w:val="en-US" w:eastAsia="zh-CN"/>
+              </w:rPr>
+            </w:pPr>
+          </w:p>
+        </w:tc>
+        <w:tc>
+          <w:tcPr>
+            <w:tcW w:w="2200" w:type="dxa"/>
+            <w:tcBorders>
+              <w:top w:val="single" w:color="000000" w:sz="4" w:space="0"/>
+              <w:left w:val="single" w:color="000000" w:sz="4" w:space="0"/>
+              <w:bottom w:val="single" w:color="000000" w:sz="4" w:space="0"/>
+              <w:right w:val="single" w:color="000000" w:sz="4" w:space="0"/>
+            </w:tcBorders>
+            <w:noWrap w:val="0"/>
+            <w:vAlign w:val="top"/>
+          </w:tcPr>
+          <w:p>
+            <w:pPr>
+              <w:ind w:left="0" w:leftChars="0" w:firstLine="0" w:firstLineChars="0"/>
+              <w:rPr>
+                <w:rFonts w:hint="default"/>
+                <w:vertAlign w:val="baseline"/>
+                <w:lang w:val="en-US" w:eastAsia="zh-CN"/>
+              </w:rPr>
+            </w:pPr>
+            <w:r>
+              <w:rPr>
+                <w:rFonts w:hint="eastAsia"/>
+                <w:vertAlign w:val="baseline"/>
+                <w:lang w:val="en-US" w:eastAsia="zh-CN"/>
+              </w:rPr>
+              <w:t>路段中间点</w:t>
+            </w:r>
+          </w:p>
+        </w:tc>
+        <w:tc>
+          <w:tcPr>
+            <w:tcW w:w="2884" w:type="dxa"/>
+            <w:tcBorders>
+              <w:top w:val="single" w:color="000000" w:sz="4" w:space="0"/>
+              <w:left w:val="single" w:color="000000" w:sz="4" w:space="0"/>
+              <w:bottom w:val="single" w:color="000000" w:sz="4" w:space="0"/>
+              <w:right w:val="single" w:color="000000" w:sz="4" w:space="0"/>
+            </w:tcBorders>
+            <w:noWrap w:val="0"/>
+            <w:vAlign w:val="top"/>
+          </w:tcPr>
+          <w:p>
+            <w:pPr>
+              <w:ind w:left="0" w:leftChars="0" w:firstLine="0" w:firstLineChars="0"/>
+              <w:rPr>
+                <w:rFonts w:hint="default"/>
+                <w:vertAlign w:val="baseline"/>
+                <w:lang w:val="en-US" w:eastAsia="zh-CN"/>
+              </w:rPr>
+            </w:pPr>
+            <w:r>
+              <w:rPr>
+                <w:rFonts w:hint="eastAsia"/>
+                <w:vertAlign w:val="baseline"/>
+                <w:lang w:val="en-US" w:eastAsia="zh-CN"/>
+              </w:rPr>
+              <w:t>points</w:t>
+            </w:r>
+          </w:p>
+        </w:tc>
+        <w:tc>
+          <w:tcPr>
+            <w:tcW w:w="1200" w:type="dxa"/>
+            <w:tcBorders>
+              <w:top w:val="single" w:color="000000" w:sz="4" w:space="0"/>
+              <w:left w:val="single" w:color="000000" w:sz="4" w:space="0"/>
+              <w:bottom w:val="single" w:color="000000" w:sz="4" w:space="0"/>
+              <w:right w:val="single" w:color="000000" w:sz="4" w:space="0"/>
+            </w:tcBorders>
+            <w:noWrap w:val="0"/>
+            <w:vAlign w:val="top"/>
+          </w:tcPr>
+          <w:p>
+            <w:pPr>
+              <w:ind w:left="0" w:leftChars="0" w:firstLine="0" w:firstLineChars="0"/>
+              <w:rPr>
+                <w:rFonts w:hint="default"/>
+                <w:vertAlign w:val="baseline"/>
+                <w:lang w:val="en-US" w:eastAsia="zh-CN"/>
+              </w:rPr>
+            </w:pPr>
+            <w:r>
+              <w:rPr>
+                <w:rFonts w:hint="eastAsia"/>
+                <w:vertAlign w:val="baseline"/>
+                <w:lang w:val="en-US" w:eastAsia="zh-CN"/>
+              </w:rPr>
+              <w:t>struct</w:t>
+            </w:r>
+          </w:p>
+        </w:tc>
+        <w:tc>
+          <w:tcPr>
+            <w:tcW w:w="933" w:type="dxa"/>
+            <w:tcBorders>
+              <w:top w:val="single" w:color="000000" w:sz="4" w:space="0"/>
+              <w:left w:val="single" w:color="000000" w:sz="4" w:space="0"/>
+              <w:bottom w:val="single" w:color="000000" w:sz="4" w:space="0"/>
+              <w:right w:val="single" w:color="000000" w:sz="4" w:space="0"/>
+            </w:tcBorders>
+            <w:noWrap w:val="0"/>
+            <w:vAlign w:val="top"/>
+          </w:tcPr>
+          <w:p>
+            <w:pPr>
+              <w:ind w:left="0" w:leftChars="0" w:firstLine="0" w:firstLineChars="0"/>
+              <w:rPr>
                 <w:rFonts w:hint="eastAsia"/>
                 <w:vertAlign w:val="baseline"/>
                 <w:lang w:val="en-US" w:eastAsia="zh-CN"/>
@@ -6511,7 +6285,7 @@
                 <w:vertAlign w:val="baseline"/>
                 <w:lang w:val="en-US" w:eastAsia="zh-CN"/>
               </w:rPr>
-              <w:t>路段中间点</w:t>
+              <w:t>路段转向_下游节点_区域编号</w:t>
             </w:r>
           </w:p>
         </w:tc>
@@ -6542,7 +6316,7 @@
                 <w:vertAlign w:val="baseline"/>
                 <w:lang w:val="en-US" w:eastAsia="zh-CN"/>
               </w:rPr>
-              <w:t>points</w:t>
+              <w:t>region</w:t>
             </w:r>
           </w:p>
         </w:tc>
@@ -6573,7 +6347,7 @@
                 <w:vertAlign w:val="baseline"/>
                 <w:lang w:val="en-US" w:eastAsia="zh-CN"/>
               </w:rPr>
-              <w:t>struct</w:t>
+              <w:t>int</w:t>
             </w:r>
           </w:p>
         </w:tc>
@@ -6670,7 +6444,7 @@
                 <w:vertAlign w:val="baseline"/>
                 <w:lang w:val="en-US" w:eastAsia="zh-CN"/>
               </w:rPr>
-              <w:t>路段转向_下游节点_区域编号</w:t>
+              <w:t>路段转向_下游节点_节点ID</w:t>
             </w:r>
           </w:p>
         </w:tc>
@@ -6690,18 +6464,21 @@
             <w:pPr>
               <w:ind w:left="0" w:leftChars="0" w:firstLine="0" w:firstLineChars="0"/>
               <w:rPr>
-                <w:rFonts w:hint="default"/>
-                <w:vertAlign w:val="baseline"/>
-                <w:lang w:val="en-US" w:eastAsia="zh-CN"/>
-              </w:rPr>
-            </w:pPr>
-            <w:r>
-              <w:rPr>
-                <w:rFonts w:hint="eastAsia"/>
-                <w:vertAlign w:val="baseline"/>
-                <w:lang w:val="en-US" w:eastAsia="zh-CN"/>
-              </w:rPr>
-              <w:t>region</w:t>
+                <w:rFonts w:hint="eastAsia" w:ascii="Times New Roman" w:hAnsi="Times New Roman" w:eastAsia="宋体" w:cstheme="minorBidi"/>
+                <w:kern w:val="2"/>
+                <w:sz w:val="24"/>
+                <w:szCs w:val="24"/>
+                <w:vertAlign w:val="baseline"/>
+                <w:lang w:val="en-US" w:eastAsia="zh-CN" w:bidi="ar-SA"/>
+              </w:rPr>
+            </w:pPr>
+            <w:r>
+              <w:rPr>
+                <w:rFonts w:hint="eastAsia"/>
+                <w:vertAlign w:val="baseline"/>
+                <w:lang w:val="en-US" w:eastAsia="zh-CN"/>
+              </w:rPr>
+              <w:t>nodeid</w:t>
             </w:r>
           </w:p>
         </w:tc>
@@ -6721,9 +6498,12 @@
             <w:pPr>
               <w:ind w:left="0" w:leftChars="0" w:firstLine="0" w:firstLineChars="0"/>
               <w:rPr>
-                <w:rFonts w:hint="default"/>
-                <w:vertAlign w:val="baseline"/>
-                <w:lang w:val="en-US" w:eastAsia="zh-CN"/>
+                <w:rFonts w:hint="eastAsia" w:ascii="Times New Roman" w:hAnsi="Times New Roman" w:eastAsia="宋体" w:cstheme="minorBidi"/>
+                <w:kern w:val="2"/>
+                <w:sz w:val="24"/>
+                <w:szCs w:val="24"/>
+                <w:vertAlign w:val="baseline"/>
+                <w:lang w:val="en-US" w:eastAsia="zh-CN" w:bidi="ar-SA"/>
               </w:rPr>
             </w:pPr>
             <w:r>
@@ -6786,6 +6566,7 @@
             <w:vMerge w:val="continue"/>
             <w:tcBorders>
               <w:left w:val="single" w:color="000000" w:sz="4" w:space="0"/>
+              <w:bottom w:val="single" w:color="000000" w:sz="4" w:space="0"/>
               <w:right w:val="single" w:color="000000" w:sz="4" w:space="0"/>
             </w:tcBorders>
             <w:noWrap w:val="0"/>
@@ -6829,7 +6610,7 @@
                 <w:vertAlign w:val="baseline"/>
                 <w:lang w:val="en-US" w:eastAsia="zh-CN"/>
               </w:rPr>
-              <w:t>路段转向_下游节点_节点ID</w:t>
+              <w:t>路段转向_相位编号</w:t>
             </w:r>
           </w:p>
         </w:tc>
@@ -6849,21 +6630,18 @@
             <w:pPr>
               <w:ind w:left="0" w:leftChars="0" w:firstLine="0" w:firstLineChars="0"/>
               <w:rPr>
-                <w:rFonts w:hint="eastAsia" w:ascii="Times New Roman" w:hAnsi="Times New Roman" w:eastAsia="宋体" w:cstheme="minorBidi"/>
-                <w:kern w:val="2"/>
-                <w:sz w:val="24"/>
-                <w:szCs w:val="24"/>
-                <w:vertAlign w:val="baseline"/>
-                <w:lang w:val="en-US" w:eastAsia="zh-CN" w:bidi="ar-SA"/>
-              </w:rPr>
-            </w:pPr>
-            <w:r>
-              <w:rPr>
-                <w:rFonts w:hint="eastAsia"/>
-                <w:vertAlign w:val="baseline"/>
-                <w:lang w:val="en-US" w:eastAsia="zh-CN"/>
-              </w:rPr>
-              <w:t>nodeid</w:t>
+                <w:rFonts w:hint="default"/>
+                <w:vertAlign w:val="baseline"/>
+                <w:lang w:val="en-US" w:eastAsia="zh-CN"/>
+              </w:rPr>
+            </w:pPr>
+            <w:r>
+              <w:rPr>
+                <w:rFonts w:hint="eastAsia"/>
+                <w:vertAlign w:val="baseline"/>
+                <w:lang w:val="en-US" w:eastAsia="zh-CN"/>
+              </w:rPr>
+              <w:t>phaseId</w:t>
             </w:r>
           </w:p>
         </w:tc>
@@ -6883,12 +6661,9 @@
             <w:pPr>
               <w:ind w:left="0" w:leftChars="0" w:firstLine="0" w:firstLineChars="0"/>
               <w:rPr>
-                <w:rFonts w:hint="eastAsia" w:ascii="Times New Roman" w:hAnsi="Times New Roman" w:eastAsia="宋体" w:cstheme="minorBidi"/>
-                <w:kern w:val="2"/>
-                <w:sz w:val="24"/>
-                <w:szCs w:val="24"/>
-                <w:vertAlign w:val="baseline"/>
-                <w:lang w:val="en-US" w:eastAsia="zh-CN" w:bidi="ar-SA"/>
+                <w:rFonts w:hint="default"/>
+                <w:vertAlign w:val="baseline"/>
+                <w:lang w:val="en-US" w:eastAsia="zh-CN"/>
               </w:rPr>
             </w:pPr>
             <w:r>
@@ -6917,11 +6692,19 @@
             <w:pPr>
               <w:ind w:left="0" w:leftChars="0" w:firstLine="0" w:firstLineChars="0"/>
               <w:rPr>
-                <w:rFonts w:hint="eastAsia"/>
-                <w:vertAlign w:val="baseline"/>
-                <w:lang w:val="en-US" w:eastAsia="zh-CN"/>
-              </w:rPr>
-            </w:pPr>
+                <w:rFonts w:hint="default"/>
+                <w:vertAlign w:val="baseline"/>
+                <w:lang w:val="en-US" w:eastAsia="zh-CN"/>
+              </w:rPr>
+            </w:pPr>
+            <w:r>
+              <w:rPr>
+                <w:rFonts w:hint="eastAsia"/>
+                <w:vertAlign w:val="baseline"/>
+                <w:lang w:val="en-US" w:eastAsia="zh-CN"/>
+              </w:rPr>
+              <w:t>SPAT提供</w:t>
+            </w:r>
           </w:p>
         </w:tc>
       </w:tr>
@@ -6948,9 +6731,200 @@
         <w:tc>
           <w:tcPr>
             <w:tcW w:w="1328" w:type="dxa"/>
+            <w:vMerge w:val="restart"/>
+            <w:tcBorders>
+              <w:top w:val="single" w:color="000000" w:sz="4" w:space="0"/>
+              <w:left w:val="single" w:color="000000" w:sz="4" w:space="0"/>
+              <w:right w:val="single" w:color="000000" w:sz="4" w:space="0"/>
+            </w:tcBorders>
+            <w:noWrap w:val="0"/>
+            <w:vAlign w:val="top"/>
+          </w:tcPr>
+          <w:p>
+            <w:pPr>
+              <w:ind w:left="0" w:leftChars="0" w:firstLine="0" w:firstLineChars="0"/>
+              <w:rPr>
+                <w:rFonts w:hint="default"/>
+                <w:vertAlign w:val="baseline"/>
+                <w:lang w:val="en-US" w:eastAsia="zh-CN"/>
+              </w:rPr>
+            </w:pPr>
+            <w:r>
+              <w:rPr>
+                <w:rFonts w:hint="eastAsia"/>
+                <w:vertAlign w:val="baseline"/>
+                <w:lang w:val="en-US" w:eastAsia="zh-CN"/>
+              </w:rPr>
+              <w:t>车道</w:t>
+            </w:r>
+          </w:p>
+        </w:tc>
+        <w:tc>
+          <w:tcPr>
+            <w:tcW w:w="2200" w:type="dxa"/>
+            <w:tcBorders>
+              <w:top w:val="single" w:color="000000" w:sz="4" w:space="0"/>
+              <w:left w:val="single" w:color="000000" w:sz="4" w:space="0"/>
+              <w:bottom w:val="single" w:color="000000" w:sz="4" w:space="0"/>
+              <w:right w:val="single" w:color="000000" w:sz="4" w:space="0"/>
+            </w:tcBorders>
+            <w:noWrap w:val="0"/>
+            <w:vAlign w:val="top"/>
+          </w:tcPr>
+          <w:p>
+            <w:pPr>
+              <w:ind w:left="0" w:leftChars="0" w:firstLine="0" w:firstLineChars="0"/>
+              <w:rPr>
+                <w:rFonts w:hint="default"/>
+                <w:vertAlign w:val="baseline"/>
+                <w:lang w:val="en-US" w:eastAsia="zh-CN"/>
+              </w:rPr>
+            </w:pPr>
+            <w:r>
+              <w:rPr>
+                <w:rFonts w:hint="eastAsia"/>
+                <w:vertAlign w:val="baseline"/>
+                <w:lang w:val="en-US" w:eastAsia="zh-CN"/>
+              </w:rPr>
+              <w:t>车道编号</w:t>
+            </w:r>
+          </w:p>
+        </w:tc>
+        <w:tc>
+          <w:tcPr>
+            <w:tcW w:w="2884" w:type="dxa"/>
+            <w:tcBorders>
+              <w:top w:val="single" w:color="000000" w:sz="4" w:space="0"/>
+              <w:left w:val="single" w:color="000000" w:sz="4" w:space="0"/>
+              <w:bottom w:val="single" w:color="000000" w:sz="4" w:space="0"/>
+              <w:right w:val="single" w:color="000000" w:sz="4" w:space="0"/>
+            </w:tcBorders>
+            <w:noWrap w:val="0"/>
+            <w:vAlign w:val="top"/>
+          </w:tcPr>
+          <w:p>
+            <w:pPr>
+              <w:ind w:left="0" w:leftChars="0" w:firstLine="0" w:firstLineChars="0"/>
+              <w:rPr>
+                <w:rFonts w:hint="default"/>
+                <w:vertAlign w:val="baseline"/>
+                <w:lang w:val="en-US" w:eastAsia="zh-CN"/>
+              </w:rPr>
+            </w:pPr>
+            <w:r>
+              <w:rPr>
+                <w:rFonts w:hint="eastAsia"/>
+                <w:vertAlign w:val="baseline"/>
+                <w:lang w:val="en-US" w:eastAsia="zh-CN"/>
+              </w:rPr>
+              <w:t>laneId</w:t>
+            </w:r>
+          </w:p>
+        </w:tc>
+        <w:tc>
+          <w:tcPr>
+            <w:tcW w:w="1200" w:type="dxa"/>
+            <w:tcBorders>
+              <w:top w:val="single" w:color="000000" w:sz="4" w:space="0"/>
+              <w:left w:val="single" w:color="000000" w:sz="4" w:space="0"/>
+              <w:bottom w:val="single" w:color="000000" w:sz="4" w:space="0"/>
+              <w:right w:val="single" w:color="000000" w:sz="4" w:space="0"/>
+            </w:tcBorders>
+            <w:noWrap w:val="0"/>
+            <w:vAlign w:val="top"/>
+          </w:tcPr>
+          <w:p>
+            <w:pPr>
+              <w:ind w:left="0" w:leftChars="0" w:firstLine="0" w:firstLineChars="0"/>
+              <w:rPr>
+                <w:rFonts w:hint="default"/>
+                <w:vertAlign w:val="baseline"/>
+                <w:lang w:val="en-US" w:eastAsia="zh-CN"/>
+              </w:rPr>
+            </w:pPr>
+            <w:r>
+              <w:rPr>
+                <w:rFonts w:hint="eastAsia"/>
+                <w:vertAlign w:val="baseline"/>
+                <w:lang w:val="en-US" w:eastAsia="zh-CN"/>
+              </w:rPr>
+              <w:t>int</w:t>
+            </w:r>
+          </w:p>
+        </w:tc>
+        <w:tc>
+          <w:tcPr>
+            <w:tcW w:w="933" w:type="dxa"/>
+            <w:tcBorders>
+              <w:top w:val="single" w:color="000000" w:sz="4" w:space="0"/>
+              <w:left w:val="single" w:color="000000" w:sz="4" w:space="0"/>
+              <w:bottom w:val="single" w:color="000000" w:sz="4" w:space="0"/>
+              <w:right w:val="single" w:color="000000" w:sz="4" w:space="0"/>
+            </w:tcBorders>
+            <w:noWrap w:val="0"/>
+            <w:vAlign w:val="top"/>
+          </w:tcPr>
+          <w:p>
+            <w:pPr>
+              <w:ind w:left="0" w:leftChars="0" w:firstLine="0" w:firstLineChars="0"/>
+              <w:rPr>
+                <w:rFonts w:hint="eastAsia"/>
+                <w:vertAlign w:val="baseline"/>
+                <w:lang w:val="en-US" w:eastAsia="zh-CN"/>
+              </w:rPr>
+            </w:pPr>
+          </w:p>
+        </w:tc>
+      </w:tr>
+      <w:tr>
+        <w:tblPrEx>
+          <w:tblBorders>
+            <w:top w:val="single" w:color="000000" w:sz="4" w:space="0"/>
+            <w:left w:val="single" w:color="000000" w:sz="4" w:space="0"/>
+            <w:bottom w:val="single" w:color="000000" w:sz="4" w:space="0"/>
+            <w:right w:val="single" w:color="000000" w:sz="4" w:space="0"/>
+            <w:insideH w:val="single" w:color="000000" w:sz="4" w:space="0"/>
+            <w:insideV w:val="single" w:color="000000" w:sz="4" w:space="0"/>
+          </w:tblBorders>
+          <w:tblCellMar>
+            <w:top w:w="0" w:type="dxa"/>
+            <w:left w:w="108" w:type="dxa"/>
+            <w:bottom w:w="0" w:type="dxa"/>
+            <w:right w:w="108" w:type="dxa"/>
+          </w:tblCellMar>
+        </w:tblPrEx>
+        <w:trPr>
+          <w:trHeight w:val="90" w:hRule="atLeast"/>
+          <w:jc w:val="center"/>
+        </w:trPr>
+        <w:tc>
+          <w:tcPr>
+            <w:tcW w:w="1328" w:type="dxa"/>
             <w:vMerge w:val="continue"/>
             <w:tcBorders>
               <w:left w:val="single" w:color="000000" w:sz="4" w:space="0"/>
+              <w:right w:val="single" w:color="000000" w:sz="4" w:space="0"/>
+            </w:tcBorders>
+            <w:noWrap w:val="0"/>
+            <w:vAlign w:val="top"/>
+          </w:tcPr>
+          <w:p>
+            <w:pPr>
+              <w:ind w:left="0" w:leftChars="0" w:firstLine="0" w:firstLineChars="0"/>
+              <w:rPr>
+                <w:rFonts w:hint="eastAsia"/>
+                <w:vertAlign w:val="baseline"/>
+                <w:lang w:val="en-US" w:eastAsia="zh-CN"/>
+              </w:rPr>
+            </w:pPr>
+          </w:p>
+        </w:tc>
+        <w:tc>
+          <w:tcPr>
+            <w:tcW w:w="2200" w:type="dxa"/>
+            <w:tcBorders>
+              <w:top w:val="single" w:color="000000" w:sz="4" w:space="0"/>
+              <w:left w:val="single" w:color="000000" w:sz="4" w:space="0"/>
               <w:bottom w:val="single" w:color="000000" w:sz="4" w:space="0"/>
               <w:right w:val="single" w:color="000000" w:sz="4" w:space="0"/>
             </w:tcBorders>
@@ -6961,16 +6935,24 @@
             <w:pPr>
               <w:ind w:left="0" w:leftChars="0" w:firstLine="0" w:firstLineChars="0"/>
               <w:rPr>
-                <w:rFonts w:hint="eastAsia"/>
-                <w:vertAlign w:val="baseline"/>
-                <w:lang w:val="en-US" w:eastAsia="zh-CN"/>
-              </w:rPr>
-            </w:pPr>
-          </w:p>
-        </w:tc>
-        <w:tc>
-          <w:tcPr>
-            <w:tcW w:w="2200" w:type="dxa"/>
+                <w:rFonts w:hint="default"/>
+                <w:vertAlign w:val="baseline"/>
+                <w:lang w:val="en-US" w:eastAsia="zh-CN"/>
+              </w:rPr>
+            </w:pPr>
+            <w:r>
+              <w:rPr>
+                <w:rFonts w:hint="eastAsia"/>
+                <w:vertAlign w:val="baseline"/>
+                <w:lang w:val="en-US" w:eastAsia="zh-CN"/>
+              </w:rPr>
+              <w:t>车道宽度</w:t>
+            </w:r>
+          </w:p>
+        </w:tc>
+        <w:tc>
+          <w:tcPr>
+            <w:tcW w:w="2884" w:type="dxa"/>
             <w:tcBorders>
               <w:top w:val="single" w:color="000000" w:sz="4" w:space="0"/>
               <w:left w:val="single" w:color="000000" w:sz="4" w:space="0"/>
@@ -6995,13 +6977,13 @@
                 <w:vertAlign w:val="baseline"/>
                 <w:lang w:val="en-US" w:eastAsia="zh-CN"/>
               </w:rPr>
-              <w:t>路段转向_相位编号</w:t>
-            </w:r>
-          </w:p>
-        </w:tc>
-        <w:tc>
-          <w:tcPr>
-            <w:tcW w:w="2884" w:type="dxa"/>
+              <w:t>laneWidth</w:t>
+            </w:r>
+          </w:p>
+        </w:tc>
+        <w:tc>
+          <w:tcPr>
+            <w:tcW w:w="1200" w:type="dxa"/>
             <w:tcBorders>
               <w:top w:val="single" w:color="000000" w:sz="4" w:space="0"/>
               <w:left w:val="single" w:color="000000" w:sz="4" w:space="0"/>
@@ -7026,13 +7008,13 @@
                 <w:vertAlign w:val="baseline"/>
                 <w:lang w:val="en-US" w:eastAsia="zh-CN"/>
               </w:rPr>
-              <w:t>phaseId</w:t>
-            </w:r>
-          </w:p>
-        </w:tc>
-        <w:tc>
-          <w:tcPr>
-            <w:tcW w:w="1200" w:type="dxa"/>
+              <w:t>double</w:t>
+            </w:r>
+          </w:p>
+        </w:tc>
+        <w:tc>
+          <w:tcPr>
+            <w:tcW w:w="933" w:type="dxa"/>
             <w:tcBorders>
               <w:top w:val="single" w:color="000000" w:sz="4" w:space="0"/>
               <w:left w:val="single" w:color="000000" w:sz="4" w:space="0"/>
@@ -7046,50 +7028,11 @@
             <w:pPr>
               <w:ind w:left="0" w:leftChars="0" w:firstLine="0" w:firstLineChars="0"/>
               <w:rPr>
-                <w:rFonts w:hint="default"/>
-                <w:vertAlign w:val="baseline"/>
-                <w:lang w:val="en-US" w:eastAsia="zh-CN"/>
-              </w:rPr>
-            </w:pPr>
-            <w:r>
-              <w:rPr>
-                <w:rFonts w:hint="eastAsia"/>
-                <w:vertAlign w:val="baseline"/>
-                <w:lang w:val="en-US" w:eastAsia="zh-CN"/>
-              </w:rPr>
-              <w:t>int</w:t>
-            </w:r>
-          </w:p>
-        </w:tc>
-        <w:tc>
-          <w:tcPr>
-            <w:tcW w:w="933" w:type="dxa"/>
-            <w:tcBorders>
-              <w:top w:val="single" w:color="000000" w:sz="4" w:space="0"/>
-              <w:left w:val="single" w:color="000000" w:sz="4" w:space="0"/>
-              <w:bottom w:val="single" w:color="000000" w:sz="4" w:space="0"/>
-              <w:right w:val="single" w:color="000000" w:sz="4" w:space="0"/>
-            </w:tcBorders>
-            <w:noWrap w:val="0"/>
-            <w:vAlign w:val="top"/>
-          </w:tcPr>
-          <w:p>
-            <w:pPr>
-              <w:ind w:left="0" w:leftChars="0" w:firstLine="0" w:firstLineChars="0"/>
-              <w:rPr>
-                <w:rFonts w:hint="default"/>
-                <w:vertAlign w:val="baseline"/>
-                <w:lang w:val="en-US" w:eastAsia="zh-CN"/>
-              </w:rPr>
-            </w:pPr>
-            <w:r>
-              <w:rPr>
-                <w:rFonts w:hint="eastAsia"/>
-                <w:vertAlign w:val="baseline"/>
-                <w:lang w:val="en-US" w:eastAsia="zh-CN"/>
-              </w:rPr>
-              <w:t>SPAT提供</w:t>
-            </w:r>
+                <w:rFonts w:hint="eastAsia"/>
+                <w:vertAlign w:val="baseline"/>
+                <w:lang w:val="en-US" w:eastAsia="zh-CN"/>
+              </w:rPr>
+            </w:pPr>
           </w:p>
         </w:tc>
       </w:tr>
@@ -7116,10 +7059,32 @@
         <w:tc>
           <w:tcPr>
             <w:tcW w:w="1328" w:type="dxa"/>
-            <w:vMerge w:val="restart"/>
+            <w:vMerge w:val="continue"/>
+            <w:tcBorders>
+              <w:left w:val="single" w:color="000000" w:sz="4" w:space="0"/>
+              <w:right w:val="single" w:color="000000" w:sz="4" w:space="0"/>
+            </w:tcBorders>
+            <w:noWrap w:val="0"/>
+            <w:vAlign w:val="top"/>
+          </w:tcPr>
+          <w:p>
+            <w:pPr>
+              <w:ind w:left="0" w:leftChars="0" w:firstLine="0" w:firstLineChars="0"/>
+              <w:rPr>
+                <w:rFonts w:hint="eastAsia"/>
+                <w:vertAlign w:val="baseline"/>
+                <w:lang w:val="en-US" w:eastAsia="zh-CN"/>
+              </w:rPr>
+            </w:pPr>
+          </w:p>
+        </w:tc>
+        <w:tc>
+          <w:tcPr>
+            <w:tcW w:w="2200" w:type="dxa"/>
             <w:tcBorders>
               <w:top w:val="single" w:color="000000" w:sz="4" w:space="0"/>
               <w:left w:val="single" w:color="000000" w:sz="4" w:space="0"/>
+              <w:bottom w:val="single" w:color="000000" w:sz="4" w:space="0"/>
               <w:right w:val="single" w:color="000000" w:sz="4" w:space="0"/>
             </w:tcBorders>
             <w:noWrap w:val="0"/>
@@ -7140,13 +7105,13 @@
                 <w:vertAlign w:val="baseline"/>
                 <w:lang w:val="en-US" w:eastAsia="zh-CN"/>
               </w:rPr>
-              <w:t>车道</w:t>
-            </w:r>
-          </w:p>
-        </w:tc>
-        <w:tc>
-          <w:tcPr>
-            <w:tcW w:w="2200" w:type="dxa"/>
+              <w:t>车道属性_车道类型</w:t>
+            </w:r>
+          </w:p>
+        </w:tc>
+        <w:tc>
+          <w:tcPr>
+            <w:tcW w:w="2884" w:type="dxa"/>
             <w:tcBorders>
               <w:top w:val="single" w:color="000000" w:sz="4" w:space="0"/>
               <w:left w:val="single" w:color="000000" w:sz="4" w:space="0"/>
@@ -7171,38 +7136,7 @@
                 <w:vertAlign w:val="baseline"/>
                 <w:lang w:val="en-US" w:eastAsia="zh-CN"/>
               </w:rPr>
-              <w:t>车道编号</w:t>
-            </w:r>
-          </w:p>
-        </w:tc>
-        <w:tc>
-          <w:tcPr>
-            <w:tcW w:w="2884" w:type="dxa"/>
-            <w:tcBorders>
-              <w:top w:val="single" w:color="000000" w:sz="4" w:space="0"/>
-              <w:left w:val="single" w:color="000000" w:sz="4" w:space="0"/>
-              <w:bottom w:val="single" w:color="000000" w:sz="4" w:space="0"/>
-              <w:right w:val="single" w:color="000000" w:sz="4" w:space="0"/>
-            </w:tcBorders>
-            <w:noWrap w:val="0"/>
-            <w:vAlign w:val="top"/>
-          </w:tcPr>
-          <w:p>
-            <w:pPr>
-              <w:ind w:left="0" w:leftChars="0" w:firstLine="0" w:firstLineChars="0"/>
-              <w:rPr>
-                <w:rFonts w:hint="default"/>
-                <w:vertAlign w:val="baseline"/>
-                <w:lang w:val="en-US" w:eastAsia="zh-CN"/>
-              </w:rPr>
-            </w:pPr>
-            <w:r>
-              <w:rPr>
-                <w:rFonts w:hint="eastAsia"/>
-                <w:vertAlign w:val="baseline"/>
-                <w:lang w:val="en-US" w:eastAsia="zh-CN"/>
-              </w:rPr>
-              <w:t>laneId</w:t>
+              <w:t>laneType</w:t>
             </w:r>
           </w:p>
         </w:tc>
@@ -7330,7 +7264,7 @@
                 <w:vertAlign w:val="baseline"/>
                 <w:lang w:val="en-US" w:eastAsia="zh-CN"/>
               </w:rPr>
-              <w:t>车道宽度</w:t>
+              <w:t>车道转向</w:t>
             </w:r>
           </w:p>
         </w:tc>
@@ -7361,7 +7295,7 @@
                 <w:vertAlign w:val="baseline"/>
                 <w:lang w:val="en-US" w:eastAsia="zh-CN"/>
               </w:rPr>
-              <w:t>laneWidth</w:t>
+              <w:t>maneuvers</w:t>
             </w:r>
           </w:p>
         </w:tc>
@@ -7392,7 +7326,7 @@
                 <w:vertAlign w:val="baseline"/>
                 <w:lang w:val="en-US" w:eastAsia="zh-CN"/>
               </w:rPr>
-              <w:t>double</w:t>
+              <w:t>struct</w:t>
             </w:r>
           </w:p>
         </w:tc>
@@ -7489,7 +7423,7 @@
                 <w:vertAlign w:val="baseline"/>
                 <w:lang w:val="en-US" w:eastAsia="zh-CN"/>
               </w:rPr>
-              <w:t>车道属性_车道类型</w:t>
+              <w:t>下游车道_下游节点_区域编号</w:t>
             </w:r>
           </w:p>
         </w:tc>
@@ -7520,7 +7454,7 @@
                 <w:vertAlign w:val="baseline"/>
                 <w:lang w:val="en-US" w:eastAsia="zh-CN"/>
               </w:rPr>
-              <w:t>laneType</w:t>
+              <w:t>region</w:t>
             </w:r>
           </w:p>
         </w:tc>
@@ -7571,11 +7505,19 @@
             <w:pPr>
               <w:ind w:left="0" w:leftChars="0" w:firstLine="0" w:firstLineChars="0"/>
               <w:rPr>
-                <w:rFonts w:hint="eastAsia"/>
-                <w:vertAlign w:val="baseline"/>
-                <w:lang w:val="en-US" w:eastAsia="zh-CN"/>
-              </w:rPr>
-            </w:pPr>
+                <w:rFonts w:hint="default"/>
+                <w:vertAlign w:val="baseline"/>
+                <w:lang w:val="en-US" w:eastAsia="zh-CN"/>
+              </w:rPr>
+            </w:pPr>
+            <w:r>
+              <w:rPr>
+                <w:rFonts w:hint="eastAsia"/>
+                <w:vertAlign w:val="baseline"/>
+                <w:lang w:val="en-US" w:eastAsia="zh-CN"/>
+              </w:rPr>
+              <w:t>可选</w:t>
+            </w:r>
           </w:p>
         </w:tc>
       </w:tr>
@@ -7648,7 +7590,7 @@
                 <w:vertAlign w:val="baseline"/>
                 <w:lang w:val="en-US" w:eastAsia="zh-CN"/>
               </w:rPr>
-              <w:t>车道转向</w:t>
+              <w:t>下游车道_下游节点_节点ID</w:t>
             </w:r>
           </w:p>
         </w:tc>
@@ -7679,7 +7621,7 @@
                 <w:vertAlign w:val="baseline"/>
                 <w:lang w:val="en-US" w:eastAsia="zh-CN"/>
               </w:rPr>
-              <w:t>maneuvers</w:t>
+              <w:t>nodeid</w:t>
             </w:r>
           </w:p>
         </w:tc>
@@ -7710,7 +7652,7 @@
                 <w:vertAlign w:val="baseline"/>
                 <w:lang w:val="en-US" w:eastAsia="zh-CN"/>
               </w:rPr>
-              <w:t>struct</w:t>
+              <w:t>int</w:t>
             </w:r>
           </w:p>
         </w:tc>
@@ -7730,11 +7672,178 @@
             <w:pPr>
               <w:ind w:left="0" w:leftChars="0" w:firstLine="0" w:firstLineChars="0"/>
               <w:rPr>
-                <w:rFonts w:hint="eastAsia"/>
-                <w:vertAlign w:val="baseline"/>
-                <w:lang w:val="en-US" w:eastAsia="zh-CN"/>
-              </w:rPr>
-            </w:pPr>
+                <w:rFonts w:hint="default"/>
+                <w:vertAlign w:val="baseline"/>
+                <w:lang w:val="en-US" w:eastAsia="zh-CN"/>
+              </w:rPr>
+            </w:pPr>
+            <w:r>
+              <w:rPr>
+                <w:rFonts w:hint="eastAsia"/>
+                <w:vertAlign w:val="baseline"/>
+                <w:lang w:val="en-US" w:eastAsia="zh-CN"/>
+              </w:rPr>
+              <w:t>可选</w:t>
+            </w:r>
+          </w:p>
+        </w:tc>
+      </w:tr>
+      <w:tr>
+        <w:tblPrEx>
+          <w:tblCellMar>
+            <w:top w:w="0" w:type="dxa"/>
+            <w:left w:w="108" w:type="dxa"/>
+            <w:bottom w:w="0" w:type="dxa"/>
+            <w:right w:w="108" w:type="dxa"/>
+          </w:tblCellMar>
+        </w:tblPrEx>
+        <w:trPr>
+          <w:jc w:val="center"/>
+        </w:trPr>
+        <w:tc>
+          <w:tcPr>
+            <w:tcW w:w="1328" w:type="dxa"/>
+            <w:vMerge w:val="continue"/>
+            <w:tcBorders>
+              <w:left w:val="single" w:color="000000" w:sz="4" w:space="0"/>
+              <w:right w:val="single" w:color="000000" w:sz="4" w:space="0"/>
+            </w:tcBorders>
+            <w:noWrap w:val="0"/>
+            <w:vAlign w:val="top"/>
+          </w:tcPr>
+          <w:p>
+            <w:pPr>
+              <w:ind w:left="0" w:leftChars="0" w:firstLine="0" w:firstLineChars="0"/>
+              <w:rPr>
+                <w:rFonts w:hint="eastAsia"/>
+                <w:vertAlign w:val="baseline"/>
+                <w:lang w:val="en-US" w:eastAsia="zh-CN"/>
+              </w:rPr>
+            </w:pPr>
+          </w:p>
+        </w:tc>
+        <w:tc>
+          <w:tcPr>
+            <w:tcW w:w="2200" w:type="dxa"/>
+            <w:tcBorders>
+              <w:top w:val="single" w:color="000000" w:sz="4" w:space="0"/>
+              <w:left w:val="single" w:color="000000" w:sz="4" w:space="0"/>
+              <w:bottom w:val="single" w:color="000000" w:sz="4" w:space="0"/>
+              <w:right w:val="single" w:color="000000" w:sz="4" w:space="0"/>
+            </w:tcBorders>
+            <w:noWrap w:val="0"/>
+            <w:vAlign w:val="top"/>
+          </w:tcPr>
+          <w:p>
+            <w:pPr>
+              <w:ind w:left="0" w:leftChars="0" w:firstLine="0" w:firstLineChars="0"/>
+              <w:rPr>
+                <w:rFonts w:hint="default"/>
+                <w:vertAlign w:val="baseline"/>
+                <w:lang w:val="en-US" w:eastAsia="zh-CN"/>
+              </w:rPr>
+            </w:pPr>
+            <w:r>
+              <w:rPr>
+                <w:rFonts w:hint="eastAsia"/>
+                <w:vertAlign w:val="baseline"/>
+                <w:lang w:val="en-US" w:eastAsia="zh-CN"/>
+              </w:rPr>
+              <w:t>下游车道_下游车道编号</w:t>
+            </w:r>
+          </w:p>
+        </w:tc>
+        <w:tc>
+          <w:tcPr>
+            <w:tcW w:w="2884" w:type="dxa"/>
+            <w:tcBorders>
+              <w:top w:val="single" w:color="000000" w:sz="4" w:space="0"/>
+              <w:left w:val="single" w:color="000000" w:sz="4" w:space="0"/>
+              <w:bottom w:val="single" w:color="000000" w:sz="4" w:space="0"/>
+              <w:right w:val="single" w:color="000000" w:sz="4" w:space="0"/>
+            </w:tcBorders>
+            <w:noWrap w:val="0"/>
+            <w:vAlign w:val="top"/>
+          </w:tcPr>
+          <w:p>
+            <w:pPr>
+              <w:ind w:left="0" w:leftChars="0" w:firstLine="0" w:firstLineChars="0"/>
+              <w:rPr>
+                <w:rFonts w:hint="default"/>
+                <w:vertAlign w:val="baseline"/>
+                <w:lang w:val="en-US" w:eastAsia="zh-CN"/>
+              </w:rPr>
+            </w:pPr>
+            <w:r>
+              <w:rPr>
+                <w:rFonts w:hint="eastAsia"/>
+                <w:vertAlign w:val="baseline"/>
+                <w:lang w:val="en-US" w:eastAsia="zh-CN"/>
+              </w:rPr>
+              <w:t>laneId</w:t>
+            </w:r>
+          </w:p>
+        </w:tc>
+        <w:tc>
+          <w:tcPr>
+            <w:tcW w:w="1200" w:type="dxa"/>
+            <w:tcBorders>
+              <w:top w:val="single" w:color="000000" w:sz="4" w:space="0"/>
+              <w:left w:val="single" w:color="000000" w:sz="4" w:space="0"/>
+              <w:bottom w:val="single" w:color="000000" w:sz="4" w:space="0"/>
+              <w:right w:val="single" w:color="000000" w:sz="4" w:space="0"/>
+            </w:tcBorders>
+            <w:noWrap w:val="0"/>
+            <w:vAlign w:val="top"/>
+          </w:tcPr>
+          <w:p>
+            <w:pPr>
+              <w:ind w:left="0" w:leftChars="0" w:firstLine="0" w:firstLineChars="0"/>
+              <w:rPr>
+                <w:rFonts w:hint="default"/>
+                <w:vertAlign w:val="baseline"/>
+                <w:lang w:val="en-US" w:eastAsia="zh-CN"/>
+              </w:rPr>
+            </w:pPr>
+            <w:r>
+              <w:rPr>
+                <w:rFonts w:hint="eastAsia"/>
+                <w:vertAlign w:val="baseline"/>
+                <w:lang w:val="en-US" w:eastAsia="zh-CN"/>
+              </w:rPr>
+              <w:t>int</w:t>
+            </w:r>
+          </w:p>
+        </w:tc>
+        <w:tc>
+          <w:tcPr>
+            <w:tcW w:w="933" w:type="dxa"/>
+            <w:tcBorders>
+              <w:top w:val="single" w:color="000000" w:sz="4" w:space="0"/>
+              <w:left w:val="single" w:color="000000" w:sz="4" w:space="0"/>
+              <w:bottom w:val="single" w:color="000000" w:sz="4" w:space="0"/>
+              <w:right w:val="single" w:color="000000" w:sz="4" w:space="0"/>
+            </w:tcBorders>
+            <w:noWrap w:val="0"/>
+            <w:vAlign w:val="top"/>
+          </w:tcPr>
+          <w:p>
+            <w:pPr>
+              <w:ind w:left="0" w:leftChars="0" w:firstLine="0" w:firstLineChars="0"/>
+              <w:rPr>
+                <w:rFonts w:hint="default"/>
+                <w:vertAlign w:val="baseline"/>
+                <w:lang w:val="en-US" w:eastAsia="zh-CN"/>
+              </w:rPr>
+            </w:pPr>
+            <w:r>
+              <w:rPr>
+                <w:rFonts w:hint="eastAsia"/>
+                <w:vertAlign w:val="baseline"/>
+                <w:lang w:val="en-US" w:eastAsia="zh-CN"/>
+              </w:rPr>
+              <w:t>可选</w:t>
+            </w:r>
           </w:p>
         </w:tc>
       </w:tr>
@@ -7807,7 +7916,7 @@
                 <w:vertAlign w:val="baseline"/>
                 <w:lang w:val="en-US" w:eastAsia="zh-CN"/>
               </w:rPr>
-              <w:t>下游车道_下游节点_区域编号</w:t>
+              <w:t>下游车道_驶入下游车道的转向</w:t>
             </w:r>
           </w:p>
         </w:tc>
@@ -7838,7 +7947,7 @@
                 <w:vertAlign w:val="baseline"/>
                 <w:lang w:val="en-US" w:eastAsia="zh-CN"/>
               </w:rPr>
-              <w:t>region</w:t>
+              <w:t>maneuvers</w:t>
             </w:r>
           </w:p>
         </w:tc>
@@ -7869,7 +7978,7 @@
                 <w:vertAlign w:val="baseline"/>
                 <w:lang w:val="en-US" w:eastAsia="zh-CN"/>
               </w:rPr>
-              <w:t>int</w:t>
+              <w:t>struct</w:t>
             </w:r>
           </w:p>
         </w:tc>
@@ -7974,7 +8083,7 @@
                 <w:vertAlign w:val="baseline"/>
                 <w:lang w:val="en-US" w:eastAsia="zh-CN"/>
               </w:rPr>
-              <w:t>下游车道_下游节点_节点ID</w:t>
+              <w:t>下游车道_当前车道的相位编号</w:t>
             </w:r>
           </w:p>
         </w:tc>
@@ -8005,7 +8114,7 @@
                 <w:vertAlign w:val="baseline"/>
                 <w:lang w:val="en-US" w:eastAsia="zh-CN"/>
               </w:rPr>
-              <w:t>nodeid</w:t>
+              <w:t>phaseId</w:t>
             </w:r>
           </w:p>
         </w:tc>
@@ -8061,14 +8170,6 @@
                 <w:lang w:val="en-US" w:eastAsia="zh-CN"/>
               </w:rPr>
             </w:pPr>
-            <w:r>
-              <w:rPr>
-                <w:rFonts w:hint="eastAsia"/>
-                <w:vertAlign w:val="baseline"/>
-                <w:lang w:val="en-US" w:eastAsia="zh-CN"/>
-              </w:rPr>
-              <w:t>可选</w:t>
-            </w:r>
           </w:p>
         </w:tc>
       </w:tr>
@@ -8130,499 +8231,6 @@
             <w:pPr>
               <w:ind w:left="0" w:leftChars="0" w:firstLine="0" w:firstLineChars="0"/>
               <w:rPr>
-                <w:rFonts w:hint="default"/>
-                <w:vertAlign w:val="baseline"/>
-                <w:lang w:val="en-US" w:eastAsia="zh-CN"/>
-              </w:rPr>
-            </w:pPr>
-            <w:r>
-              <w:rPr>
-                <w:rFonts w:hint="eastAsia"/>
-                <w:vertAlign w:val="baseline"/>
-                <w:lang w:val="en-US" w:eastAsia="zh-CN"/>
-              </w:rPr>
-              <w:t>下游车道_下游车道编号</w:t>
-            </w:r>
-          </w:p>
-        </w:tc>
-        <w:tc>
-          <w:tcPr>
-            <w:tcW w:w="2884" w:type="dxa"/>
-            <w:tcBorders>
-              <w:top w:val="single" w:color="000000" w:sz="4" w:space="0"/>
-              <w:left w:val="single" w:color="000000" w:sz="4" w:space="0"/>
-              <w:bottom w:val="single" w:color="000000" w:sz="4" w:space="0"/>
-              <w:right w:val="single" w:color="000000" w:sz="4" w:space="0"/>
-            </w:tcBorders>
-            <w:noWrap w:val="0"/>
-            <w:vAlign w:val="top"/>
-          </w:tcPr>
-          <w:p>
-            <w:pPr>
-              <w:ind w:left="0" w:leftChars="0" w:firstLine="0" w:firstLineChars="0"/>
-              <w:rPr>
-                <w:rFonts w:hint="default"/>
-                <w:vertAlign w:val="baseline"/>
-                <w:lang w:val="en-US" w:eastAsia="zh-CN"/>
-              </w:rPr>
-            </w:pPr>
-            <w:r>
-              <w:rPr>
-                <w:rFonts w:hint="eastAsia"/>
-                <w:vertAlign w:val="baseline"/>
-                <w:lang w:val="en-US" w:eastAsia="zh-CN"/>
-              </w:rPr>
-              <w:t>laneId</w:t>
-            </w:r>
-          </w:p>
-        </w:tc>
-        <w:tc>
-          <w:tcPr>
-            <w:tcW w:w="1200" w:type="dxa"/>
-            <w:tcBorders>
-              <w:top w:val="single" w:color="000000" w:sz="4" w:space="0"/>
-              <w:left w:val="single" w:color="000000" w:sz="4" w:space="0"/>
-              <w:bottom w:val="single" w:color="000000" w:sz="4" w:space="0"/>
-              <w:right w:val="single" w:color="000000" w:sz="4" w:space="0"/>
-            </w:tcBorders>
-            <w:noWrap w:val="0"/>
-            <w:vAlign w:val="top"/>
-          </w:tcPr>
-          <w:p>
-            <w:pPr>
-              <w:ind w:left="0" w:leftChars="0" w:firstLine="0" w:firstLineChars="0"/>
-              <w:rPr>
-                <w:rFonts w:hint="default"/>
-                <w:vertAlign w:val="baseline"/>
-                <w:lang w:val="en-US" w:eastAsia="zh-CN"/>
-              </w:rPr>
-            </w:pPr>
-            <w:r>
-              <w:rPr>
-                <w:rFonts w:hint="eastAsia"/>
-                <w:vertAlign w:val="baseline"/>
-                <w:lang w:val="en-US" w:eastAsia="zh-CN"/>
-              </w:rPr>
-              <w:t>int</w:t>
-            </w:r>
-          </w:p>
-        </w:tc>
-        <w:tc>
-          <w:tcPr>
-            <w:tcW w:w="933" w:type="dxa"/>
-            <w:tcBorders>
-              <w:top w:val="single" w:color="000000" w:sz="4" w:space="0"/>
-              <w:left w:val="single" w:color="000000" w:sz="4" w:space="0"/>
-              <w:bottom w:val="single" w:color="000000" w:sz="4" w:space="0"/>
-              <w:right w:val="single" w:color="000000" w:sz="4" w:space="0"/>
-            </w:tcBorders>
-            <w:noWrap w:val="0"/>
-            <w:vAlign w:val="top"/>
-          </w:tcPr>
-          <w:p>
-            <w:pPr>
-              <w:ind w:left="0" w:leftChars="0" w:firstLine="0" w:firstLineChars="0"/>
-              <w:rPr>
-                <w:rFonts w:hint="default"/>
-                <w:vertAlign w:val="baseline"/>
-                <w:lang w:val="en-US" w:eastAsia="zh-CN"/>
-              </w:rPr>
-            </w:pPr>
-            <w:r>
-              <w:rPr>
-                <w:rFonts w:hint="eastAsia"/>
-                <w:vertAlign w:val="baseline"/>
-                <w:lang w:val="en-US" w:eastAsia="zh-CN"/>
-              </w:rPr>
-              <w:t>可选</w:t>
-            </w:r>
-          </w:p>
-        </w:tc>
-      </w:tr>
-      <w:tr>
-        <w:tblPrEx>
-          <w:tblBorders>
-            <w:top w:val="single" w:color="000000" w:sz="4" w:space="0"/>
-            <w:left w:val="single" w:color="000000" w:sz="4" w:space="0"/>
-            <w:bottom w:val="single" w:color="000000" w:sz="4" w:space="0"/>
-            <w:right w:val="single" w:color="000000" w:sz="4" w:space="0"/>
-            <w:insideH w:val="single" w:color="000000" w:sz="4" w:space="0"/>
-            <w:insideV w:val="single" w:color="000000" w:sz="4" w:space="0"/>
-          </w:tblBorders>
-          <w:tblCellMar>
-            <w:top w:w="0" w:type="dxa"/>
-            <w:left w:w="108" w:type="dxa"/>
-            <w:bottom w:w="0" w:type="dxa"/>
-            <w:right w:w="108" w:type="dxa"/>
-          </w:tblCellMar>
-        </w:tblPrEx>
-        <w:trPr>
-          <w:jc w:val="center"/>
-        </w:trPr>
-        <w:tc>
-          <w:tcPr>
-            <w:tcW w:w="1328" w:type="dxa"/>
-            <w:vMerge w:val="continue"/>
-            <w:tcBorders>
-              <w:left w:val="single" w:color="000000" w:sz="4" w:space="0"/>
-              <w:right w:val="single" w:color="000000" w:sz="4" w:space="0"/>
-            </w:tcBorders>
-            <w:noWrap w:val="0"/>
-            <w:vAlign w:val="top"/>
-          </w:tcPr>
-          <w:p>
-            <w:pPr>
-              <w:ind w:left="0" w:leftChars="0" w:firstLine="0" w:firstLineChars="0"/>
-              <w:rPr>
-                <w:rFonts w:hint="eastAsia"/>
-                <w:vertAlign w:val="baseline"/>
-                <w:lang w:val="en-US" w:eastAsia="zh-CN"/>
-              </w:rPr>
-            </w:pPr>
-          </w:p>
-        </w:tc>
-        <w:tc>
-          <w:tcPr>
-            <w:tcW w:w="2200" w:type="dxa"/>
-            <w:tcBorders>
-              <w:top w:val="single" w:color="000000" w:sz="4" w:space="0"/>
-              <w:left w:val="single" w:color="000000" w:sz="4" w:space="0"/>
-              <w:bottom w:val="single" w:color="000000" w:sz="4" w:space="0"/>
-              <w:right w:val="single" w:color="000000" w:sz="4" w:space="0"/>
-            </w:tcBorders>
-            <w:noWrap w:val="0"/>
-            <w:vAlign w:val="top"/>
-          </w:tcPr>
-          <w:p>
-            <w:pPr>
-              <w:ind w:left="0" w:leftChars="0" w:firstLine="0" w:firstLineChars="0"/>
-              <w:rPr>
-                <w:rFonts w:hint="default"/>
-                <w:vertAlign w:val="baseline"/>
-                <w:lang w:val="en-US" w:eastAsia="zh-CN"/>
-              </w:rPr>
-            </w:pPr>
-            <w:r>
-              <w:rPr>
-                <w:rFonts w:hint="eastAsia"/>
-                <w:vertAlign w:val="baseline"/>
-                <w:lang w:val="en-US" w:eastAsia="zh-CN"/>
-              </w:rPr>
-              <w:t>下游车道_驶入下游车道的转向</w:t>
-            </w:r>
-          </w:p>
-        </w:tc>
-        <w:tc>
-          <w:tcPr>
-            <w:tcW w:w="2884" w:type="dxa"/>
-            <w:tcBorders>
-              <w:top w:val="single" w:color="000000" w:sz="4" w:space="0"/>
-              <w:left w:val="single" w:color="000000" w:sz="4" w:space="0"/>
-              <w:bottom w:val="single" w:color="000000" w:sz="4" w:space="0"/>
-              <w:right w:val="single" w:color="000000" w:sz="4" w:space="0"/>
-            </w:tcBorders>
-            <w:noWrap w:val="0"/>
-            <w:vAlign w:val="top"/>
-          </w:tcPr>
-          <w:p>
-            <w:pPr>
-              <w:ind w:left="0" w:leftChars="0" w:firstLine="0" w:firstLineChars="0"/>
-              <w:rPr>
-                <w:rFonts w:hint="default"/>
-                <w:vertAlign w:val="baseline"/>
-                <w:lang w:val="en-US" w:eastAsia="zh-CN"/>
-              </w:rPr>
-            </w:pPr>
-            <w:r>
-              <w:rPr>
-                <w:rFonts w:hint="eastAsia"/>
-                <w:vertAlign w:val="baseline"/>
-                <w:lang w:val="en-US" w:eastAsia="zh-CN"/>
-              </w:rPr>
-              <w:t>maneuvers</w:t>
-            </w:r>
-          </w:p>
-        </w:tc>
-        <w:tc>
-          <w:tcPr>
-            <w:tcW w:w="1200" w:type="dxa"/>
-            <w:tcBorders>
-              <w:top w:val="single" w:color="000000" w:sz="4" w:space="0"/>
-              <w:left w:val="single" w:color="000000" w:sz="4" w:space="0"/>
-              <w:bottom w:val="single" w:color="000000" w:sz="4" w:space="0"/>
-              <w:right w:val="single" w:color="000000" w:sz="4" w:space="0"/>
-            </w:tcBorders>
-            <w:noWrap w:val="0"/>
-            <w:vAlign w:val="top"/>
-          </w:tcPr>
-          <w:p>
-            <w:pPr>
-              <w:ind w:left="0" w:leftChars="0" w:firstLine="0" w:firstLineChars="0"/>
-              <w:rPr>
-                <w:rFonts w:hint="default"/>
-                <w:vertAlign w:val="baseline"/>
-                <w:lang w:val="en-US" w:eastAsia="zh-CN"/>
-              </w:rPr>
-            </w:pPr>
-            <w:r>
-              <w:rPr>
-                <w:rFonts w:hint="eastAsia"/>
-                <w:vertAlign w:val="baseline"/>
-                <w:lang w:val="en-US" w:eastAsia="zh-CN"/>
-              </w:rPr>
-              <w:t>struct</w:t>
-            </w:r>
-          </w:p>
-        </w:tc>
-        <w:tc>
-          <w:tcPr>
-            <w:tcW w:w="933" w:type="dxa"/>
-            <w:tcBorders>
-              <w:top w:val="single" w:color="000000" w:sz="4" w:space="0"/>
-              <w:left w:val="single" w:color="000000" w:sz="4" w:space="0"/>
-              <w:bottom w:val="single" w:color="000000" w:sz="4" w:space="0"/>
-              <w:right w:val="single" w:color="000000" w:sz="4" w:space="0"/>
-            </w:tcBorders>
-            <w:noWrap w:val="0"/>
-            <w:vAlign w:val="top"/>
-          </w:tcPr>
-          <w:p>
-            <w:pPr>
-              <w:ind w:left="0" w:leftChars="0" w:firstLine="0" w:firstLineChars="0"/>
-              <w:rPr>
-                <w:rFonts w:hint="default"/>
-                <w:vertAlign w:val="baseline"/>
-                <w:lang w:val="en-US" w:eastAsia="zh-CN"/>
-              </w:rPr>
-            </w:pPr>
-            <w:r>
-              <w:rPr>
-                <w:rFonts w:hint="eastAsia"/>
-                <w:vertAlign w:val="baseline"/>
-                <w:lang w:val="en-US" w:eastAsia="zh-CN"/>
-              </w:rPr>
-              <w:t>可选</w:t>
-            </w:r>
-          </w:p>
-        </w:tc>
-      </w:tr>
-      <w:tr>
-        <w:tblPrEx>
-          <w:tblBorders>
-            <w:top w:val="single" w:color="000000" w:sz="4" w:space="0"/>
-            <w:left w:val="single" w:color="000000" w:sz="4" w:space="0"/>
-            <w:bottom w:val="single" w:color="000000" w:sz="4" w:space="0"/>
-            <w:right w:val="single" w:color="000000" w:sz="4" w:space="0"/>
-            <w:insideH w:val="single" w:color="000000" w:sz="4" w:space="0"/>
-            <w:insideV w:val="single" w:color="000000" w:sz="4" w:space="0"/>
-          </w:tblBorders>
-          <w:tblCellMar>
-            <w:top w:w="0" w:type="dxa"/>
-            <w:left w:w="108" w:type="dxa"/>
-            <w:bottom w:w="0" w:type="dxa"/>
-            <w:right w:w="108" w:type="dxa"/>
-          </w:tblCellMar>
-        </w:tblPrEx>
-        <w:trPr>
-          <w:jc w:val="center"/>
-        </w:trPr>
-        <w:tc>
-          <w:tcPr>
-            <w:tcW w:w="1328" w:type="dxa"/>
-            <w:vMerge w:val="continue"/>
-            <w:tcBorders>
-              <w:left w:val="single" w:color="000000" w:sz="4" w:space="0"/>
-              <w:right w:val="single" w:color="000000" w:sz="4" w:space="0"/>
-            </w:tcBorders>
-            <w:noWrap w:val="0"/>
-            <w:vAlign w:val="top"/>
-          </w:tcPr>
-          <w:p>
-            <w:pPr>
-              <w:ind w:left="0" w:leftChars="0" w:firstLine="0" w:firstLineChars="0"/>
-              <w:rPr>
-                <w:rFonts w:hint="eastAsia"/>
-                <w:vertAlign w:val="baseline"/>
-                <w:lang w:val="en-US" w:eastAsia="zh-CN"/>
-              </w:rPr>
-            </w:pPr>
-          </w:p>
-        </w:tc>
-        <w:tc>
-          <w:tcPr>
-            <w:tcW w:w="2200" w:type="dxa"/>
-            <w:tcBorders>
-              <w:top w:val="single" w:color="000000" w:sz="4" w:space="0"/>
-              <w:left w:val="single" w:color="000000" w:sz="4" w:space="0"/>
-              <w:bottom w:val="single" w:color="000000" w:sz="4" w:space="0"/>
-              <w:right w:val="single" w:color="000000" w:sz="4" w:space="0"/>
-            </w:tcBorders>
-            <w:noWrap w:val="0"/>
-            <w:vAlign w:val="top"/>
-          </w:tcPr>
-          <w:p>
-            <w:pPr>
-              <w:ind w:left="0" w:leftChars="0" w:firstLine="0" w:firstLineChars="0"/>
-              <w:rPr>
-                <w:rFonts w:hint="default"/>
-                <w:vertAlign w:val="baseline"/>
-                <w:lang w:val="en-US" w:eastAsia="zh-CN"/>
-              </w:rPr>
-            </w:pPr>
-            <w:r>
-              <w:rPr>
-                <w:rFonts w:hint="eastAsia"/>
-                <w:vertAlign w:val="baseline"/>
-                <w:lang w:val="en-US" w:eastAsia="zh-CN"/>
-              </w:rPr>
-              <w:t>下游车道_当前车道的相位编号</w:t>
-            </w:r>
-          </w:p>
-        </w:tc>
-        <w:tc>
-          <w:tcPr>
-            <w:tcW w:w="2884" w:type="dxa"/>
-            <w:tcBorders>
-              <w:top w:val="single" w:color="000000" w:sz="4" w:space="0"/>
-              <w:left w:val="single" w:color="000000" w:sz="4" w:space="0"/>
-              <w:bottom w:val="single" w:color="000000" w:sz="4" w:space="0"/>
-              <w:right w:val="single" w:color="000000" w:sz="4" w:space="0"/>
-            </w:tcBorders>
-            <w:noWrap w:val="0"/>
-            <w:vAlign w:val="top"/>
-          </w:tcPr>
-          <w:p>
-            <w:pPr>
-              <w:ind w:left="0" w:leftChars="0" w:firstLine="0" w:firstLineChars="0"/>
-              <w:rPr>
-                <w:rFonts w:hint="default"/>
-                <w:vertAlign w:val="baseline"/>
-                <w:lang w:val="en-US" w:eastAsia="zh-CN"/>
-              </w:rPr>
-            </w:pPr>
-            <w:r>
-              <w:rPr>
-                <w:rFonts w:hint="eastAsia"/>
-                <w:vertAlign w:val="baseline"/>
-                <w:lang w:val="en-US" w:eastAsia="zh-CN"/>
-              </w:rPr>
-              <w:t>phaseId</w:t>
-            </w:r>
-          </w:p>
-        </w:tc>
-        <w:tc>
-          <w:tcPr>
-            <w:tcW w:w="1200" w:type="dxa"/>
-            <w:tcBorders>
-              <w:top w:val="single" w:color="000000" w:sz="4" w:space="0"/>
-              <w:left w:val="single" w:color="000000" w:sz="4" w:space="0"/>
-              <w:bottom w:val="single" w:color="000000" w:sz="4" w:space="0"/>
-              <w:right w:val="single" w:color="000000" w:sz="4" w:space="0"/>
-            </w:tcBorders>
-            <w:noWrap w:val="0"/>
-            <w:vAlign w:val="top"/>
-          </w:tcPr>
-          <w:p>
-            <w:pPr>
-              <w:ind w:left="0" w:leftChars="0" w:firstLine="0" w:firstLineChars="0"/>
-              <w:rPr>
-                <w:rFonts w:hint="default"/>
-                <w:vertAlign w:val="baseline"/>
-                <w:lang w:val="en-US" w:eastAsia="zh-CN"/>
-              </w:rPr>
-            </w:pPr>
-            <w:r>
-              <w:rPr>
-                <w:rFonts w:hint="eastAsia"/>
-                <w:vertAlign w:val="baseline"/>
-                <w:lang w:val="en-US" w:eastAsia="zh-CN"/>
-              </w:rPr>
-              <w:t>int</w:t>
-            </w:r>
-          </w:p>
-        </w:tc>
-        <w:tc>
-          <w:tcPr>
-            <w:tcW w:w="933" w:type="dxa"/>
-            <w:tcBorders>
-              <w:top w:val="single" w:color="000000" w:sz="4" w:space="0"/>
-              <w:left w:val="single" w:color="000000" w:sz="4" w:space="0"/>
-              <w:bottom w:val="single" w:color="000000" w:sz="4" w:space="0"/>
-              <w:right w:val="single" w:color="000000" w:sz="4" w:space="0"/>
-            </w:tcBorders>
-            <w:noWrap w:val="0"/>
-            <w:vAlign w:val="top"/>
-          </w:tcPr>
-          <w:p>
-            <w:pPr>
-              <w:ind w:left="0" w:leftChars="0" w:firstLine="0" w:firstLineChars="0"/>
-              <w:rPr>
-                <w:rFonts w:hint="eastAsia"/>
-                <w:vertAlign w:val="baseline"/>
-                <w:lang w:val="en-US" w:eastAsia="zh-CN"/>
-              </w:rPr>
-            </w:pPr>
-          </w:p>
-        </w:tc>
-      </w:tr>
-      <w:tr>
-        <w:tblPrEx>
-          <w:tblBorders>
-            <w:top w:val="single" w:color="000000" w:sz="4" w:space="0"/>
-            <w:left w:val="single" w:color="000000" w:sz="4" w:space="0"/>
-            <w:bottom w:val="single" w:color="000000" w:sz="4" w:space="0"/>
-            <w:right w:val="single" w:color="000000" w:sz="4" w:space="0"/>
-            <w:insideH w:val="single" w:color="000000" w:sz="4" w:space="0"/>
-            <w:insideV w:val="single" w:color="000000" w:sz="4" w:space="0"/>
-          </w:tblBorders>
-          <w:tblCellMar>
-            <w:top w:w="0" w:type="dxa"/>
-            <w:left w:w="108" w:type="dxa"/>
-            <w:bottom w:w="0" w:type="dxa"/>
-            <w:right w:w="108" w:type="dxa"/>
-          </w:tblCellMar>
-        </w:tblPrEx>
-        <w:trPr>
-          <w:jc w:val="center"/>
-        </w:trPr>
-        <w:tc>
-          <w:tcPr>
-            <w:tcW w:w="1328" w:type="dxa"/>
-            <w:vMerge w:val="continue"/>
-            <w:tcBorders>
-              <w:left w:val="single" w:color="000000" w:sz="4" w:space="0"/>
-              <w:right w:val="single" w:color="000000" w:sz="4" w:space="0"/>
-            </w:tcBorders>
-            <w:noWrap w:val="0"/>
-            <w:vAlign w:val="top"/>
-          </w:tcPr>
-          <w:p>
-            <w:pPr>
-              <w:ind w:left="0" w:leftChars="0" w:firstLine="0" w:firstLineChars="0"/>
-              <w:rPr>
-                <w:rFonts w:hint="eastAsia"/>
-                <w:vertAlign w:val="baseline"/>
-                <w:lang w:val="en-US" w:eastAsia="zh-CN"/>
-              </w:rPr>
-            </w:pPr>
-          </w:p>
-        </w:tc>
-        <w:tc>
-          <w:tcPr>
-            <w:tcW w:w="2200" w:type="dxa"/>
-            <w:tcBorders>
-              <w:top w:val="single" w:color="000000" w:sz="4" w:space="0"/>
-              <w:left w:val="single" w:color="000000" w:sz="4" w:space="0"/>
-              <w:bottom w:val="single" w:color="000000" w:sz="4" w:space="0"/>
-              <w:right w:val="single" w:color="000000" w:sz="4" w:space="0"/>
-            </w:tcBorders>
-            <w:noWrap w:val="0"/>
-            <w:vAlign w:val="top"/>
-          </w:tcPr>
-          <w:p>
-            <w:pPr>
-              <w:ind w:left="0" w:leftChars="0" w:firstLine="0" w:firstLineChars="0"/>
-              <w:rPr>
                 <w:rFonts w:hint="eastAsia" w:ascii="Times New Roman" w:hAnsi="Times New Roman" w:eastAsia="宋体" w:cstheme="minorBidi"/>
                 <w:kern w:val="2"/>
                 <w:sz w:val="24"/>
@@ -8725,7 +8333,7 @@
             <w:pPr>
               <w:ind w:left="0" w:leftChars="0" w:firstLine="0" w:firstLineChars="0"/>
               <w:rPr>
-                <w:rFonts w:hint="eastAsia"/>
+                <w:rFonts w:hint="default"/>
                 <w:vertAlign w:val="baseline"/>
                 <w:lang w:val="en-US" w:eastAsia="zh-CN"/>
               </w:rPr>
@@ -9477,7 +9085,6 @@
             <w:vMerge w:val="continue"/>
             <w:tcBorders>
               <w:left w:val="single" w:color="000000" w:sz="4" w:space="0"/>
-              <w:bottom w:val="single" w:color="000000" w:sz="4" w:space="0"/>
               <w:right w:val="single" w:color="000000" w:sz="4" w:space="0"/>
             </w:tcBorders>
             <w:noWrap w:val="0"/>
@@ -9634,10 +9241,33 @@
         <w:tc>
           <w:tcPr>
             <w:tcW w:w="1317" w:type="dxa"/>
-            <w:vMerge w:val="restart"/>
+            <w:vMerge w:val="continue"/>
+            <w:tcBorders>
+              <w:left w:val="single" w:color="000000" w:sz="4" w:space="0"/>
+              <w:bottom w:val="single" w:color="000000" w:sz="4" w:space="0"/>
+              <w:right w:val="single" w:color="000000" w:sz="4" w:space="0"/>
+            </w:tcBorders>
+            <w:noWrap w:val="0"/>
+            <w:vAlign w:val="top"/>
+          </w:tcPr>
+          <w:p>
+            <w:pPr>
+              <w:ind w:left="0" w:leftChars="0" w:firstLine="0" w:firstLineChars="0"/>
+              <w:rPr>
+                <w:rFonts w:hint="eastAsia"/>
+                <w:vertAlign w:val="baseline"/>
+                <w:lang w:val="en-US" w:eastAsia="zh-CN"/>
+              </w:rPr>
+            </w:pPr>
+          </w:p>
+        </w:tc>
+        <w:tc>
+          <w:tcPr>
+            <w:tcW w:w="2233" w:type="dxa"/>
             <w:tcBorders>
               <w:top w:val="single" w:color="000000" w:sz="4" w:space="0"/>
               <w:left w:val="single" w:color="000000" w:sz="4" w:space="0"/>
+              <w:bottom w:val="single" w:color="000000" w:sz="4" w:space="0"/>
               <w:right w:val="single" w:color="000000" w:sz="4" w:space="0"/>
             </w:tcBorders>
             <w:noWrap w:val="0"/>
@@ -9658,13 +9288,13 @@
                 <w:vertAlign w:val="baseline"/>
                 <w:lang w:val="en-US" w:eastAsia="zh-CN"/>
               </w:rPr>
-              <w:t>相位状态</w:t>
-            </w:r>
-          </w:p>
-        </w:tc>
-        <w:tc>
-          <w:tcPr>
-            <w:tcW w:w="2233" w:type="dxa"/>
+              <w:t>信号机的运行时刻</w:t>
+            </w:r>
+          </w:p>
+        </w:tc>
+        <w:tc>
+          <w:tcPr>
+            <w:tcW w:w="2850" w:type="dxa"/>
             <w:tcBorders>
               <w:top w:val="single" w:color="000000" w:sz="4" w:space="0"/>
               <w:left w:val="single" w:color="000000" w:sz="4" w:space="0"/>
@@ -9689,13 +9319,13 @@
                 <w:vertAlign w:val="baseline"/>
                 <w:lang w:val="en-US" w:eastAsia="zh-CN"/>
               </w:rPr>
-              <w:t>相位编号</w:t>
-            </w:r>
-          </w:p>
-        </w:tc>
-        <w:tc>
-          <w:tcPr>
-            <w:tcW w:w="2850" w:type="dxa"/>
+              <w:t>timeStamp</w:t>
+            </w:r>
+          </w:p>
+        </w:tc>
+        <w:tc>
+          <w:tcPr>
+            <w:tcW w:w="1200" w:type="dxa"/>
             <w:tcBorders>
               <w:top w:val="single" w:color="000000" w:sz="4" w:space="0"/>
               <w:left w:val="single" w:color="000000" w:sz="4" w:space="0"/>
@@ -9720,31 +9350,8 @@
                 <w:vertAlign w:val="baseline"/>
                 <w:lang w:val="en-US" w:eastAsia="zh-CN"/>
               </w:rPr>
-              <w:t>id</w:t>
-            </w:r>
-          </w:p>
-        </w:tc>
-        <w:tc>
-          <w:tcPr>
-            <w:tcW w:w="1200" w:type="dxa"/>
-            <w:tcBorders>
-              <w:top w:val="single" w:color="000000" w:sz="4" w:space="0"/>
-              <w:left w:val="single" w:color="000000" w:sz="4" w:space="0"/>
-              <w:bottom w:val="single" w:color="000000" w:sz="4" w:space="0"/>
-              <w:right w:val="single" w:color="000000" w:sz="4" w:space="0"/>
-            </w:tcBorders>
-            <w:noWrap w:val="0"/>
-            <w:vAlign w:val="top"/>
-          </w:tcPr>
-          <w:p>
-            <w:pPr>
-              <w:ind w:left="0" w:leftChars="0" w:firstLine="0" w:firstLineChars="0"/>
-              <w:rPr>
-                <w:rFonts w:hint="default"/>
-                <w:vertAlign w:val="baseline"/>
-                <w:lang w:val="en-US" w:eastAsia="zh-CN"/>
-              </w:rPr>
-            </w:pPr>
+              <w:t>int</w:t>
+            </w:r>
           </w:p>
         </w:tc>
         <w:tc>
@@ -9794,23 +9401,32 @@
         <w:tc>
           <w:tcPr>
             <w:tcW w:w="1317" w:type="dxa"/>
-            <w:vMerge w:val="continue"/>
-            <w:tcBorders>
-              <w:left w:val="single" w:color="000000" w:sz="4" w:space="0"/>
-              <w:right w:val="single" w:color="000000" w:sz="4" w:space="0"/>
-            </w:tcBorders>
-            <w:noWrap w:val="0"/>
-            <w:vAlign w:val="top"/>
-          </w:tcPr>
-          <w:p>
-            <w:pPr>
-              <w:ind w:left="0" w:leftChars="0" w:firstLine="0" w:firstLineChars="0"/>
-              <w:rPr>
-                <w:rFonts w:hint="eastAsia"/>
-                <w:vertAlign w:val="baseline"/>
-                <w:lang w:val="en-US" w:eastAsia="zh-CN"/>
-              </w:rPr>
-            </w:pPr>
+            <w:vMerge w:val="restart"/>
+            <w:tcBorders>
+              <w:top w:val="single" w:color="000000" w:sz="4" w:space="0"/>
+              <w:left w:val="single" w:color="000000" w:sz="4" w:space="0"/>
+              <w:right w:val="single" w:color="000000" w:sz="4" w:space="0"/>
+            </w:tcBorders>
+            <w:noWrap w:val="0"/>
+            <w:vAlign w:val="top"/>
+          </w:tcPr>
+          <w:p>
+            <w:pPr>
+              <w:ind w:left="0" w:leftChars="0" w:firstLine="0" w:firstLineChars="0"/>
+              <w:rPr>
+                <w:rFonts w:hint="default"/>
+                <w:vertAlign w:val="baseline"/>
+                <w:lang w:val="en-US" w:eastAsia="zh-CN"/>
+              </w:rPr>
+            </w:pPr>
+            <w:r>
+              <w:rPr>
+                <w:rFonts w:hint="eastAsia"/>
+                <w:vertAlign w:val="baseline"/>
+                <w:lang w:val="en-US" w:eastAsia="zh-CN"/>
+              </w:rPr>
+              <w:t>相位状态</w:t>
+            </w:r>
           </w:p>
         </w:tc>
         <w:tc>
@@ -9840,7 +9456,7 @@
                 <w:vertAlign w:val="baseline"/>
                 <w:lang w:val="en-US" w:eastAsia="zh-CN"/>
               </w:rPr>
-              <w:t>相位信号灯状态</w:t>
+              <w:t>相位编号</w:t>
             </w:r>
           </w:p>
         </w:tc>
@@ -9871,7 +9487,7 @@
                 <w:vertAlign w:val="baseline"/>
                 <w:lang w:val="en-US" w:eastAsia="zh-CN"/>
               </w:rPr>
-              <w:t>light</w:t>
+              <w:t>id</w:t>
             </w:r>
           </w:p>
         </w:tc>
@@ -9999,7 +9615,7 @@
                 <w:vertAlign w:val="baseline"/>
                 <w:lang w:val="en-US" w:eastAsia="zh-CN"/>
               </w:rPr>
-              <w:t>相位下一次开始的时间</w:t>
+              <w:t>相位信号灯状态</w:t>
             </w:r>
           </w:p>
         </w:tc>
@@ -10030,7 +9646,7 @@
                 <w:vertAlign w:val="baseline"/>
                 <w:lang w:val="en-US" w:eastAsia="zh-CN"/>
               </w:rPr>
-              <w:t>startTime</w:t>
+              <w:t>light</w:t>
             </w:r>
           </w:p>
         </w:tc>
@@ -10082,6 +9698,7 @@
               <w:ind w:left="0" w:leftChars="0" w:firstLine="0" w:firstLineChars="0"/>
               <w:rPr>
                 <w:rFonts w:hint="eastAsia"/>
+                <w:vertAlign w:val="baseline"/>
                 <w:lang w:val="en-US" w:eastAsia="zh-CN"/>
               </w:rPr>
             </w:pPr>
@@ -10157,7 +9774,7 @@
                 <w:vertAlign w:val="baseline"/>
                 <w:lang w:val="en-US" w:eastAsia="zh-CN"/>
               </w:rPr>
-              <w:t>相位当前状态或下一当前相位的最短结束时长</w:t>
+              <w:t>相位下一次开始的时间</w:t>
             </w:r>
           </w:p>
         </w:tc>
@@ -10188,7 +9805,7 @@
                 <w:vertAlign w:val="baseline"/>
                 <w:lang w:val="en-US" w:eastAsia="zh-CN"/>
               </w:rPr>
-              <w:t>minEndTime</w:t>
+              <w:t>startTime</w:t>
             </w:r>
           </w:p>
         </w:tc>
@@ -10304,18 +9921,18 @@
             <w:pPr>
               <w:ind w:left="0" w:leftChars="0" w:firstLine="0" w:firstLineChars="0"/>
               <w:rPr>
-                <w:rFonts w:hint="eastAsia"/>
-                <w:vertAlign w:val="baseline"/>
-                <w:lang w:val="en-US" w:eastAsia="zh-CN"/>
-              </w:rPr>
-            </w:pPr>
-            <w:r>
-              <w:rPr>
-                <w:rFonts w:hint="eastAsia"/>
-                <w:vertAlign w:val="baseline"/>
-                <w:lang w:val="en-US" w:eastAsia="zh-CN"/>
-              </w:rPr>
-              <w:t>相位当前状态或下一当前相位的最大结束时长</w:t>
+                <w:rFonts w:hint="default"/>
+                <w:vertAlign w:val="baseline"/>
+                <w:lang w:val="en-US" w:eastAsia="zh-CN"/>
+              </w:rPr>
+            </w:pPr>
+            <w:r>
+              <w:rPr>
+                <w:rFonts w:hint="eastAsia"/>
+                <w:vertAlign w:val="baseline"/>
+                <w:lang w:val="en-US" w:eastAsia="zh-CN"/>
+              </w:rPr>
+              <w:t>相位当前状态或下一当前相位的最短结束时长</w:t>
             </w:r>
           </w:p>
         </w:tc>
@@ -10346,7 +9963,7 @@
                 <w:vertAlign w:val="baseline"/>
                 <w:lang w:val="en-US" w:eastAsia="zh-CN"/>
               </w:rPr>
-              <w:t>maxEndTime</w:t>
+              <w:t>minEndTime</w:t>
             </w:r>
           </w:p>
         </w:tc>
@@ -10430,6 +10047,28 @@
             <w:vMerge w:val="continue"/>
             <w:tcBorders>
               <w:left w:val="single" w:color="000000" w:sz="4" w:space="0"/>
+              <w:right w:val="single" w:color="000000" w:sz="4" w:space="0"/>
+            </w:tcBorders>
+            <w:noWrap w:val="0"/>
+            <w:vAlign w:val="top"/>
+          </w:tcPr>
+          <w:p>
+            <w:pPr>
+              <w:ind w:left="0" w:leftChars="0" w:firstLine="0" w:firstLineChars="0"/>
+              <w:rPr>
+                <w:rFonts w:hint="eastAsia"/>
+                <w:vertAlign w:val="baseline"/>
+                <w:lang w:val="en-US" w:eastAsia="zh-CN"/>
+              </w:rPr>
+            </w:pPr>
+          </w:p>
+        </w:tc>
+        <w:tc>
+          <w:tcPr>
+            <w:tcW w:w="2233" w:type="dxa"/>
+            <w:tcBorders>
+              <w:top w:val="single" w:color="000000" w:sz="4" w:space="0"/>
+              <w:left w:val="single" w:color="000000" w:sz="4" w:space="0"/>
               <w:bottom w:val="single" w:color="000000" w:sz="4" w:space="0"/>
               <w:right w:val="single" w:color="000000" w:sz="4" w:space="0"/>
             </w:tcBorders>
@@ -10445,6 +10084,142 @@
                 <w:lang w:val="en-US" w:eastAsia="zh-CN"/>
               </w:rPr>
             </w:pPr>
+            <w:r>
+              <w:rPr>
+                <w:rFonts w:hint="eastAsia"/>
+                <w:vertAlign w:val="baseline"/>
+                <w:lang w:val="en-US" w:eastAsia="zh-CN"/>
+              </w:rPr>
+              <w:t>相位当前状态或下一当前相位的最大结束时长</w:t>
+            </w:r>
+          </w:p>
+        </w:tc>
+        <w:tc>
+          <w:tcPr>
+            <w:tcW w:w="2850" w:type="dxa"/>
+            <w:tcBorders>
+              <w:top w:val="single" w:color="000000" w:sz="4" w:space="0"/>
+              <w:left w:val="single" w:color="000000" w:sz="4" w:space="0"/>
+              <w:bottom w:val="single" w:color="000000" w:sz="4" w:space="0"/>
+              <w:right w:val="single" w:color="000000" w:sz="4" w:space="0"/>
+            </w:tcBorders>
+            <w:noWrap w:val="0"/>
+            <w:vAlign w:val="top"/>
+          </w:tcPr>
+          <w:p>
+            <w:pPr>
+              <w:ind w:left="0" w:leftChars="0" w:firstLine="0" w:firstLineChars="0"/>
+              <w:rPr>
+                <w:rFonts w:hint="default"/>
+                <w:vertAlign w:val="baseline"/>
+                <w:lang w:val="en-US" w:eastAsia="zh-CN"/>
+              </w:rPr>
+            </w:pPr>
+            <w:r>
+              <w:rPr>
+                <w:rFonts w:hint="eastAsia"/>
+                <w:vertAlign w:val="baseline"/>
+                <w:lang w:val="en-US" w:eastAsia="zh-CN"/>
+              </w:rPr>
+              <w:t>maxEndTime</w:t>
+            </w:r>
+          </w:p>
+        </w:tc>
+        <w:tc>
+          <w:tcPr>
+            <w:tcW w:w="1200" w:type="dxa"/>
+            <w:tcBorders>
+              <w:top w:val="single" w:color="000000" w:sz="4" w:space="0"/>
+              <w:left w:val="single" w:color="000000" w:sz="4" w:space="0"/>
+              <w:bottom w:val="single" w:color="000000" w:sz="4" w:space="0"/>
+              <w:right w:val="single" w:color="000000" w:sz="4" w:space="0"/>
+            </w:tcBorders>
+            <w:noWrap w:val="0"/>
+            <w:vAlign w:val="top"/>
+          </w:tcPr>
+          <w:p>
+            <w:pPr>
+              <w:ind w:left="0" w:leftChars="0" w:firstLine="0" w:firstLineChars="0"/>
+              <w:rPr>
+                <w:rFonts w:hint="default"/>
+                <w:vertAlign w:val="baseline"/>
+                <w:lang w:val="en-US" w:eastAsia="zh-CN"/>
+              </w:rPr>
+            </w:pPr>
+            <w:r>
+              <w:rPr>
+                <w:rFonts w:hint="eastAsia"/>
+                <w:vertAlign w:val="baseline"/>
+                <w:lang w:val="en-US" w:eastAsia="zh-CN"/>
+              </w:rPr>
+              <w:t>int</w:t>
+            </w:r>
+          </w:p>
+        </w:tc>
+        <w:tc>
+          <w:tcPr>
+            <w:tcW w:w="1127" w:type="dxa"/>
+            <w:tcBorders>
+              <w:top w:val="single" w:color="000000" w:sz="4" w:space="0"/>
+              <w:left w:val="single" w:color="000000" w:sz="4" w:space="0"/>
+              <w:bottom w:val="single" w:color="000000" w:sz="4" w:space="0"/>
+              <w:right w:val="single" w:color="000000" w:sz="4" w:space="0"/>
+            </w:tcBorders>
+            <w:noWrap w:val="0"/>
+            <w:vAlign w:val="top"/>
+          </w:tcPr>
+          <w:p>
+            <w:pPr>
+              <w:ind w:left="0" w:leftChars="0" w:firstLine="0" w:firstLineChars="0"/>
+              <w:rPr>
+                <w:rFonts w:hint="eastAsia"/>
+                <w:lang w:val="en-US" w:eastAsia="zh-CN"/>
+              </w:rPr>
+            </w:pPr>
+          </w:p>
+        </w:tc>
+      </w:tr>
+      <w:tr>
+        <w:tblPrEx>
+          <w:tblBorders>
+            <w:top w:val="single" w:color="000000" w:sz="4" w:space="0"/>
+            <w:left w:val="single" w:color="000000" w:sz="4" w:space="0"/>
+            <w:bottom w:val="single" w:color="000000" w:sz="4" w:space="0"/>
+            <w:right w:val="single" w:color="000000" w:sz="4" w:space="0"/>
+            <w:insideH w:val="single" w:color="000000" w:sz="4" w:space="0"/>
+            <w:insideV w:val="single" w:color="000000" w:sz="4" w:space="0"/>
+          </w:tblBorders>
+          <w:tblCellMar>
+            <w:top w:w="0" w:type="dxa"/>
+            <w:left w:w="108" w:type="dxa"/>
+            <w:bottom w:w="0" w:type="dxa"/>
+            <w:right w:w="108" w:type="dxa"/>
+          </w:tblCellMar>
+        </w:tblPrEx>
+        <w:trPr>
+          <w:jc w:val="center"/>
+        </w:trPr>
+        <w:tc>
+          <w:tcPr>
+            <w:tcW w:w="1317" w:type="dxa"/>
+            <w:vMerge w:val="continue"/>
+            <w:tcBorders>
+              <w:left w:val="single" w:color="000000" w:sz="4" w:space="0"/>
+              <w:bottom w:val="single" w:color="000000" w:sz="4" w:space="0"/>
+              <w:right w:val="single" w:color="000000" w:sz="4" w:space="0"/>
+            </w:tcBorders>
+            <w:noWrap w:val="0"/>
+            <w:vAlign w:val="top"/>
+          </w:tcPr>
+          <w:p>
+            <w:pPr>
+              <w:ind w:left="0" w:leftChars="0" w:firstLine="0" w:firstLineChars="0"/>
+              <w:rPr>
+                <w:rFonts w:hint="eastAsia"/>
+                <w:vertAlign w:val="baseline"/>
+                <w:lang w:val="en-US" w:eastAsia="zh-CN"/>
+              </w:rPr>
+            </w:pPr>
           </w:p>
         </w:tc>
         <w:tc>
@@ -10556,10 +10331,17 @@
             <w:pPr>
               <w:ind w:left="0" w:leftChars="0" w:firstLine="0" w:firstLineChars="0"/>
               <w:rPr>
-                <w:rFonts w:hint="eastAsia"/>
-                <w:lang w:val="en-US" w:eastAsia="zh-CN"/>
-              </w:rPr>
-            </w:pPr>
+                <w:rFonts w:hint="default"/>
+                <w:lang w:val="en-US" w:eastAsia="zh-CN"/>
+              </w:rPr>
+            </w:pPr>
+            <w:r>
+              <w:rPr>
+                <w:rFonts w:hint="eastAsia"/>
+                <w:lang w:val="en-US" w:eastAsia="zh-CN"/>
+              </w:rPr>
+              <w:t>可选</w:t>
+            </w:r>
           </w:p>
         </w:tc>
       </w:tr>
@@ -10656,9 +10438,9 @@
       </w:tblPr>
       <w:tblGrid>
         <w:gridCol w:w="1254"/>
-        <w:gridCol w:w="2585"/>
-        <w:gridCol w:w="2215"/>
-        <w:gridCol w:w="1903"/>
+        <w:gridCol w:w="2817"/>
+        <w:gridCol w:w="2340"/>
+        <w:gridCol w:w="1546"/>
       </w:tblGrid>
       <w:tr>
         <w:tblPrEx>
@@ -10706,7 +10488,7 @@
         </w:tc>
         <w:tc>
           <w:tcPr>
-            <w:tcW w:w="2585" w:type="dxa"/>
+            <w:tcW w:w="2817" w:type="dxa"/>
             <w:tcBorders>
               <w:top w:val="single" w:color="000000" w:sz="4" w:space="0"/>
               <w:left w:val="single" w:color="000000" w:sz="4" w:space="0"/>
@@ -10740,7 +10522,7 @@
         </w:tc>
         <w:tc>
           <w:tcPr>
-            <w:tcW w:w="2215" w:type="dxa"/>
+            <w:tcW w:w="2340" w:type="dxa"/>
             <w:tcBorders>
               <w:top w:val="single" w:color="000000" w:sz="4" w:space="0"/>
               <w:left w:val="single" w:color="000000" w:sz="4" w:space="0"/>
@@ -10774,7 +10556,7 @@
         </w:tc>
         <w:tc>
           <w:tcPr>
-            <w:tcW w:w="1903" w:type="dxa"/>
+            <w:tcW w:w="1546" w:type="dxa"/>
             <w:tcBorders>
               <w:top w:val="single" w:color="000000" w:sz="4" w:space="0"/>
               <w:left w:val="single" w:color="000000" w:sz="4" w:space="0"/>
@@ -10860,7 +10642,7 @@
         </w:tc>
         <w:tc>
           <w:tcPr>
-            <w:tcW w:w="2585" w:type="dxa"/>
+            <w:tcW w:w="2817" w:type="dxa"/>
             <w:tcBorders>
               <w:top w:val="single" w:color="000000" w:sz="4" w:space="0"/>
               <w:left w:val="single" w:color="000000" w:sz="4" w:space="0"/>
@@ -10891,7 +10673,7 @@
         </w:tc>
         <w:tc>
           <w:tcPr>
-            <w:tcW w:w="2215" w:type="dxa"/>
+            <w:tcW w:w="2340" w:type="dxa"/>
             <w:tcBorders>
               <w:top w:val="single" w:color="000000" w:sz="4" w:space="0"/>
               <w:left w:val="single" w:color="000000" w:sz="4" w:space="0"/>
@@ -10922,7 +10704,7 @@
         </w:tc>
         <w:tc>
           <w:tcPr>
-            <w:tcW w:w="1903" w:type="dxa"/>
+            <w:tcW w:w="1546" w:type="dxa"/>
             <w:tcBorders>
               <w:top w:val="single" w:color="000000" w:sz="4" w:space="0"/>
               <w:left w:val="single" w:color="000000" w:sz="4" w:space="0"/>
@@ -10997,7 +10779,7 @@
         </w:tc>
         <w:tc>
           <w:tcPr>
-            <w:tcW w:w="2585" w:type="dxa"/>
+            <w:tcW w:w="2817" w:type="dxa"/>
             <w:tcBorders>
               <w:top w:val="single" w:color="000000" w:sz="4" w:space="0"/>
               <w:left w:val="single" w:color="000000" w:sz="4" w:space="0"/>
@@ -11031,7 +10813,7 @@
         </w:tc>
         <w:tc>
           <w:tcPr>
-            <w:tcW w:w="2215" w:type="dxa"/>
+            <w:tcW w:w="2340" w:type="dxa"/>
             <w:tcBorders>
               <w:top w:val="single" w:color="000000" w:sz="4" w:space="0"/>
               <w:left w:val="single" w:color="000000" w:sz="4" w:space="0"/>
@@ -11068,7 +10850,7 @@
         </w:tc>
         <w:tc>
           <w:tcPr>
-            <w:tcW w:w="1903" w:type="dxa"/>
+            <w:tcW w:w="1546" w:type="dxa"/>
             <w:tcBorders>
               <w:top w:val="single" w:color="000000" w:sz="4" w:space="0"/>
               <w:left w:val="single" w:color="000000" w:sz="4" w:space="0"/>
@@ -11146,7 +10928,7 @@
         </w:tc>
         <w:tc>
           <w:tcPr>
-            <w:tcW w:w="2585" w:type="dxa"/>
+            <w:tcW w:w="2817" w:type="dxa"/>
             <w:tcBorders>
               <w:top w:val="single" w:color="000000" w:sz="4" w:space="0"/>
               <w:left w:val="single" w:color="000000" w:sz="4" w:space="0"/>
@@ -11180,7 +10962,7 @@
         </w:tc>
         <w:tc>
           <w:tcPr>
-            <w:tcW w:w="2215" w:type="dxa"/>
+            <w:tcW w:w="2340" w:type="dxa"/>
             <w:tcBorders>
               <w:top w:val="single" w:color="000000" w:sz="4" w:space="0"/>
               <w:left w:val="single" w:color="000000" w:sz="4" w:space="0"/>
@@ -11217,7 +10999,7 @@
         </w:tc>
         <w:tc>
           <w:tcPr>
-            <w:tcW w:w="1903" w:type="dxa"/>
+            <w:tcW w:w="1546" w:type="dxa"/>
             <w:tcBorders>
               <w:top w:val="single" w:color="000000" w:sz="4" w:space="0"/>
               <w:left w:val="single" w:color="000000" w:sz="4" w:space="0"/>
@@ -11273,7 +11055,7 @@
         <w:tc>
           <w:tcPr>
             <w:tcW w:w="1254" w:type="dxa"/>
-            <w:vMerge w:val="continue"/>
+            <w:vMerge w:val="restart"/>
             <w:tcBorders>
               <w:left w:val="single" w:color="000000" w:sz="4" w:space="0"/>
               <w:right w:val="single" w:color="000000" w:sz="4" w:space="0"/>
@@ -11286,16 +11068,24 @@
               <w:ind w:left="0" w:leftChars="0" w:firstLine="0" w:firstLineChars="0"/>
               <w:jc w:val="center"/>
               <w:rPr>
-                <w:rFonts w:hint="eastAsia"/>
-                <w:vertAlign w:val="baseline"/>
-                <w:lang w:val="en-US" w:eastAsia="zh-CN"/>
-              </w:rPr>
-            </w:pPr>
-          </w:p>
-        </w:tc>
-        <w:tc>
-          <w:tcPr>
-            <w:tcW w:w="2585" w:type="dxa"/>
+                <w:rFonts w:hint="default"/>
+                <w:vertAlign w:val="baseline"/>
+                <w:lang w:val="en-US" w:eastAsia="zh-CN"/>
+              </w:rPr>
+            </w:pPr>
+            <w:r>
+              <w:rPr>
+                <w:rFonts w:hint="eastAsia"/>
+                <w:vertAlign w:val="baseline"/>
+                <w:lang w:val="en-US" w:eastAsia="zh-CN"/>
+              </w:rPr>
+              <w:t>协作式通行</w:t>
+            </w:r>
+          </w:p>
+        </w:tc>
+        <w:tc>
+          <w:tcPr>
+            <w:tcW w:w="2817" w:type="dxa"/>
             <w:tcBorders>
               <w:top w:val="single" w:color="000000" w:sz="4" w:space="0"/>
               <w:left w:val="single" w:color="000000" w:sz="4" w:space="0"/>
@@ -11309,27 +11099,24 @@
             <w:pPr>
               <w:ind w:left="0" w:leftChars="0" w:firstLine="0" w:firstLineChars="0"/>
               <w:rPr>
-                <w:rFonts w:hint="eastAsia" w:ascii="Times New Roman" w:hAnsi="Times New Roman" w:eastAsia="宋体" w:cstheme="minorBidi"/>
-                <w:kern w:val="2"/>
-                <w:sz w:val="24"/>
-                <w:szCs w:val="24"/>
-                <w:vertAlign w:val="baseline"/>
-                <w:lang w:val="en-US" w:eastAsia="zh-CN" w:bidi="ar-SA"/>
-              </w:rPr>
-            </w:pPr>
-            <w:r>
-              <w:rPr>
-                <w:rFonts w:hint="eastAsia"/>
-                <w:vertAlign w:val="baseline"/>
-                <w:lang w:val="en-US" w:eastAsia="zh-CN"/>
-              </w:rPr>
-              <w:t>车道控制结束时间</w:t>
-            </w:r>
-          </w:p>
-        </w:tc>
-        <w:tc>
-          <w:tcPr>
-            <w:tcW w:w="2215" w:type="dxa"/>
+                <w:rFonts w:hint="default"/>
+                <w:vertAlign w:val="baseline"/>
+                <w:lang w:val="en-US" w:eastAsia="zh-CN"/>
+              </w:rPr>
+            </w:pPr>
+            <w:r>
+              <w:rPr>
+                <w:rFonts w:hint="eastAsia"/>
+                <w:vertAlign w:val="baseline"/>
+                <w:lang w:val="en-US" w:eastAsia="zh-CN"/>
+              </w:rPr>
+              <w:t>控制方案编号ID</w:t>
+            </w:r>
+          </w:p>
+        </w:tc>
+        <w:tc>
+          <w:tcPr>
+            <w:tcW w:w="2340" w:type="dxa"/>
             <w:tcBorders>
               <w:top w:val="single" w:color="000000" w:sz="4" w:space="0"/>
               <w:left w:val="single" w:color="000000" w:sz="4" w:space="0"/>
@@ -11343,30 +11130,24 @@
             <w:pPr>
               <w:ind w:left="0" w:leftChars="0" w:firstLine="0" w:firstLineChars="0"/>
               <w:rPr>
-                <w:rFonts w:hint="default" w:ascii="Times New Roman" w:hAnsi="Times New Roman" w:eastAsia="宋体" w:cstheme="minorBidi"/>
-                <w:kern w:val="2"/>
-                <w:sz w:val="24"/>
-                <w:szCs w:val="24"/>
-                <w:vertAlign w:val="baseline"/>
-                <w:lang w:val="en-US" w:eastAsia="zh-CN" w:bidi="ar-SA"/>
-              </w:rPr>
-            </w:pPr>
-            <w:r>
-              <w:rPr>
-                <w:rFonts w:hint="eastAsia" w:cstheme="minorBidi"/>
-                <w:kern w:val="2"/>
-                <w:sz w:val="24"/>
-                <w:szCs w:val="24"/>
-                <w:vertAlign w:val="baseline"/>
-                <w:lang w:val="en-US" w:eastAsia="zh-CN" w:bidi="ar-SA"/>
-              </w:rPr>
-              <w:t>lane_end_time</w:t>
-            </w:r>
-          </w:p>
-        </w:tc>
-        <w:tc>
-          <w:tcPr>
-            <w:tcW w:w="1903" w:type="dxa"/>
+                <w:rFonts w:hint="default"/>
+                <w:vertAlign w:val="baseline"/>
+                <w:lang w:val="en-US" w:eastAsia="zh-CN"/>
+              </w:rPr>
+            </w:pPr>
+            <w:r>
+              <w:rPr>
+                <w:rFonts w:hint="eastAsia"/>
+                <w:vertAlign w:val="baseline"/>
+                <w:lang w:val="en-US" w:eastAsia="zh-CN"/>
+              </w:rPr>
+              <w:t>controller_id</w:t>
+            </w:r>
+          </w:p>
+        </w:tc>
+        <w:tc>
+          <w:tcPr>
+            <w:tcW w:w="1546" w:type="dxa"/>
             <w:tcBorders>
               <w:top w:val="single" w:color="000000" w:sz="4" w:space="0"/>
               <w:left w:val="single" w:color="000000" w:sz="4" w:space="0"/>
@@ -11380,21 +11161,18 @@
             <w:pPr>
               <w:ind w:left="0" w:leftChars="0" w:firstLine="0" w:firstLineChars="0"/>
               <w:rPr>
-                <w:rFonts w:hint="eastAsia" w:ascii="Times New Roman" w:hAnsi="Times New Roman" w:eastAsia="宋体" w:cstheme="minorBidi"/>
-                <w:kern w:val="2"/>
-                <w:sz w:val="24"/>
-                <w:szCs w:val="24"/>
-                <w:vertAlign w:val="baseline"/>
-                <w:lang w:val="en-US" w:eastAsia="zh-CN" w:bidi="ar-SA"/>
-              </w:rPr>
-            </w:pPr>
-            <w:r>
-              <w:rPr>
-                <w:rFonts w:hint="eastAsia"/>
-                <w:vertAlign w:val="baseline"/>
-                <w:lang w:val="en-US" w:eastAsia="zh-CN"/>
-              </w:rPr>
-              <w:t>datetime</w:t>
+                <w:rFonts w:hint="default"/>
+                <w:vertAlign w:val="baseline"/>
+                <w:lang w:val="en-US" w:eastAsia="zh-CN"/>
+              </w:rPr>
+            </w:pPr>
+            <w:r>
+              <w:rPr>
+                <w:rFonts w:hint="eastAsia"/>
+                <w:vertAlign w:val="baseline"/>
+                <w:lang w:val="en-US" w:eastAsia="zh-CN"/>
+              </w:rPr>
+              <w:t>int</w:t>
             </w:r>
           </w:p>
         </w:tc>
@@ -11422,7 +11200,7 @@
         <w:tc>
           <w:tcPr>
             <w:tcW w:w="1254" w:type="dxa"/>
-            <w:vMerge w:val="restart"/>
+            <w:vMerge w:val="continue"/>
             <w:tcBorders>
               <w:left w:val="single" w:color="000000" w:sz="4" w:space="0"/>
               <w:right w:val="single" w:color="000000" w:sz="4" w:space="0"/>
@@ -11435,6 +11213,29 @@
               <w:ind w:left="0" w:leftChars="0" w:firstLine="0" w:firstLineChars="0"/>
               <w:jc w:val="center"/>
               <w:rPr>
+                <w:rFonts w:hint="eastAsia"/>
+                <w:vertAlign w:val="baseline"/>
+                <w:lang w:val="en-US" w:eastAsia="zh-CN"/>
+              </w:rPr>
+            </w:pPr>
+          </w:p>
+        </w:tc>
+        <w:tc>
+          <w:tcPr>
+            <w:tcW w:w="2817" w:type="dxa"/>
+            <w:tcBorders>
+              <w:top w:val="single" w:color="000000" w:sz="4" w:space="0"/>
+              <w:left w:val="single" w:color="000000" w:sz="4" w:space="0"/>
+              <w:bottom w:val="single" w:color="000000" w:sz="4" w:space="0"/>
+              <w:right w:val="single" w:color="000000" w:sz="4" w:space="0"/>
+            </w:tcBorders>
+            <w:noWrap w:val="0"/>
+            <w:vAlign w:val="top"/>
+          </w:tcPr>
+          <w:p>
+            <w:pPr>
+              <w:ind w:left="0" w:leftChars="0" w:firstLine="0" w:firstLineChars="0"/>
+              <w:rPr>
                 <w:rFonts w:hint="default"/>
                 <w:vertAlign w:val="baseline"/>
                 <w:lang w:val="en-US" w:eastAsia="zh-CN"/>
@@ -11446,13 +11247,13 @@
                 <w:vertAlign w:val="baseline"/>
                 <w:lang w:val="en-US" w:eastAsia="zh-CN"/>
               </w:rPr>
-              <w:t>协作式通行</w:t>
-            </w:r>
-          </w:p>
-        </w:tc>
-        <w:tc>
-          <w:tcPr>
-            <w:tcW w:w="2585" w:type="dxa"/>
+              <w:t>控制方案开始时间</w:t>
+            </w:r>
+          </w:p>
+        </w:tc>
+        <w:tc>
+          <w:tcPr>
+            <w:tcW w:w="2340" w:type="dxa"/>
             <w:tcBorders>
               <w:top w:val="single" w:color="000000" w:sz="4" w:space="0"/>
               <w:left w:val="single" w:color="000000" w:sz="4" w:space="0"/>
@@ -11477,13 +11278,13 @@
                 <w:vertAlign w:val="baseline"/>
                 <w:lang w:val="en-US" w:eastAsia="zh-CN"/>
               </w:rPr>
-              <w:t>控制方案编号ID</w:t>
-            </w:r>
-          </w:p>
-        </w:tc>
-        <w:tc>
-          <w:tcPr>
-            <w:tcW w:w="2215" w:type="dxa"/>
+              <w:t>controller_start_time</w:t>
+            </w:r>
+          </w:p>
+        </w:tc>
+        <w:tc>
+          <w:tcPr>
+            <w:tcW w:w="1546" w:type="dxa"/>
             <w:tcBorders>
               <w:top w:val="single" w:color="000000" w:sz="4" w:space="0"/>
               <w:left w:val="single" w:color="000000" w:sz="4" w:space="0"/>
@@ -11508,38 +11309,7 @@
                 <w:vertAlign w:val="baseline"/>
                 <w:lang w:val="en-US" w:eastAsia="zh-CN"/>
               </w:rPr>
-              <w:t>controller_id</w:t>
-            </w:r>
-          </w:p>
-        </w:tc>
-        <w:tc>
-          <w:tcPr>
-            <w:tcW w:w="1903" w:type="dxa"/>
-            <w:tcBorders>
-              <w:top w:val="single" w:color="000000" w:sz="4" w:space="0"/>
-              <w:left w:val="single" w:color="000000" w:sz="4" w:space="0"/>
-              <w:bottom w:val="single" w:color="000000" w:sz="4" w:space="0"/>
-              <w:right w:val="single" w:color="000000" w:sz="4" w:space="0"/>
-            </w:tcBorders>
-            <w:noWrap w:val="0"/>
-            <w:vAlign w:val="top"/>
-          </w:tcPr>
-          <w:p>
-            <w:pPr>
-              <w:ind w:left="0" w:leftChars="0" w:firstLine="0" w:firstLineChars="0"/>
-              <w:rPr>
-                <w:rFonts w:hint="default"/>
-                <w:vertAlign w:val="baseline"/>
-                <w:lang w:val="en-US" w:eastAsia="zh-CN"/>
-              </w:rPr>
-            </w:pPr>
-            <w:r>
-              <w:rPr>
-                <w:rFonts w:hint="eastAsia"/>
-                <w:vertAlign w:val="baseline"/>
-                <w:lang w:val="en-US" w:eastAsia="zh-CN"/>
-              </w:rPr>
-              <w:t>int</w:t>
+              <w:t>double</w:t>
             </w:r>
           </w:p>
         </w:tc>
@@ -11589,7 +11359,7 @@
         </w:tc>
         <w:tc>
           <w:tcPr>
-            <w:tcW w:w="2585" w:type="dxa"/>
+            <w:tcW w:w="2817" w:type="dxa"/>
             <w:tcBorders>
               <w:top w:val="single" w:color="000000" w:sz="4" w:space="0"/>
               <w:left w:val="single" w:color="000000" w:sz="4" w:space="0"/>
@@ -11614,13 +11384,13 @@
                 <w:vertAlign w:val="baseline"/>
                 <w:lang w:val="en-US" w:eastAsia="zh-CN"/>
               </w:rPr>
-              <w:t>控制方案开始时间</w:t>
-            </w:r>
-          </w:p>
-        </w:tc>
-        <w:tc>
-          <w:tcPr>
-            <w:tcW w:w="2215" w:type="dxa"/>
+              <w:t>控制方案结束时间</w:t>
+            </w:r>
+          </w:p>
+        </w:tc>
+        <w:tc>
+          <w:tcPr>
+            <w:tcW w:w="2340" w:type="dxa"/>
             <w:tcBorders>
               <w:top w:val="single" w:color="000000" w:sz="4" w:space="0"/>
               <w:left w:val="single" w:color="000000" w:sz="4" w:space="0"/>
@@ -11645,13 +11415,13 @@
                 <w:vertAlign w:val="baseline"/>
                 <w:lang w:val="en-US" w:eastAsia="zh-CN"/>
               </w:rPr>
-              <w:t>controller_start_time</w:t>
-            </w:r>
-          </w:p>
-        </w:tc>
-        <w:tc>
-          <w:tcPr>
-            <w:tcW w:w="1903" w:type="dxa"/>
+              <w:t>controller_end_time</w:t>
+            </w:r>
+          </w:p>
+        </w:tc>
+        <w:tc>
+          <w:tcPr>
+            <w:tcW w:w="1546" w:type="dxa"/>
             <w:tcBorders>
               <w:top w:val="single" w:color="000000" w:sz="4" w:space="0"/>
               <w:left w:val="single" w:color="000000" w:sz="4" w:space="0"/>
@@ -11726,7 +11496,7 @@
         </w:tc>
         <w:tc>
           <w:tcPr>
-            <w:tcW w:w="2585" w:type="dxa"/>
+            <w:tcW w:w="2817" w:type="dxa"/>
             <w:tcBorders>
               <w:top w:val="single" w:color="000000" w:sz="4" w:space="0"/>
               <w:left w:val="single" w:color="000000" w:sz="4" w:space="0"/>
@@ -11751,13 +11521,13 @@
                 <w:vertAlign w:val="baseline"/>
                 <w:lang w:val="en-US" w:eastAsia="zh-CN"/>
               </w:rPr>
-              <w:t>控制方案结束时间</w:t>
-            </w:r>
-          </w:p>
-        </w:tc>
-        <w:tc>
-          <w:tcPr>
-            <w:tcW w:w="2215" w:type="dxa"/>
+              <w:t>周期时长</w:t>
+            </w:r>
+          </w:p>
+        </w:tc>
+        <w:tc>
+          <w:tcPr>
+            <w:tcW w:w="2340" w:type="dxa"/>
             <w:tcBorders>
               <w:top w:val="single" w:color="000000" w:sz="4" w:space="0"/>
               <w:left w:val="single" w:color="000000" w:sz="4" w:space="0"/>
@@ -11782,13 +11552,13 @@
                 <w:vertAlign w:val="baseline"/>
                 <w:lang w:val="en-US" w:eastAsia="zh-CN"/>
               </w:rPr>
-              <w:t>controller_end_time</w:t>
-            </w:r>
-          </w:p>
-        </w:tc>
-        <w:tc>
-          <w:tcPr>
-            <w:tcW w:w="1903" w:type="dxa"/>
+              <w:t>cycle</w:t>
+            </w:r>
+          </w:p>
+        </w:tc>
+        <w:tc>
+          <w:tcPr>
+            <w:tcW w:w="1546" w:type="dxa"/>
             <w:tcBorders>
               <w:top w:val="single" w:color="000000" w:sz="4" w:space="0"/>
               <w:left w:val="single" w:color="000000" w:sz="4" w:space="0"/>
@@ -11813,7 +11583,7 @@
                 <w:vertAlign w:val="baseline"/>
                 <w:lang w:val="en-US" w:eastAsia="zh-CN"/>
               </w:rPr>
-              <w:t>double</w:t>
+              <w:t>int</w:t>
             </w:r>
           </w:p>
         </w:tc>
@@ -11863,7 +11633,7 @@
         </w:tc>
         <w:tc>
           <w:tcPr>
-            <w:tcW w:w="2585" w:type="dxa"/>
+            <w:tcW w:w="2817" w:type="dxa"/>
             <w:tcBorders>
               <w:top w:val="single" w:color="000000" w:sz="4" w:space="0"/>
               <w:left w:val="single" w:color="000000" w:sz="4" w:space="0"/>
@@ -11888,13 +11658,13 @@
                 <w:vertAlign w:val="baseline"/>
                 <w:lang w:val="en-US" w:eastAsia="zh-CN"/>
               </w:rPr>
-              <w:t>周期时长</w:t>
-            </w:r>
-          </w:p>
-        </w:tc>
-        <w:tc>
-          <w:tcPr>
-            <w:tcW w:w="2215" w:type="dxa"/>
+              <w:t>相序信息</w:t>
+            </w:r>
+          </w:p>
+        </w:tc>
+        <w:tc>
+          <w:tcPr>
+            <w:tcW w:w="2340" w:type="dxa"/>
             <w:tcBorders>
               <w:top w:val="single" w:color="000000" w:sz="4" w:space="0"/>
               <w:left w:val="single" w:color="000000" w:sz="4" w:space="0"/>
@@ -11919,13 +11689,13 @@
                 <w:vertAlign w:val="baseline"/>
                 <w:lang w:val="en-US" w:eastAsia="zh-CN"/>
               </w:rPr>
-              <w:t>cycle</w:t>
-            </w:r>
-          </w:p>
-        </w:tc>
-        <w:tc>
-          <w:tcPr>
-            <w:tcW w:w="1903" w:type="dxa"/>
+              <w:t>phase_order</w:t>
+            </w:r>
+          </w:p>
+        </w:tc>
+        <w:tc>
+          <w:tcPr>
+            <w:tcW w:w="1546" w:type="dxa"/>
             <w:tcBorders>
               <w:top w:val="single" w:color="000000" w:sz="4" w:space="0"/>
               <w:left w:val="single" w:color="000000" w:sz="4" w:space="0"/>
@@ -11950,7 +11720,7 @@
                 <w:vertAlign w:val="baseline"/>
                 <w:lang w:val="en-US" w:eastAsia="zh-CN"/>
               </w:rPr>
-              <w:t>int</w:t>
+              <w:t>string</w:t>
             </w:r>
           </w:p>
         </w:tc>
@@ -12000,7 +11770,7 @@
         </w:tc>
         <w:tc>
           <w:tcPr>
-            <w:tcW w:w="2585" w:type="dxa"/>
+            <w:tcW w:w="2817" w:type="dxa"/>
             <w:tcBorders>
               <w:top w:val="single" w:color="000000" w:sz="4" w:space="0"/>
               <w:left w:val="single" w:color="000000" w:sz="4" w:space="0"/>
@@ -12025,13 +11795,13 @@
                 <w:vertAlign w:val="baseline"/>
                 <w:lang w:val="en-US" w:eastAsia="zh-CN"/>
               </w:rPr>
-              <w:t>相序信息</w:t>
-            </w:r>
-          </w:p>
-        </w:tc>
-        <w:tc>
-          <w:tcPr>
-            <w:tcW w:w="2215" w:type="dxa"/>
+              <w:t>相位绿灯时长</w:t>
+            </w:r>
+          </w:p>
+        </w:tc>
+        <w:tc>
+          <w:tcPr>
+            <w:tcW w:w="2340" w:type="dxa"/>
             <w:tcBorders>
               <w:top w:val="single" w:color="000000" w:sz="4" w:space="0"/>
               <w:left w:val="single" w:color="000000" w:sz="4" w:space="0"/>
@@ -12056,13 +11826,13 @@
                 <w:vertAlign w:val="baseline"/>
                 <w:lang w:val="en-US" w:eastAsia="zh-CN"/>
               </w:rPr>
-              <w:t>phase_order</w:t>
-            </w:r>
-          </w:p>
-        </w:tc>
-        <w:tc>
-          <w:tcPr>
-            <w:tcW w:w="1903" w:type="dxa"/>
+              <w:t>green_time</w:t>
+            </w:r>
+          </w:p>
+        </w:tc>
+        <w:tc>
+          <w:tcPr>
+            <w:tcW w:w="1546" w:type="dxa"/>
             <w:tcBorders>
               <w:top w:val="single" w:color="000000" w:sz="4" w:space="0"/>
               <w:left w:val="single" w:color="000000" w:sz="4" w:space="0"/>
@@ -12087,7 +11857,7 @@
                 <w:vertAlign w:val="baseline"/>
                 <w:lang w:val="en-US" w:eastAsia="zh-CN"/>
               </w:rPr>
-              <w:t>string</w:t>
+              <w:t>int</w:t>
             </w:r>
           </w:p>
         </w:tc>
@@ -12137,7 +11907,7 @@
         </w:tc>
         <w:tc>
           <w:tcPr>
-            <w:tcW w:w="2585" w:type="dxa"/>
+            <w:tcW w:w="2817" w:type="dxa"/>
             <w:tcBorders>
               <w:top w:val="single" w:color="000000" w:sz="4" w:space="0"/>
               <w:left w:val="single" w:color="000000" w:sz="4" w:space="0"/>
@@ -12162,13 +11932,13 @@
                 <w:vertAlign w:val="baseline"/>
                 <w:lang w:val="en-US" w:eastAsia="zh-CN"/>
               </w:rPr>
-              <w:t>相位绿灯时长</w:t>
-            </w:r>
-          </w:p>
-        </w:tc>
-        <w:tc>
-          <w:tcPr>
-            <w:tcW w:w="2215" w:type="dxa"/>
+              <w:t>相位红灯时长</w:t>
+            </w:r>
+          </w:p>
+        </w:tc>
+        <w:tc>
+          <w:tcPr>
+            <w:tcW w:w="2340" w:type="dxa"/>
             <w:tcBorders>
               <w:top w:val="single" w:color="000000" w:sz="4" w:space="0"/>
               <w:left w:val="single" w:color="000000" w:sz="4" w:space="0"/>
@@ -12193,13 +11963,13 @@
                 <w:vertAlign w:val="baseline"/>
                 <w:lang w:val="en-US" w:eastAsia="zh-CN"/>
               </w:rPr>
-              <w:t>green_time</w:t>
-            </w:r>
-          </w:p>
-        </w:tc>
-        <w:tc>
-          <w:tcPr>
-            <w:tcW w:w="1903" w:type="dxa"/>
+              <w:t>yellow_time</w:t>
+            </w:r>
+          </w:p>
+        </w:tc>
+        <w:tc>
+          <w:tcPr>
+            <w:tcW w:w="1546" w:type="dxa"/>
             <w:tcBorders>
               <w:top w:val="single" w:color="000000" w:sz="4" w:space="0"/>
               <w:left w:val="single" w:color="000000" w:sz="4" w:space="0"/>
@@ -12274,7 +12044,7 @@
         </w:tc>
         <w:tc>
           <w:tcPr>
-            <w:tcW w:w="2585" w:type="dxa"/>
+            <w:tcW w:w="2817" w:type="dxa"/>
             <w:tcBorders>
               <w:top w:val="single" w:color="000000" w:sz="4" w:space="0"/>
               <w:left w:val="single" w:color="000000" w:sz="4" w:space="0"/>
@@ -12299,13 +12069,13 @@
                 <w:vertAlign w:val="baseline"/>
                 <w:lang w:val="en-US" w:eastAsia="zh-CN"/>
               </w:rPr>
-              <w:t>相位红灯时长</w:t>
-            </w:r>
-          </w:p>
-        </w:tc>
-        <w:tc>
-          <w:tcPr>
-            <w:tcW w:w="2215" w:type="dxa"/>
+              <w:t>相位全红时长</w:t>
+            </w:r>
+          </w:p>
+        </w:tc>
+        <w:tc>
+          <w:tcPr>
+            <w:tcW w:w="2340" w:type="dxa"/>
             <w:tcBorders>
               <w:top w:val="single" w:color="000000" w:sz="4" w:space="0"/>
               <w:left w:val="single" w:color="000000" w:sz="4" w:space="0"/>
@@ -12330,150 +12100,13 @@
                 <w:vertAlign w:val="baseline"/>
                 <w:lang w:val="en-US" w:eastAsia="zh-CN"/>
               </w:rPr>
-              <w:t>yellow_time</w:t>
-            </w:r>
-          </w:p>
-        </w:tc>
-        <w:tc>
-          <w:tcPr>
-            <w:tcW w:w="1903" w:type="dxa"/>
-            <w:tcBorders>
-              <w:top w:val="single" w:color="000000" w:sz="4" w:space="0"/>
-              <w:left w:val="single" w:color="000000" w:sz="4" w:space="0"/>
-              <w:bottom w:val="single" w:color="000000" w:sz="4" w:space="0"/>
-              <w:right w:val="single" w:color="000000" w:sz="4" w:space="0"/>
-            </w:tcBorders>
-            <w:noWrap w:val="0"/>
-            <w:vAlign w:val="top"/>
-          </w:tcPr>
-          <w:p>
-            <w:pPr>
-              <w:ind w:left="0" w:leftChars="0" w:firstLine="0" w:firstLineChars="0"/>
-              <w:rPr>
-                <w:rFonts w:hint="default"/>
-                <w:vertAlign w:val="baseline"/>
-                <w:lang w:val="en-US" w:eastAsia="zh-CN"/>
-              </w:rPr>
-            </w:pPr>
-            <w:r>
-              <w:rPr>
-                <w:rFonts w:hint="eastAsia"/>
-                <w:vertAlign w:val="baseline"/>
-                <w:lang w:val="en-US" w:eastAsia="zh-CN"/>
-              </w:rPr>
-              <w:t>int</w:t>
-            </w:r>
-          </w:p>
-        </w:tc>
-      </w:tr>
-      <w:tr>
-        <w:tblPrEx>
-          <w:tblBorders>
-            <w:top w:val="single" w:color="000000" w:sz="4" w:space="0"/>
-            <w:left w:val="single" w:color="000000" w:sz="4" w:space="0"/>
-            <w:bottom w:val="single" w:color="000000" w:sz="4" w:space="0"/>
-            <w:right w:val="single" w:color="000000" w:sz="4" w:space="0"/>
-            <w:insideH w:val="single" w:color="000000" w:sz="4" w:space="0"/>
-            <w:insideV w:val="single" w:color="000000" w:sz="4" w:space="0"/>
-          </w:tblBorders>
-          <w:tblCellMar>
-            <w:top w:w="0" w:type="dxa"/>
-            <w:left w:w="108" w:type="dxa"/>
-            <w:bottom w:w="0" w:type="dxa"/>
-            <w:right w:w="108" w:type="dxa"/>
-          </w:tblCellMar>
-        </w:tblPrEx>
-        <w:trPr>
-          <w:jc w:val="center"/>
-        </w:trPr>
-        <w:tc>
-          <w:tcPr>
-            <w:tcW w:w="1254" w:type="dxa"/>
-            <w:vMerge w:val="continue"/>
-            <w:tcBorders>
-              <w:left w:val="single" w:color="000000" w:sz="4" w:space="0"/>
-              <w:right w:val="single" w:color="000000" w:sz="4" w:space="0"/>
-            </w:tcBorders>
-            <w:noWrap w:val="0"/>
-            <w:vAlign w:val="center"/>
-          </w:tcPr>
-          <w:p>
-            <w:pPr>
-              <w:ind w:left="0" w:leftChars="0" w:firstLine="0" w:firstLineChars="0"/>
-              <w:jc w:val="center"/>
-              <w:rPr>
-                <w:rFonts w:hint="eastAsia"/>
-                <w:vertAlign w:val="baseline"/>
-                <w:lang w:val="en-US" w:eastAsia="zh-CN"/>
-              </w:rPr>
-            </w:pPr>
-          </w:p>
-        </w:tc>
-        <w:tc>
-          <w:tcPr>
-            <w:tcW w:w="2585" w:type="dxa"/>
-            <w:tcBorders>
-              <w:top w:val="single" w:color="000000" w:sz="4" w:space="0"/>
-              <w:left w:val="single" w:color="000000" w:sz="4" w:space="0"/>
-              <w:bottom w:val="single" w:color="000000" w:sz="4" w:space="0"/>
-              <w:right w:val="single" w:color="000000" w:sz="4" w:space="0"/>
-            </w:tcBorders>
-            <w:noWrap w:val="0"/>
-            <w:vAlign w:val="top"/>
-          </w:tcPr>
-          <w:p>
-            <w:pPr>
-              <w:ind w:left="0" w:leftChars="0" w:firstLine="0" w:firstLineChars="0"/>
-              <w:rPr>
-                <w:rFonts w:hint="default"/>
-                <w:vertAlign w:val="baseline"/>
-                <w:lang w:val="en-US" w:eastAsia="zh-CN"/>
-              </w:rPr>
-            </w:pPr>
-            <w:r>
-              <w:rPr>
-                <w:rFonts w:hint="eastAsia"/>
-                <w:vertAlign w:val="baseline"/>
-                <w:lang w:val="en-US" w:eastAsia="zh-CN"/>
-              </w:rPr>
-              <w:t>相位全红时长</w:t>
-            </w:r>
-          </w:p>
-        </w:tc>
-        <w:tc>
-          <w:tcPr>
-            <w:tcW w:w="2215" w:type="dxa"/>
-            <w:tcBorders>
-              <w:top w:val="single" w:color="000000" w:sz="4" w:space="0"/>
-              <w:left w:val="single" w:color="000000" w:sz="4" w:space="0"/>
-              <w:bottom w:val="single" w:color="000000" w:sz="4" w:space="0"/>
-              <w:right w:val="single" w:color="000000" w:sz="4" w:space="0"/>
-            </w:tcBorders>
-            <w:noWrap w:val="0"/>
-            <w:vAlign w:val="top"/>
-          </w:tcPr>
-          <w:p>
-            <w:pPr>
-              <w:ind w:left="0" w:leftChars="0" w:firstLine="0" w:firstLineChars="0"/>
-              <w:rPr>
-                <w:rFonts w:hint="default"/>
-                <w:vertAlign w:val="baseline"/>
-                <w:lang w:val="en-US" w:eastAsia="zh-CN"/>
-              </w:rPr>
-            </w:pPr>
-            <w:r>
-              <w:rPr>
-                <w:rFonts w:hint="eastAsia"/>
-                <w:vertAlign w:val="baseline"/>
-                <w:lang w:val="en-US" w:eastAsia="zh-CN"/>
-              </w:rPr>
               <w:t>all_red_time</w:t>
             </w:r>
           </w:p>
         </w:tc>
         <w:tc>
           <w:tcPr>
-            <w:tcW w:w="1903" w:type="dxa"/>
+            <w:tcW w:w="1546" w:type="dxa"/>
             <w:tcBorders>
               <w:top w:val="single" w:color="000000" w:sz="4" w:space="0"/>
               <w:left w:val="single" w:color="000000" w:sz="4" w:space="0"/>
@@ -16405,6 +16038,12 @@
             <w:insideH w:val="single" w:color="auto" w:sz="4" w:space="0"/>
             <w:insideV w:val="single" w:color="auto" w:sz="4" w:space="0"/>
           </w:tblBorders>
+          <w:tblCellMar>
+            <w:top w:w="0" w:type="dxa"/>
+            <w:left w:w="108" w:type="dxa"/>
+            <w:bottom w:w="0" w:type="dxa"/>
+            <w:right w:w="108" w:type="dxa"/>
+          </w:tblCellMar>
         </w:tblPrEx>
         <w:tc>
           <w:tcPr>
@@ -17104,7 +16743,7 @@
           <w:lang w:val="en-US" w:eastAsia="zh-CN"/>
         </w:rPr>
         <w:object>
-          <v:shape id="_x0000_i1030" o:spt="75" type="#_x0000_t75" style="height:31pt;width:93pt;" o:ole="t" filled="f" o:preferrelative="t" stroked="f" coordsize="21600,21600">
+          <v:shape id="_x0000_i1028" o:spt="75" type="#_x0000_t75" style="height:31pt;width:93pt;" o:ole="t" filled="f" o:preferrelative="t" stroked="f" coordsize="21600,21600">
             <v:path/>
             <v:fill on="f" focussize="0,0"/>
             <v:stroke on="f"/>
@@ -17113,7 +16752,7 @@
             <w10:wrap type="none"/>
             <w10:anchorlock/>
           </v:shape>
-          <o:OLEObject Type="Embed" ProgID="Equation.DSMT4" ShapeID="_x0000_i1030" DrawAspect="Content" ObjectID="_1468075728" r:id="rId36">
+          <o:OLEObject Type="Embed" ProgID="Equation.DSMT4" ShapeID="_x0000_i1028" DrawAspect="Content" ObjectID="_1468075728" r:id="rId36">
             <o:LockedField>false</o:LockedField>
           </o:OLEObject>
         </w:object>
@@ -17142,7 +16781,7 @@
           <w:lang w:val="en-US" w:eastAsia="zh-CN"/>
         </w:rPr>
         <w:object>
-          <v:shape id="_x0000_i1031" o:spt="75" type="#_x0000_t75" style="height:31pt;width:96.95pt;" o:ole="t" filled="f" o:preferrelative="t" stroked="f" coordsize="21600,21600">
+          <v:shape id="_x0000_i1029" o:spt="75" type="#_x0000_t75" style="height:31pt;width:96.95pt;" o:ole="t" filled="f" o:preferrelative="t" stroked="f" coordsize="21600,21600">
             <v:path/>
             <v:fill on="f" focussize="0,0"/>
             <v:stroke on="f"/>
@@ -17151,7 +16790,7 @@
             <w10:wrap type="none"/>
             <w10:anchorlock/>
           </v:shape>
-          <o:OLEObject Type="Embed" ProgID="Equation.DSMT4" ShapeID="_x0000_i1031" DrawAspect="Content" ObjectID="_1468075729" r:id="rId38">
+          <o:OLEObject Type="Embed" ProgID="Equation.DSMT4" ShapeID="_x0000_i1029" DrawAspect="Content" ObjectID="_1468075729" r:id="rId38">
             <o:LockedField>false</o:LockedField>
           </o:OLEObject>
         </w:object>
@@ -17174,7 +16813,7 @@
           <w:position w:val="-32"/>
         </w:rPr>
         <w:object>
-          <v:shape id="_x0000_i1032" o:spt="75" type="#_x0000_t75" style="height:37pt;width:373.95pt;" o:ole="t" filled="f" o:preferrelative="t" stroked="f" coordsize="21600,21600">
+          <v:shape id="_x0000_i1030" o:spt="75" type="#_x0000_t75" style="height:37pt;width:373.95pt;" o:ole="t" filled="f" o:preferrelative="t" stroked="f" coordsize="21600,21600">
             <v:path/>
             <v:fill on="f" focussize="0,0"/>
             <v:stroke on="f"/>
@@ -17183,7 +16822,7 @@
             <w10:wrap type="none"/>
             <w10:anchorlock/>
           </v:shape>
-          <o:OLEObject Type="Embed" ProgID="Equation.DSMT4" ShapeID="_x0000_i1032" DrawAspect="Content" ObjectID="_1468075730" r:id="rId40">
+          <o:OLEObject Type="Embed" ProgID="Equation.DSMT4" ShapeID="_x0000_i1030" DrawAspect="Content" ObjectID="_1468075730" r:id="rId40">
             <o:LockedField>false</o:LockedField>
           </o:OLEObject>
         </w:object>
@@ -17286,7 +16925,7 @@
           <w:lang w:val="en-US" w:eastAsia="zh-CN"/>
         </w:rPr>
         <w:object>
-          <v:shape id="_x0000_i1033" o:spt="75" type="#_x0000_t75" style="height:19pt;width:27pt;" o:ole="t" filled="f" o:preferrelative="t" stroked="f" coordsize="21600,21600">
+          <v:shape id="_x0000_i1031" o:spt="75" type="#_x0000_t75" style="height:19pt;width:27pt;" o:ole="t" filled="f" o:preferrelative="t" stroked="f" coordsize="21600,21600">
             <v:path/>
             <v:fill on="f" focussize="0,0"/>
             <v:stroke on="f"/>
@@ -17295,7 +16934,7 @@
             <w10:wrap type="none"/>
             <w10:anchorlock/>
           </v:shape>
-          <o:OLEObject Type="Embed" ProgID="Equation.DSMT4" ShapeID="_x0000_i1033" DrawAspect="Content" ObjectID="_1468075731" r:id="rId43">
+          <o:OLEObject Type="Embed" ProgID="Equation.DSMT4" ShapeID="_x0000_i1031" DrawAspect="Content" ObjectID="_1468075731" r:id="rId43">
             <o:LockedField>false</o:LockedField>
           </o:OLEObject>
         </w:object>
@@ -17315,7 +16954,7 @@
           <w:lang w:val="en-US" w:eastAsia="zh-CN"/>
         </w:rPr>
         <w:object>
-          <v:shape id="_x0000_i1034" o:spt="75" type="#_x0000_t75" style="height:19pt;width:28pt;" o:ole="t" filled="f" o:preferrelative="t" stroked="f" coordsize="21600,21600">
+          <v:shape id="_x0000_i1032" o:spt="75" type="#_x0000_t75" style="height:19pt;width:28pt;" o:ole="t" filled="f" o:preferrelative="t" stroked="f" coordsize="21600,21600">
             <v:path/>
             <v:fill on="f" focussize="0,0"/>
             <v:stroke on="f"/>
@@ -17324,7 +16963,7 @@
             <w10:wrap type="none"/>
             <w10:anchorlock/>
           </v:shape>
-          <o:OLEObject Type="Embed" ProgID="Equation.DSMT4" ShapeID="_x0000_i1034" DrawAspect="Content" ObjectID="_1468075732" r:id="rId45">
+          <o:OLEObject Type="Embed" ProgID="Equation.DSMT4" ShapeID="_x0000_i1032" DrawAspect="Content" ObjectID="_1468075732" r:id="rId45">
             <o:LockedField>false</o:LockedField>
           </o:OLEObject>
         </w:object>
@@ -18616,8 +18255,6 @@
           </wp:inline>
         </w:drawing>
       </w:r>
-      <w:bookmarkStart w:id="3" w:name="_GoBack"/>
-      <w:bookmarkEnd w:id="3"/>
     </w:p>
     <w:p>
       <w:pPr>
@@ -18629,7 +18266,7 @@
           <w:position w:val="-70"/>
         </w:rPr>
         <w:object>
-          <v:shape id="_x0000_i1035" o:spt="75" type="#_x0000_t75" style="height:76pt;width:315pt;" o:ole="t" filled="f" o:preferrelative="t" stroked="f" coordsize="21600,21600">
+          <v:shape id="_x0000_i1033" o:spt="75" type="#_x0000_t75" style="height:76pt;width:315pt;" o:ole="t" filled="f" o:preferrelative="t" stroked="f" coordsize="21600,21600">
             <v:path/>
             <v:fill on="f" focussize="0,0"/>
             <v:stroke on="f"/>
@@ -18638,7 +18275,7 @@
             <w10:wrap type="none"/>
             <w10:anchorlock/>
           </v:shape>
-          <o:OLEObject Type="Embed" ProgID="Equation.DSMT4" ShapeID="_x0000_i1035" DrawAspect="Content" ObjectID="_1468075733" r:id="rId66">
+          <o:OLEObject Type="Embed" ProgID="Equation.DSMT4" ShapeID="_x0000_i1033" DrawAspect="Content" ObjectID="_1468075733" r:id="rId66">
             <o:LockedField>false</o:LockedField>
           </o:OLEObject>
         </w:object>
@@ -19377,9 +19014,23 @@
     </w:p>
     <w:p>
       <w:pPr>
-        <w:rPr>
-          <w:rFonts w:hint="eastAsia"/>
-          <w:lang w:eastAsia="zh-CN"/>
+        <w:keepNext w:val="0"/>
+        <w:keepLines w:val="0"/>
+        <w:pageBreakBefore w:val="0"/>
+        <w:widowControl w:val="0"/>
+        <w:kinsoku/>
+        <w:wordWrap/>
+        <w:overflowPunct/>
+        <w:topLinePunct w:val="0"/>
+        <w:autoSpaceDE/>
+        <w:autoSpaceDN/>
+        <w:bidi w:val="0"/>
+        <w:adjustRightInd/>
+        <w:snapToGrid/>
+        <w:textAlignment w:val="auto"/>
+        <w:rPr>
+          <w:rFonts w:hint="eastAsia" w:eastAsia="宋体"/>
+          <w:lang w:val="en-US" w:eastAsia="zh-CN"/>
         </w:rPr>
       </w:pPr>
       <w:r>
@@ -19393,7 +19044,7 @@
         <w:drawing>
           <wp:inline distT="0" distB="0" distL="114300" distR="114300">
             <wp:extent cx="619125" cy="238125"/>
-            <wp:effectExtent l="0" t="0" r="9525" b="8255"/>
+            <wp:effectExtent l="0" t="0" r="5715" b="4445"/>
             <wp:docPr id="74" name="图片 64"/>
             <wp:cNvGraphicFramePr>
               <a:graphicFrameLocks xmlns:a="http://schemas.openxmlformats.org/drawingml/2006/main" noChangeAspect="1"/>
@@ -19437,7 +19088,42 @@
           <w:rFonts w:hint="eastAsia"/>
           <w:lang w:eastAsia="zh-CN"/>
         </w:rPr>
-        <w:t>。</w:t>
+        <w:t>（</w:t>
+      </w:r>
+      <w:r>
+        <w:rPr>
+          <w:rFonts w:hint="eastAsia"/>
+          <w:lang w:val="en-US" w:eastAsia="zh-CN"/>
+        </w:rPr>
+        <w:t>通过以局部损失换全局最优的方式，也可设置可行区间为</w:t>
+      </w:r>
+      <w:r>
+        <w:rPr>
+          <w:rFonts w:hint="eastAsia"/>
+          <w:position w:val="-14"/>
+          <w:lang w:eastAsia="zh-CN"/>
+        </w:rPr>
+        <w:object>
+          <v:shape id="_x0000_i1034" o:spt="75" type="#_x0000_t75" style="height:20pt;width:46pt;" o:ole="t" filled="f" o:preferrelative="t" stroked="f" coordsize="21600,21600">
+            <v:path/>
+            <v:fill on="f" focussize="0,0"/>
+            <v:stroke on="f"/>
+            <v:imagedata r:id="rId80" o:title=""/>
+            <o:lock v:ext="edit" aspectratio="f"/>
+            <w10:wrap type="none"/>
+            <w10:anchorlock/>
+          </v:shape>
+          <o:OLEObject Type="Embed" ProgID="Equation.DSMT4" ShapeID="_x0000_i1034" DrawAspect="Content" ObjectID="_1468075734" r:id="rId79">
+            <o:LockedField>false</o:LockedField>
+          </o:OLEObject>
+        </w:object>
+      </w:r>
+      <w:r>
+        <w:rPr>
+          <w:rFonts w:hint="eastAsia"/>
+          <w:lang w:eastAsia="zh-CN"/>
+        </w:rPr>
+        <w:t>）。</w:t>
       </w:r>
     </w:p>
     <w:p>
@@ -19473,7 +19159,7 @@
                     </pic:cNvPicPr>
                   </pic:nvPicPr>
                   <pic:blipFill>
-                    <a:blip r:embed="rId79"/>
+                    <a:blip r:embed="rId81"/>
                     <a:stretch>
                       <a:fillRect/>
                     </a:stretch>
@@ -19530,7 +19216,7 @@
                     </pic:cNvPicPr>
                   </pic:nvPicPr>
                   <pic:blipFill>
-                    <a:blip r:embed="rId80"/>
+                    <a:blip r:embed="rId82"/>
                     <a:stretch>
                       <a:fillRect/>
                     </a:stretch>
@@ -19566,29 +19252,14 @@
           <w:rFonts w:hint="eastAsia"/>
           <w:lang w:val="en-US" w:eastAsia="zh-CN"/>
         </w:rPr>
-        <w:t>则其他后续相位按剩余清空车辆的优先级分别增加相位绿灯时长（有车辆优先通行标记的相位，只增加相位绿灯时长）。进而，按照延误计算的方法，分别计算当前相位和后续相位车辆在停止线前的累积延误时间，计算车辆的总延误。</w:t>
-      </w:r>
-    </w:p>
-    <w:p>
-      <w:pPr>
-        <w:rPr>
-          <w:rFonts w:hint="default"/>
-          <w:lang w:val="en-US" w:eastAsia="zh-CN"/>
-        </w:rPr>
-      </w:pPr>
-      <w:r>
-        <w:rPr>
-          <w:rFonts w:hint="eastAsia"/>
-          <w:lang w:val="en-US" w:eastAsia="zh-CN"/>
-        </w:rPr>
-        <w:t>在相位i绿灯的可行区间按</w:t>
+        <w:t>则将增加的</w:t>
       </w:r>
       <w:r>
         <w:drawing>
           <wp:inline distT="0" distB="0" distL="114300" distR="114300">
             <wp:extent cx="238125" cy="238125"/>
-            <wp:effectExtent l="0" t="0" r="0" b="6350"/>
-            <wp:docPr id="78" name="图片 66"/>
+            <wp:effectExtent l="0" t="0" r="5715" b="4445"/>
+            <wp:docPr id="42" name="图片 66"/>
             <wp:cNvGraphicFramePr>
               <a:graphicFrameLocks xmlns:a="http://schemas.openxmlformats.org/drawingml/2006/main" noChangeAspect="1"/>
             </wp:cNvGraphicFramePr>
@@ -19596,13 +19267,13 @@
               <a:graphicData uri="http://schemas.openxmlformats.org/drawingml/2006/picture">
                 <pic:pic xmlns:pic="http://schemas.openxmlformats.org/drawingml/2006/picture">
                   <pic:nvPicPr>
-                    <pic:cNvPr id="78" name="图片 66"/>
+                    <pic:cNvPr id="42" name="图片 66"/>
                     <pic:cNvPicPr>
                       <a:picLocks noChangeAspect="1"/>
                     </pic:cNvPicPr>
                   </pic:nvPicPr>
                   <pic:blipFill>
-                    <a:blip r:embed="rId80"/>
+                    <a:blip r:embed="rId82"/>
                     <a:stretch>
                       <a:fillRect/>
                     </a:stretch>
@@ -19631,6 +19302,71 @@
           <w:rFonts w:hint="eastAsia"/>
           <w:lang w:val="en-US" w:eastAsia="zh-CN"/>
         </w:rPr>
+        <w:t>试探性依次添加到后续每个相位中；当有车辆优先通行标记的相位，直接跳过，从而不缩短优先通行相位的绿灯时长。进而，按照延误计算的方法，分别计算当前相位和后续相位车辆在停止线前的累积延误时间，计算车辆的总延误。</w:t>
+      </w:r>
+    </w:p>
+    <w:p>
+      <w:pPr>
+        <w:rPr>
+          <w:rFonts w:hint="default"/>
+          <w:lang w:val="en-US" w:eastAsia="zh-CN"/>
+        </w:rPr>
+      </w:pPr>
+      <w:r>
+        <w:rPr>
+          <w:rFonts w:hint="eastAsia"/>
+          <w:lang w:val="en-US" w:eastAsia="zh-CN"/>
+        </w:rPr>
+        <w:t>在相位i绿灯的可行区间按</w:t>
+      </w:r>
+      <w:r>
+        <w:drawing>
+          <wp:inline distT="0" distB="0" distL="114300" distR="114300">
+            <wp:extent cx="238125" cy="238125"/>
+            <wp:effectExtent l="0" t="0" r="0" b="6350"/>
+            <wp:docPr id="78" name="图片 66"/>
+            <wp:cNvGraphicFramePr>
+              <a:graphicFrameLocks xmlns:a="http://schemas.openxmlformats.org/drawingml/2006/main" noChangeAspect="1"/>
+            </wp:cNvGraphicFramePr>
+            <a:graphic xmlns:a="http://schemas.openxmlformats.org/drawingml/2006/main">
+              <a:graphicData uri="http://schemas.openxmlformats.org/drawingml/2006/picture">
+                <pic:pic xmlns:pic="http://schemas.openxmlformats.org/drawingml/2006/picture">
+                  <pic:nvPicPr>
+                    <pic:cNvPr id="78" name="图片 66"/>
+                    <pic:cNvPicPr>
+                      <a:picLocks noChangeAspect="1"/>
+                    </pic:cNvPicPr>
+                  </pic:nvPicPr>
+                  <pic:blipFill>
+                    <a:blip r:embed="rId82"/>
+                    <a:stretch>
+                      <a:fillRect/>
+                    </a:stretch>
+                  </pic:blipFill>
+                  <pic:spPr>
+                    <a:xfrm>
+                      <a:off x="0" y="0"/>
+                      <a:ext cx="238125" cy="238125"/>
+                    </a:xfrm>
+                    <a:prstGeom prst="rect">
+                      <a:avLst/>
+                    </a:prstGeom>
+                    <a:noFill/>
+                    <a:ln>
+                      <a:noFill/>
+                    </a:ln>
+                  </pic:spPr>
+                </pic:pic>
+              </a:graphicData>
+            </a:graphic>
+          </wp:inline>
+        </w:drawing>
+      </w:r>
+      <w:r>
+        <w:rPr>
+          <w:rFonts w:hint="eastAsia"/>
+          <w:lang w:val="en-US" w:eastAsia="zh-CN"/>
+        </w:rPr>
         <w:t>遍历过程中，基于贪心算法寻找最佳的绿灯时长方案，如果延误值小于当前的累计延误，则更新相序路径的延误值，继续遍历；否则停止遍历，循环下一相位i+1，当循环至优先通行相位时跳过。</w:t>
       </w:r>
     </w:p>
@@ -19690,7 +19426,7 @@
                     </pic:cNvPicPr>
                   </pic:nvPicPr>
                   <pic:blipFill>
-                    <a:blip r:embed="rId81"/>
+                    <a:blip r:embed="rId83"/>
                     <a:stretch>
                       <a:fillRect/>
                     </a:stretch>
@@ -19758,7 +19494,7 @@
                     </pic:cNvPicPr>
                   </pic:nvPicPr>
                   <pic:blipFill>
-                    <a:blip r:embed="rId82"/>
+                    <a:blip r:embed="rId84"/>
                     <a:stretch>
                       <a:fillRect/>
                     </a:stretch>
@@ -19824,7 +19560,7 @@
                     </pic:cNvPicPr>
                   </pic:nvPicPr>
                   <pic:blipFill>
-                    <a:blip r:embed="rId83"/>
+                    <a:blip r:embed="rId85"/>
                     <a:stretch>
                       <a:fillRect/>
                     </a:stretch>
@@ -19887,16 +19623,16 @@
           <w:lang w:val="en-US" w:eastAsia="zh-CN"/>
         </w:rPr>
         <w:object>
-          <v:shape id="_x0000_i1028" o:spt="75" type="#_x0000_t75" style="height:216.95pt;width:377.4pt;" o:ole="t" filled="f" o:preferrelative="t" stroked="f" coordsize="21600,21600">
+          <v:shape id="_x0000_i1035" o:spt="75" type="#_x0000_t75" style="height:216.95pt;width:377.4pt;" o:ole="t" filled="f" o:preferrelative="t" stroked="f" coordsize="21600,21600">
             <v:path/>
             <v:fill on="f" focussize="0,0"/>
             <v:stroke on="f"/>
-            <v:imagedata r:id="rId85" o:title=""/>
+            <v:imagedata r:id="rId87" o:title=""/>
             <o:lock v:ext="edit" aspectratio="f"/>
             <w10:wrap type="none"/>
             <w10:anchorlock/>
           </v:shape>
-          <o:OLEObject Type="Embed" ProgID="Visio.Drawing.11" ShapeID="_x0000_i1028" DrawAspect="Content" ObjectID="_1468075734" r:id="rId84">
+          <o:OLEObject Type="Embed" ProgID="Visio.Drawing.11" ShapeID="_x0000_i1035" DrawAspect="Content" ObjectID="_1468075735" r:id="rId86">
             <o:LockedField>false</o:LockedField>
           </o:OLEObject>
         </w:object>
@@ -19954,47 +19690,25 @@
         </w:rPr>
       </w:pPr>
       <w:r>
-        <w:drawing>
-          <wp:inline distT="0" distB="0" distL="114300" distR="114300">
-            <wp:extent cx="1076325" cy="457200"/>
-            <wp:effectExtent l="0" t="0" r="0" b="0"/>
-            <wp:docPr id="89" name="图片 85"/>
-            <wp:cNvGraphicFramePr>
-              <a:graphicFrameLocks xmlns:a="http://schemas.openxmlformats.org/drawingml/2006/main" noChangeAspect="1"/>
-            </wp:cNvGraphicFramePr>
-            <a:graphic xmlns:a="http://schemas.openxmlformats.org/drawingml/2006/main">
-              <a:graphicData uri="http://schemas.openxmlformats.org/drawingml/2006/picture">
-                <pic:pic xmlns:pic="http://schemas.openxmlformats.org/drawingml/2006/picture">
-                  <pic:nvPicPr>
-                    <pic:cNvPr id="89" name="图片 85"/>
-                    <pic:cNvPicPr>
-                      <a:picLocks noChangeAspect="1"/>
-                    </pic:cNvPicPr>
-                  </pic:nvPicPr>
-                  <pic:blipFill>
-                    <a:blip r:embed="rId86"/>
-                    <a:stretch>
-                      <a:fillRect/>
-                    </a:stretch>
-                  </pic:blipFill>
-                  <pic:spPr>
-                    <a:xfrm>
-                      <a:off x="0" y="0"/>
-                      <a:ext cx="1076325" cy="457200"/>
-                    </a:xfrm>
-                    <a:prstGeom prst="rect">
-                      <a:avLst/>
-                    </a:prstGeom>
-                    <a:noFill/>
-                    <a:ln>
-                      <a:noFill/>
-                    </a:ln>
-                  </pic:spPr>
-                </pic:pic>
-              </a:graphicData>
-            </a:graphic>
-          </wp:inline>
-        </w:drawing>
+        <w:rPr>
+          <w:rFonts w:hint="default"/>
+          <w:position w:val="-32"/>
+          <w:lang w:val="en-US" w:eastAsia="zh-CN"/>
+        </w:rPr>
+        <w:object>
+          <v:shape id="_x0000_i1036" o:spt="75" type="#_x0000_t75" style="height:40pt;width:106pt;" o:ole="t" filled="f" o:preferrelative="t" stroked="f" coordsize="21600,21600">
+            <v:path/>
+            <v:fill on="f" focussize="0,0"/>
+            <v:stroke on="f"/>
+            <v:imagedata r:id="rId89" o:title=""/>
+            <o:lock v:ext="edit" aspectratio="f"/>
+            <w10:wrap type="none"/>
+            <w10:anchorlock/>
+          </v:shape>
+          <o:OLEObject Type="Embed" ProgID="Equation.DSMT4" ShapeID="_x0000_i1036" DrawAspect="Content" ObjectID="_1468075736" r:id="rId88">
+            <o:LockedField>false</o:LockedField>
+          </o:OLEObject>
+        </w:object>
       </w:r>
     </w:p>
     <w:p>
@@ -20013,53 +19727,31 @@
         <w:t>同时，记每一相位阶段s绿灯开始时，输入状态由一组向量组成</w:t>
       </w:r>
       <w:r>
-        <w:drawing>
-          <wp:inline distT="0" distB="0" distL="114300" distR="114300">
-            <wp:extent cx="1857375" cy="228600"/>
-            <wp:effectExtent l="0" t="0" r="9525" b="0"/>
-            <wp:docPr id="93" name="图片 89"/>
-            <wp:cNvGraphicFramePr>
-              <a:graphicFrameLocks xmlns:a="http://schemas.openxmlformats.org/drawingml/2006/main" noChangeAspect="1"/>
-            </wp:cNvGraphicFramePr>
-            <a:graphic xmlns:a="http://schemas.openxmlformats.org/drawingml/2006/main">
-              <a:graphicData uri="http://schemas.openxmlformats.org/drawingml/2006/picture">
-                <pic:pic xmlns:pic="http://schemas.openxmlformats.org/drawingml/2006/picture">
-                  <pic:nvPicPr>
-                    <pic:cNvPr id="93" name="图片 89"/>
-                    <pic:cNvPicPr>
-                      <a:picLocks noChangeAspect="1"/>
-                    </pic:cNvPicPr>
-                  </pic:nvPicPr>
-                  <pic:blipFill>
-                    <a:blip r:embed="rId87"/>
-                    <a:stretch>
-                      <a:fillRect/>
-                    </a:stretch>
-                  </pic:blipFill>
-                  <pic:spPr>
-                    <a:xfrm>
-                      <a:off x="0" y="0"/>
-                      <a:ext cx="1857375" cy="228600"/>
-                    </a:xfrm>
-                    <a:prstGeom prst="rect">
-                      <a:avLst/>
-                    </a:prstGeom>
-                    <a:noFill/>
-                    <a:ln>
-                      <a:noFill/>
-                    </a:ln>
-                  </pic:spPr>
-                </pic:pic>
-              </a:graphicData>
-            </a:graphic>
-          </wp:inline>
-        </w:drawing>
-      </w:r>
-      <w:r>
-        <w:rPr>
-          <w:rFonts w:hint="eastAsia"/>
+        <w:rPr>
+          <w:rFonts w:hint="eastAsia"/>
+          <w:position w:val="-14"/>
           <w:lang w:eastAsia="zh-CN"/>
         </w:rPr>
+        <w:object>
+          <v:shape id="_x0000_i1037" o:spt="75" type="#_x0000_t75" style="height:19pt;width:132.95pt;" o:ole="t" filled="f" o:preferrelative="t" stroked="f" coordsize="21600,21600">
+            <v:path/>
+            <v:fill on="f" focussize="0,0"/>
+            <v:stroke on="f"/>
+            <v:imagedata r:id="rId91" o:title=""/>
+            <o:lock v:ext="edit" aspectratio="f"/>
+            <w10:wrap type="none"/>
+            <w10:anchorlock/>
+          </v:shape>
+          <o:OLEObject Type="Embed" ProgID="Equation.DSMT4" ShapeID="_x0000_i1037" DrawAspect="Content" ObjectID="_1468075737" r:id="rId90">
+            <o:LockedField>false</o:LockedField>
+          </o:OLEObject>
+        </w:object>
+      </w:r>
+      <w:r>
+        <w:rPr>
+          <w:rFonts w:hint="eastAsia"/>
+          <w:lang w:eastAsia="zh-CN"/>
+        </w:rPr>
         <w:t>，</w:t>
       </w:r>
       <w:r>
@@ -20067,7 +19759,7 @@
           <w:rFonts w:hint="eastAsia"/>
           <w:lang w:val="en-US" w:eastAsia="zh-CN"/>
         </w:rPr>
-        <w:t>如果相位i处于绿灯状态，驶出的排队车辆和到达车辆为</w:t>
+        <w:t>如果相位i处于绿灯状态，驶出的流量为</w:t>
       </w:r>
     </w:p>
     <w:p>
@@ -20075,103 +19767,29 @@
         <w:jc w:val="center"/>
         <w:rPr>
           <w:rFonts w:hint="eastAsia"/>
+          <w:lang w:val="en-US" w:eastAsia="zh-CN"/>
+        </w:rPr>
+      </w:pPr>
+      <w:r>
+        <w:rPr>
+          <w:rFonts w:hint="eastAsia"/>
+          <w:position w:val="-78"/>
           <w:lang w:eastAsia="zh-CN"/>
         </w:rPr>
-      </w:pPr>
-      <w:r>
-        <w:drawing>
-          <wp:inline distT="0" distB="0" distL="114300" distR="114300">
-            <wp:extent cx="1390650" cy="238125"/>
-            <wp:effectExtent l="0" t="0" r="0" b="8255"/>
-            <wp:docPr id="99" name="图片 95"/>
-            <wp:cNvGraphicFramePr>
-              <a:graphicFrameLocks xmlns:a="http://schemas.openxmlformats.org/drawingml/2006/main" noChangeAspect="1"/>
-            </wp:cNvGraphicFramePr>
-            <a:graphic xmlns:a="http://schemas.openxmlformats.org/drawingml/2006/main">
-              <a:graphicData uri="http://schemas.openxmlformats.org/drawingml/2006/picture">
-                <pic:pic xmlns:pic="http://schemas.openxmlformats.org/drawingml/2006/picture">
-                  <pic:nvPicPr>
-                    <pic:cNvPr id="99" name="图片 95"/>
-                    <pic:cNvPicPr>
-                      <a:picLocks noChangeAspect="1"/>
-                    </pic:cNvPicPr>
-                  </pic:nvPicPr>
-                  <pic:blipFill>
-                    <a:blip r:embed="rId88"/>
-                    <a:stretch>
-                      <a:fillRect/>
-                    </a:stretch>
-                  </pic:blipFill>
-                  <pic:spPr>
-                    <a:xfrm>
-                      <a:off x="0" y="0"/>
-                      <a:ext cx="1390650" cy="238125"/>
-                    </a:xfrm>
-                    <a:prstGeom prst="rect">
-                      <a:avLst/>
-                    </a:prstGeom>
-                    <a:noFill/>
-                    <a:ln>
-                      <a:noFill/>
-                    </a:ln>
-                  </pic:spPr>
-                </pic:pic>
-              </a:graphicData>
-            </a:graphic>
-          </wp:inline>
-        </w:drawing>
-      </w:r>
-    </w:p>
-    <w:p>
-      <w:pPr>
-        <w:jc w:val="center"/>
-        <w:rPr>
-          <w:rFonts w:hint="eastAsia"/>
-          <w:lang w:val="en-US" w:eastAsia="zh-CN"/>
-        </w:rPr>
-      </w:pPr>
-      <w:r>
-        <w:drawing>
-          <wp:inline distT="0" distB="0" distL="114300" distR="114300">
-            <wp:extent cx="1695450" cy="238125"/>
-            <wp:effectExtent l="0" t="0" r="0" b="8255"/>
-            <wp:docPr id="100" name="图片 96"/>
-            <wp:cNvGraphicFramePr>
-              <a:graphicFrameLocks xmlns:a="http://schemas.openxmlformats.org/drawingml/2006/main" noChangeAspect="1"/>
-            </wp:cNvGraphicFramePr>
-            <a:graphic xmlns:a="http://schemas.openxmlformats.org/drawingml/2006/main">
-              <a:graphicData uri="http://schemas.openxmlformats.org/drawingml/2006/picture">
-                <pic:pic xmlns:pic="http://schemas.openxmlformats.org/drawingml/2006/picture">
-                  <pic:nvPicPr>
-                    <pic:cNvPr id="100" name="图片 96"/>
-                    <pic:cNvPicPr>
-                      <a:picLocks noChangeAspect="1"/>
-                    </pic:cNvPicPr>
-                  </pic:nvPicPr>
-                  <pic:blipFill>
-                    <a:blip r:embed="rId89"/>
-                    <a:stretch>
-                      <a:fillRect/>
-                    </a:stretch>
-                  </pic:blipFill>
-                  <pic:spPr>
-                    <a:xfrm>
-                      <a:off x="0" y="0"/>
-                      <a:ext cx="1695450" cy="238125"/>
-                    </a:xfrm>
-                    <a:prstGeom prst="rect">
-                      <a:avLst/>
-                    </a:prstGeom>
-                    <a:noFill/>
-                    <a:ln>
-                      <a:noFill/>
-                    </a:ln>
-                  </pic:spPr>
-                </pic:pic>
-              </a:graphicData>
-            </a:graphic>
-          </wp:inline>
-        </w:drawing>
+        <w:object>
+          <v:shape id="_x0000_i1038" o:spt="75" type="#_x0000_t75" style="height:84pt;width:236pt;" o:ole="t" filled="f" o:preferrelative="t" stroked="f" coordsize="21600,21600">
+            <v:path/>
+            <v:fill on="f" focussize="0,0"/>
+            <v:stroke on="f"/>
+            <v:imagedata r:id="rId93" o:title=""/>
+            <o:lock v:ext="edit" aspectratio="f"/>
+            <w10:wrap type="none"/>
+            <w10:anchorlock/>
+          </v:shape>
+          <o:OLEObject Type="Embed" ProgID="Equation.DSMT4" ShapeID="_x0000_i1038" DrawAspect="Content" ObjectID="_1468075738" r:id="rId92">
+            <o:LockedField>false</o:LockedField>
+          </o:OLEObject>
+        </w:object>
       </w:r>
     </w:p>
     <w:p>
@@ -20208,7 +19826,7 @@
                     </pic:cNvPicPr>
                   </pic:nvPicPr>
                   <pic:blipFill>
-                    <a:blip r:embed="rId90"/>
+                    <a:blip r:embed="rId94"/>
                     <a:stretch>
                       <a:fillRect/>
                     </a:stretch>
@@ -20249,47 +19867,25 @@
         </w:rPr>
       </w:pPr>
       <w:r>
-        <w:drawing>
-          <wp:inline distT="0" distB="0" distL="114300" distR="114300">
-            <wp:extent cx="2905125" cy="228600"/>
-            <wp:effectExtent l="0" t="0" r="9525" b="0"/>
-            <wp:docPr id="101" name="图片 97"/>
-            <wp:cNvGraphicFramePr>
-              <a:graphicFrameLocks xmlns:a="http://schemas.openxmlformats.org/drawingml/2006/main" noChangeAspect="1"/>
-            </wp:cNvGraphicFramePr>
-            <a:graphic xmlns:a="http://schemas.openxmlformats.org/drawingml/2006/main">
-              <a:graphicData uri="http://schemas.openxmlformats.org/drawingml/2006/picture">
-                <pic:pic xmlns:pic="http://schemas.openxmlformats.org/drawingml/2006/picture">
-                  <pic:nvPicPr>
-                    <pic:cNvPr id="101" name="图片 97"/>
-                    <pic:cNvPicPr>
-                      <a:picLocks noChangeAspect="1"/>
-                    </pic:cNvPicPr>
-                  </pic:nvPicPr>
-                  <pic:blipFill>
-                    <a:blip r:embed="rId91"/>
-                    <a:stretch>
-                      <a:fillRect/>
-                    </a:stretch>
-                  </pic:blipFill>
-                  <pic:spPr>
-                    <a:xfrm>
-                      <a:off x="0" y="0"/>
-                      <a:ext cx="2905125" cy="228600"/>
-                    </a:xfrm>
-                    <a:prstGeom prst="rect">
-                      <a:avLst/>
-                    </a:prstGeom>
-                    <a:noFill/>
-                    <a:ln>
-                      <a:noFill/>
-                    </a:ln>
-                  </pic:spPr>
-                </pic:pic>
-              </a:graphicData>
-            </a:graphic>
-          </wp:inline>
-        </w:drawing>
+        <w:rPr>
+          <w:rFonts w:hint="eastAsia"/>
+          <w:position w:val="-14"/>
+          <w:lang w:eastAsia="zh-CN"/>
+        </w:rPr>
+        <w:object>
+          <v:shape id="_x0000_i1039" o:spt="75" type="#_x0000_t75" style="height:19pt;width:190pt;" o:ole="t" filled="f" o:preferrelative="t" stroked="f" coordsize="21600,21600">
+            <v:path/>
+            <v:fill on="f" focussize="0,0"/>
+            <v:stroke on="f"/>
+            <v:imagedata r:id="rId96" o:title=""/>
+            <o:lock v:ext="edit" aspectratio="f"/>
+            <w10:wrap type="none"/>
+            <w10:anchorlock/>
+          </v:shape>
+          <o:OLEObject Type="Embed" ProgID="Equation.DSMT4" ShapeID="_x0000_i1039" DrawAspect="Content" ObjectID="_1468075739" r:id="rId95">
+            <o:LockedField>false</o:LockedField>
+          </o:OLEObject>
+        </w:object>
       </w:r>
     </w:p>
     <w:p>
@@ -20312,7 +19908,7 @@
       <w:pPr>
         <w:jc w:val="both"/>
         <w:rPr>
-          <w:rFonts w:hint="default" w:eastAsia="宋体"/>
+          <w:rFonts w:hint="eastAsia"/>
           <w:lang w:val="en-US" w:eastAsia="zh-CN"/>
         </w:rPr>
       </w:pPr>
@@ -20335,7 +19931,7 @@
                     </pic:cNvPicPr>
                   </pic:nvPicPr>
                   <pic:blipFill>
-                    <a:blip r:embed="rId92"/>
+                    <a:blip r:embed="rId97"/>
                     <a:stretch>
                       <a:fillRect/>
                     </a:stretch>
@@ -20385,124 +19981,6 @@
     </w:p>
     <w:p>
       <w:pPr>
-        <w:jc w:val="both"/>
-        <w:rPr>
-          <w:rFonts w:hint="eastAsia"/>
-          <w:lang w:val="en-US" w:eastAsia="zh-CN"/>
-        </w:rPr>
-      </w:pPr>
-      <w:r>
-        <w:rPr>
-          <w:rFonts w:hint="eastAsia"/>
-          <w:lang w:val="en-US" w:eastAsia="zh-CN"/>
-        </w:rPr>
-        <w:t>为避免相同相序阶段下延误的重复计算，建立延误数组</w:t>
-      </w:r>
-      <w:r>
-        <w:drawing>
-          <wp:inline distT="0" distB="0" distL="114300" distR="114300">
-            <wp:extent cx="371475" cy="200025"/>
-            <wp:effectExtent l="0" t="0" r="0" b="6985"/>
-            <wp:docPr id="84" name="图片 79"/>
-            <wp:cNvGraphicFramePr>
-              <a:graphicFrameLocks xmlns:a="http://schemas.openxmlformats.org/drawingml/2006/main" noChangeAspect="1"/>
-            </wp:cNvGraphicFramePr>
-            <a:graphic xmlns:a="http://schemas.openxmlformats.org/drawingml/2006/main">
-              <a:graphicData uri="http://schemas.openxmlformats.org/drawingml/2006/picture">
-                <pic:pic xmlns:pic="http://schemas.openxmlformats.org/drawingml/2006/picture">
-                  <pic:nvPicPr>
-                    <pic:cNvPr id="84" name="图片 79"/>
-                    <pic:cNvPicPr>
-                      <a:picLocks noChangeAspect="1"/>
-                    </pic:cNvPicPr>
-                  </pic:nvPicPr>
-                  <pic:blipFill>
-                    <a:blip r:embed="rId93"/>
-                    <a:stretch>
-                      <a:fillRect/>
-                    </a:stretch>
-                  </pic:blipFill>
-                  <pic:spPr>
-                    <a:xfrm>
-                      <a:off x="0" y="0"/>
-                      <a:ext cx="371475" cy="200025"/>
-                    </a:xfrm>
-                    <a:prstGeom prst="rect">
-                      <a:avLst/>
-                    </a:prstGeom>
-                    <a:noFill/>
-                    <a:ln>
-                      <a:noFill/>
-                    </a:ln>
-                  </pic:spPr>
-                </pic:pic>
-              </a:graphicData>
-            </a:graphic>
-          </wp:inline>
-        </w:drawing>
-      </w:r>
-      <w:r>
-        <w:rPr>
-          <w:rFonts w:hint="eastAsia"/>
-          <w:lang w:val="en-US" w:eastAsia="zh-CN"/>
-        </w:rPr>
-        <w:t>，用于存储指定流量下相序阶段结束时刻的延误值。</w:t>
-      </w:r>
-    </w:p>
-    <w:p>
-      <w:pPr>
-        <w:jc w:val="center"/>
-        <w:rPr>
-          <w:rFonts w:hint="default"/>
-          <w:lang w:val="en-US" w:eastAsia="zh-CN"/>
-        </w:rPr>
-      </w:pPr>
-      <w:r>
-        <w:drawing>
-          <wp:inline distT="0" distB="0" distL="114300" distR="114300">
-            <wp:extent cx="3343275" cy="228600"/>
-            <wp:effectExtent l="0" t="0" r="0" b="0"/>
-            <wp:docPr id="86" name="图片 81"/>
-            <wp:cNvGraphicFramePr>
-              <a:graphicFrameLocks xmlns:a="http://schemas.openxmlformats.org/drawingml/2006/main" noChangeAspect="1"/>
-            </wp:cNvGraphicFramePr>
-            <a:graphic xmlns:a="http://schemas.openxmlformats.org/drawingml/2006/main">
-              <a:graphicData uri="http://schemas.openxmlformats.org/drawingml/2006/picture">
-                <pic:pic xmlns:pic="http://schemas.openxmlformats.org/drawingml/2006/picture">
-                  <pic:nvPicPr>
-                    <pic:cNvPr id="86" name="图片 81"/>
-                    <pic:cNvPicPr>
-                      <a:picLocks noChangeAspect="1"/>
-                    </pic:cNvPicPr>
-                  </pic:nvPicPr>
-                  <pic:blipFill>
-                    <a:blip r:embed="rId94"/>
-                    <a:stretch>
-                      <a:fillRect/>
-                    </a:stretch>
-                  </pic:blipFill>
-                  <pic:spPr>
-                    <a:xfrm>
-                      <a:off x="0" y="0"/>
-                      <a:ext cx="3343275" cy="228600"/>
-                    </a:xfrm>
-                    <a:prstGeom prst="rect">
-                      <a:avLst/>
-                    </a:prstGeom>
-                    <a:noFill/>
-                    <a:ln>
-                      <a:noFill/>
-                    </a:ln>
-                  </pic:spPr>
-                </pic:pic>
-              </a:graphicData>
-            </a:graphic>
-          </wp:inline>
-        </w:drawing>
-      </w:r>
-    </w:p>
-    <w:p>
-      <w:pPr>
         <w:rPr>
           <w:rFonts w:hint="eastAsia"/>
           <w:lang w:val="en-US" w:eastAsia="zh-CN"/>
@@ -20543,7 +20021,7 @@
                     </pic:cNvPicPr>
                   </pic:nvPicPr>
                   <pic:blipFill>
-                    <a:blip r:embed="rId95"/>
+                    <a:blip r:embed="rId98"/>
                     <a:stretch>
                       <a:fillRect/>
                     </a:stretch>
@@ -20625,6 +20103,7 @@
       </w:tblGrid>
       <w:tr>
         <w:tblPrEx>
+          <w:shd w:val="clear" w:color="auto" w:fill="auto"/>
           <w:tblCellMar>
             <w:top w:w="0" w:type="dxa"/>
             <w:left w:w="0" w:type="dxa"/>
@@ -21951,6 +21430,7 @@
       </w:tr>
       <w:tr>
         <w:tblPrEx>
+          <w:shd w:val="clear" w:color="auto" w:fill="auto"/>
           <w:tblCellMar>
             <w:top w:w="0" w:type="dxa"/>
             <w:left w:w="0" w:type="dxa"/>
@@ -22623,6 +22103,7 @@
       </w:tr>
       <w:tr>
         <w:tblPrEx>
+          <w:shd w:val="clear" w:color="auto" w:fill="auto"/>
           <w:tblCellMar>
             <w:top w:w="0" w:type="dxa"/>
             <w:left w:w="0" w:type="dxa"/>
@@ -23363,6 +22844,7 @@
       </w:tr>
       <w:tr>
         <w:tblPrEx>
+          <w:shd w:val="clear" w:color="auto" w:fill="auto"/>
           <w:tblCellMar>
             <w:top w:w="0" w:type="dxa"/>
             <w:left w:w="0" w:type="dxa"/>
@@ -23756,6 +23238,7 @@
       </w:tr>
       <w:tr>
         <w:tblPrEx>
+          <w:shd w:val="clear" w:color="auto" w:fill="auto"/>
           <w:tblCellMar>
             <w:top w:w="0" w:type="dxa"/>
             <w:left w:w="0" w:type="dxa"/>
@@ -24148,6 +23631,7 @@
       </w:tr>
       <w:tr>
         <w:tblPrEx>
+          <w:shd w:val="clear" w:color="auto" w:fill="auto"/>
           <w:tblCellMar>
             <w:top w:w="0" w:type="dxa"/>
             <w:left w:w="0" w:type="dxa"/>
@@ -24549,11 +24033,14 @@
               </w:rPr>
               <w:t>9</w:t>
             </w:r>
+            <w:bookmarkStart w:id="3" w:name="_GoBack"/>
+            <w:bookmarkEnd w:id="3"/>
           </w:p>
         </w:tc>
       </w:tr>
       <w:tr>
         <w:tblPrEx>
+          <w:shd w:val="clear" w:color="auto" w:fill="auto"/>
           <w:tblCellMar>
             <w:top w:w="0" w:type="dxa"/>
             <w:left w:w="0" w:type="dxa"/>
@@ -26256,7 +25743,7 @@
                     </pic:cNvPicPr>
                   </pic:nvPicPr>
                   <pic:blipFill>
-                    <a:blip r:embed="rId96"/>
+                    <a:blip r:embed="rId99"/>
                     <a:stretch>
                       <a:fillRect/>
                     </a:stretch>

</xml_diff>

<commit_message>
V0.1,modify the caculation of delay and search of tree
</commit_message>
<xml_diff>
--- a/可变车道和信号控制算法的设计DP版.docx
+++ b/可变车道和信号控制算法的设计DP版.docx
@@ -930,8 +930,6 @@
               </w:rPr>
               <w:t>韦学武、吕亦江</w:t>
             </w:r>
-            <w:bookmarkStart w:id="3" w:name="_GoBack"/>
-            <w:bookmarkEnd w:id="3"/>
           </w:p>
         </w:tc>
       </w:tr>
@@ -3391,6 +3389,12 @@
             <w:insideH w:val="single" w:color="000000" w:sz="4" w:space="0"/>
             <w:insideV w:val="single" w:color="000000" w:sz="4" w:space="0"/>
           </w:tblBorders>
+          <w:tblCellMar>
+            <w:top w:w="0" w:type="dxa"/>
+            <w:left w:w="108" w:type="dxa"/>
+            <w:bottom w:w="0" w:type="dxa"/>
+            <w:right w:w="108" w:type="dxa"/>
+          </w:tblCellMar>
         </w:tblPrEx>
         <w:trPr>
           <w:jc w:val="center"/>
@@ -3537,6 +3541,12 @@
             <w:insideH w:val="single" w:color="000000" w:sz="4" w:space="0"/>
             <w:insideV w:val="single" w:color="000000" w:sz="4" w:space="0"/>
           </w:tblBorders>
+          <w:tblCellMar>
+            <w:top w:w="0" w:type="dxa"/>
+            <w:left w:w="108" w:type="dxa"/>
+            <w:bottom w:w="0" w:type="dxa"/>
+            <w:right w:w="108" w:type="dxa"/>
+          </w:tblCellMar>
         </w:tblPrEx>
         <w:trPr>
           <w:jc w:val="center"/>
@@ -8490,12 +8500,6 @@
             <w:insideH w:val="single" w:color="000000" w:sz="4" w:space="0"/>
             <w:insideV w:val="single" w:color="000000" w:sz="4" w:space="0"/>
           </w:tblBorders>
-          <w:tblCellMar>
-            <w:top w:w="0" w:type="dxa"/>
-            <w:left w:w="108" w:type="dxa"/>
-            <w:bottom w:w="0" w:type="dxa"/>
-            <w:right w:w="108" w:type="dxa"/>
-          </w:tblCellMar>
         </w:tblPrEx>
         <w:trPr>
           <w:jc w:val="center"/>
@@ -9208,6 +9212,12 @@
             <w:insideH w:val="single" w:color="000000" w:sz="4" w:space="0"/>
             <w:insideV w:val="single" w:color="000000" w:sz="4" w:space="0"/>
           </w:tblBorders>
+          <w:tblCellMar>
+            <w:top w:w="0" w:type="dxa"/>
+            <w:left w:w="108" w:type="dxa"/>
+            <w:bottom w:w="0" w:type="dxa"/>
+            <w:right w:w="108" w:type="dxa"/>
+          </w:tblCellMar>
         </w:tblPrEx>
         <w:trPr>
           <w:jc w:val="center"/>
@@ -9857,6 +9867,12 @@
             <w:insideH w:val="single" w:color="000000" w:sz="4" w:space="0"/>
             <w:insideV w:val="single" w:color="000000" w:sz="4" w:space="0"/>
           </w:tblBorders>
+          <w:tblCellMar>
+            <w:top w:w="0" w:type="dxa"/>
+            <w:left w:w="108" w:type="dxa"/>
+            <w:bottom w:w="0" w:type="dxa"/>
+            <w:right w:w="108" w:type="dxa"/>
+          </w:tblCellMar>
         </w:tblPrEx>
         <w:trPr>
           <w:jc w:val="center"/>
@@ -11482,6 +11498,12 @@
             <w:insideH w:val="single" w:color="000000" w:sz="4" w:space="0"/>
             <w:insideV w:val="single" w:color="000000" w:sz="4" w:space="0"/>
           </w:tblBorders>
+          <w:tblCellMar>
+            <w:top w:w="0" w:type="dxa"/>
+            <w:left w:w="108" w:type="dxa"/>
+            <w:bottom w:w="0" w:type="dxa"/>
+            <w:right w:w="108" w:type="dxa"/>
+          </w:tblCellMar>
         </w:tblPrEx>
         <w:trPr>
           <w:jc w:val="center"/>
@@ -17088,6 +17110,9 @@
     <w:p>
       <w:pPr>
         <w:jc w:val="center"/>
+        <w:rPr>
+          <w:position w:val="-32"/>
+        </w:rPr>
       </w:pPr>
       <w:r>
         <w:rPr>
@@ -17099,10 +17124,12 @@
       </w:r>
       <w:r>
         <w:rPr>
-          <w:position w:val="-32"/>
+          <w:rFonts w:hint="eastAsia" w:eastAsia="宋体"/>
+          <w:position w:val="-50"/>
+          <w:lang w:val="en-US" w:eastAsia="zh-CN"/>
         </w:rPr>
         <w:object>
-          <v:shape id="_x0000_i1030" o:spt="75" type="#_x0000_t75" style="height:37pt;width:373.95pt;" o:ole="t" filled="f" o:preferrelative="t" stroked="f" coordsize="21600,21600">
+          <v:shape id="_x0000_i1030" o:spt="75" type="#_x0000_t75" style="height:56pt;width:376pt;" o:ole="t" filled="f" o:preferrelative="t" stroked="f" coordsize="21600,21600">
             <v:path/>
             <v:fill on="f" focussize="0,0"/>
             <v:stroke on="f"/>
@@ -18284,10 +18311,6 @@
     <w:p>
       <w:pPr>
         <w:ind w:left="0" w:leftChars="0" w:firstLine="480" w:firstLineChars="0"/>
-        <w:rPr>
-          <w:rFonts w:hint="eastAsia"/>
-          <w:lang w:val="en-US" w:eastAsia="zh-CN"/>
-        </w:rPr>
       </w:pPr>
       <w:r>
         <w:rPr>
@@ -18451,49 +18474,31 @@
       <w:pPr>
         <w:ind w:left="0" w:leftChars="0" w:firstLine="480" w:firstLineChars="0"/>
         <w:jc w:val="center"/>
+        <w:rPr>
+          <w:rFonts w:hint="eastAsia"/>
+          <w:lang w:eastAsia="zh-CN"/>
+        </w:rPr>
       </w:pPr>
       <w:r>
-        <w:drawing>
-          <wp:inline distT="0" distB="0" distL="114300" distR="114300">
-            <wp:extent cx="2000250" cy="466725"/>
-            <wp:effectExtent l="0" t="0" r="0" b="8255"/>
-            <wp:docPr id="68" name="图片 58"/>
-            <wp:cNvGraphicFramePr>
-              <a:graphicFrameLocks xmlns:a="http://schemas.openxmlformats.org/drawingml/2006/main" noChangeAspect="1"/>
-            </wp:cNvGraphicFramePr>
-            <a:graphic xmlns:a="http://schemas.openxmlformats.org/drawingml/2006/main">
-              <a:graphicData uri="http://schemas.openxmlformats.org/drawingml/2006/picture">
-                <pic:pic xmlns:pic="http://schemas.openxmlformats.org/drawingml/2006/picture">
-                  <pic:nvPicPr>
-                    <pic:cNvPr id="68" name="图片 58"/>
-                    <pic:cNvPicPr>
-                      <a:picLocks noChangeAspect="1"/>
-                    </pic:cNvPicPr>
-                  </pic:nvPicPr>
-                  <pic:blipFill>
-                    <a:blip r:embed="rId64"/>
-                    <a:stretch>
-                      <a:fillRect/>
-                    </a:stretch>
-                  </pic:blipFill>
-                  <pic:spPr>
-                    <a:xfrm>
-                      <a:off x="0" y="0"/>
-                      <a:ext cx="2000250" cy="466725"/>
-                    </a:xfrm>
-                    <a:prstGeom prst="rect">
-                      <a:avLst/>
-                    </a:prstGeom>
-                    <a:noFill/>
-                    <a:ln>
-                      <a:noFill/>
-                    </a:ln>
-                  </pic:spPr>
-                </pic:pic>
-              </a:graphicData>
-            </a:graphic>
-          </wp:inline>
-        </w:drawing>
+        <w:rPr>
+          <w:rFonts w:hint="eastAsia"/>
+          <w:position w:val="-32"/>
+          <w:lang w:eastAsia="zh-CN"/>
+        </w:rPr>
+        <w:object>
+          <v:shape id="_x0000_i1040" o:spt="75" type="#_x0000_t75" style="height:37pt;width:175.95pt;" o:ole="t" filled="f" o:preferrelative="t" stroked="f" coordsize="21600,21600">
+            <v:path/>
+            <v:fill on="f" focussize="0,0"/>
+            <v:stroke on="f"/>
+            <v:imagedata r:id="rId65" o:title=""/>
+            <o:lock v:ext="edit" aspectratio="f"/>
+            <w10:wrap type="none"/>
+            <w10:anchorlock/>
+          </v:shape>
+          <o:OLEObject Type="Embed" ProgID="Equation.DSMT4" ShapeID="_x0000_i1040" DrawAspect="Content" ObjectID="_1468075733" r:id="rId64">
+            <o:LockedField>false</o:LockedField>
+          </o:OLEObject>
+        </w:object>
       </w:r>
     </w:p>
     <w:p>
@@ -18520,7 +18525,7 @@
                     </pic:cNvPicPr>
                   </pic:nvPicPr>
                   <pic:blipFill>
-                    <a:blip r:embed="rId65"/>
+                    <a:blip r:embed="rId66"/>
                     <a:stretch>
                       <a:fillRect/>
                     </a:stretch>
@@ -18555,16 +18560,16 @@
           <w:position w:val="-70"/>
         </w:rPr>
         <w:object>
-          <v:shape id="_x0000_i1033" o:spt="75" type="#_x0000_t75" style="height:76pt;width:315pt;" o:ole="t" filled="f" o:preferrelative="t" stroked="f" coordsize="21600,21600">
+          <v:shape id="_x0000_i1033" o:spt="75" alt="" type="#_x0000_t75" style="height:76pt;width:344pt;" o:ole="t" filled="f" o:preferrelative="t" stroked="f" coordsize="21600,21600">
             <v:path/>
             <v:fill on="f" focussize="0,0"/>
             <v:stroke on="f"/>
-            <v:imagedata r:id="rId67" o:title=""/>
+            <v:imagedata r:id="rId68" o:title=""/>
             <o:lock v:ext="edit" aspectratio="f"/>
             <w10:wrap type="none"/>
             <w10:anchorlock/>
           </v:shape>
-          <o:OLEObject Type="Embed" ProgID="Equation.DSMT4" ShapeID="_x0000_i1033" DrawAspect="Content" ObjectID="_1468075733" r:id="rId66">
+          <o:OLEObject Type="Embed" ProgID="Equation.DSMT4" ShapeID="_x0000_i1033" DrawAspect="Content" ObjectID="_1468075734" r:id="rId67">
             <o:LockedField>false</o:LockedField>
           </o:OLEObject>
         </w:object>
@@ -18585,6 +18590,8 @@
         </w:rPr>
         <w:t>式中：</w:t>
       </w:r>
+      <w:bookmarkStart w:id="3" w:name="_GoBack"/>
+      <w:bookmarkEnd w:id="3"/>
     </w:p>
     <w:p>
       <w:pPr>
@@ -18613,7 +18620,7 @@
                     </pic:cNvPicPr>
                   </pic:nvPicPr>
                   <pic:blipFill>
-                    <a:blip r:embed="rId68"/>
+                    <a:blip r:embed="rId69"/>
                     <a:stretch>
                       <a:fillRect/>
                     </a:stretch>
@@ -18656,6 +18663,44 @@
       <w:pPr>
         <w:ind w:left="0" w:leftChars="0" w:firstLine="480" w:firstLineChars="0"/>
         <w:rPr>
+          <w:rFonts w:hint="default"/>
+          <w:lang w:val="en-US" w:eastAsia="zh-CN"/>
+        </w:rPr>
+      </w:pPr>
+      <w:r>
+        <w:rPr>
+          <w:rFonts w:hint="eastAsia"/>
+          <w:position w:val="-6"/>
+          <w:lang w:val="en-US" w:eastAsia="zh-CN"/>
+        </w:rPr>
+        <w:object>
+          <v:shape id="_x0000_i1042" o:spt="75" type="#_x0000_t75" style="height:13.95pt;width:13.95pt;" o:ole="t" filled="f" o:preferrelative="t" stroked="f" coordsize="21600,21600">
+            <v:path/>
+            <v:fill on="f" focussize="0,0"/>
+            <v:stroke on="f"/>
+            <v:imagedata r:id="rId71" o:title=""/>
+            <o:lock v:ext="edit" aspectratio="f"/>
+            <w10:wrap type="none"/>
+            <w10:anchorlock/>
+          </v:shape>
+          <o:OLEObject Type="Embed" ProgID="Equation.DSMT4" ShapeID="_x0000_i1042" DrawAspect="Content" ObjectID="_1468075735" r:id="rId70">
+            <o:LockedField>false</o:LockedField>
+          </o:OLEObject>
+        </w:object>
+      </w:r>
+      <w:r>
+        <w:rPr>
+          <w:rFonts w:hint="eastAsia"/>
+          <w:position w:val="-6"/>
+          <w:lang w:val="en-US" w:eastAsia="zh-CN"/>
+        </w:rPr>
+        <w:t>——当前所处相位对应的车道数；</w:t>
+      </w:r>
+    </w:p>
+    <w:p>
+      <w:pPr>
+        <w:ind w:left="0" w:leftChars="0" w:firstLine="480" w:firstLineChars="0"/>
+        <w:rPr>
           <w:rFonts w:hint="default" w:eastAsia="宋体"/>
           <w:lang w:val="en-US" w:eastAsia="zh-CN"/>
         </w:rPr>
@@ -18679,7 +18724,7 @@
                     </pic:cNvPicPr>
                   </pic:nvPicPr>
                   <pic:blipFill>
-                    <a:blip r:embed="rId69"/>
+                    <a:blip r:embed="rId72"/>
                     <a:stretch>
                       <a:fillRect/>
                     </a:stretch>
@@ -18745,7 +18790,7 @@
                     </pic:cNvPicPr>
                   </pic:nvPicPr>
                   <pic:blipFill>
-                    <a:blip r:embed="rId70"/>
+                    <a:blip r:embed="rId73"/>
                     <a:stretch>
                       <a:fillRect/>
                     </a:stretch>
@@ -18811,7 +18856,7 @@
                     </pic:cNvPicPr>
                   </pic:nvPicPr>
                   <pic:blipFill>
-                    <a:blip r:embed="rId71"/>
+                    <a:blip r:embed="rId74"/>
                     <a:stretch>
                       <a:fillRect/>
                     </a:stretch>
@@ -18877,7 +18922,7 @@
                     </pic:cNvPicPr>
                   </pic:nvPicPr>
                   <pic:blipFill>
-                    <a:blip r:embed="rId72"/>
+                    <a:blip r:embed="rId75"/>
                     <a:stretch>
                       <a:fillRect/>
                     </a:stretch>
@@ -18943,7 +18988,7 @@
                     </pic:cNvPicPr>
                   </pic:nvPicPr>
                   <pic:blipFill>
-                    <a:blip r:embed="rId73"/>
+                    <a:blip r:embed="rId76"/>
                     <a:stretch>
                       <a:fillRect/>
                     </a:stretch>
@@ -19009,7 +19054,7 @@
                     </pic:cNvPicPr>
                   </pic:nvPicPr>
                   <pic:blipFill>
-                    <a:blip r:embed="rId74"/>
+                    <a:blip r:embed="rId77"/>
                     <a:stretch>
                       <a:fillRect/>
                     </a:stretch>
@@ -19075,7 +19120,7 @@
                     </pic:cNvPicPr>
                   </pic:nvPicPr>
                   <pic:blipFill>
-                    <a:blip r:embed="rId75"/>
+                    <a:blip r:embed="rId78"/>
                     <a:stretch>
                       <a:fillRect/>
                     </a:stretch>
@@ -19141,7 +19186,7 @@
                     </pic:cNvPicPr>
                   </pic:nvPicPr>
                   <pic:blipFill>
-                    <a:blip r:embed="rId76"/>
+                    <a:blip r:embed="rId79"/>
                     <a:stretch>
                       <a:fillRect/>
                     </a:stretch>
@@ -19242,7 +19287,7 @@
                     </pic:cNvPicPr>
                   </pic:nvPicPr>
                   <pic:blipFill>
-                    <a:blip r:embed="rId77"/>
+                    <a:blip r:embed="rId80"/>
                     <a:stretch>
                       <a:fillRect/>
                     </a:stretch>
@@ -19348,7 +19393,7 @@
                     </pic:cNvPicPr>
                   </pic:nvPicPr>
                   <pic:blipFill>
-                    <a:blip r:embed="rId78"/>
+                    <a:blip r:embed="rId81"/>
                     <a:stretch>
                       <a:fillRect/>
                     </a:stretch>
@@ -19397,12 +19442,12 @@
             <v:path/>
             <v:fill on="f" focussize="0,0"/>
             <v:stroke on="f"/>
-            <v:imagedata r:id="rId80" o:title=""/>
+            <v:imagedata r:id="rId83" o:title=""/>
             <o:lock v:ext="edit" aspectratio="f"/>
             <w10:wrap type="none"/>
             <w10:anchorlock/>
           </v:shape>
-          <o:OLEObject Type="Embed" ProgID="Equation.DSMT4" ShapeID="_x0000_i1034" DrawAspect="Content" ObjectID="_1468075734" r:id="rId79">
+          <o:OLEObject Type="Embed" ProgID="Equation.DSMT4" ShapeID="_x0000_i1034" DrawAspect="Content" ObjectID="_1468075736" r:id="rId82">
             <o:LockedField>false</o:LockedField>
           </o:OLEObject>
         </w:object>
@@ -19448,7 +19493,7 @@
                     </pic:cNvPicPr>
                   </pic:nvPicPr>
                   <pic:blipFill>
-                    <a:blip r:embed="rId81"/>
+                    <a:blip r:embed="rId84"/>
                     <a:stretch>
                       <a:fillRect/>
                     </a:stretch>
@@ -19505,7 +19550,7 @@
                     </pic:cNvPicPr>
                   </pic:nvPicPr>
                   <pic:blipFill>
-                    <a:blip r:embed="rId82"/>
+                    <a:blip r:embed="rId85"/>
                     <a:stretch>
                       <a:fillRect/>
                     </a:stretch>
@@ -19562,7 +19607,7 @@
                     </pic:cNvPicPr>
                   </pic:nvPicPr>
                   <pic:blipFill>
-                    <a:blip r:embed="rId82"/>
+                    <a:blip r:embed="rId85"/>
                     <a:stretch>
                       <a:fillRect/>
                     </a:stretch>
@@ -19627,7 +19672,7 @@
                     </pic:cNvPicPr>
                   </pic:nvPicPr>
                   <pic:blipFill>
-                    <a:blip r:embed="rId82"/>
+                    <a:blip r:embed="rId85"/>
                     <a:stretch>
                       <a:fillRect/>
                     </a:stretch>
@@ -19715,7 +19760,7 @@
                     </pic:cNvPicPr>
                   </pic:nvPicPr>
                   <pic:blipFill>
-                    <a:blip r:embed="rId83"/>
+                    <a:blip r:embed="rId86"/>
                     <a:stretch>
                       <a:fillRect/>
                     </a:stretch>
@@ -19783,7 +19828,7 @@
                     </pic:cNvPicPr>
                   </pic:nvPicPr>
                   <pic:blipFill>
-                    <a:blip r:embed="rId84"/>
+                    <a:blip r:embed="rId87"/>
                     <a:stretch>
                       <a:fillRect/>
                     </a:stretch>
@@ -19849,7 +19894,7 @@
                     </pic:cNvPicPr>
                   </pic:nvPicPr>
                   <pic:blipFill>
-                    <a:blip r:embed="rId85"/>
+                    <a:blip r:embed="rId88"/>
                     <a:stretch>
                       <a:fillRect/>
                     </a:stretch>
@@ -19916,12 +19961,12 @@
             <v:path/>
             <v:fill on="f" focussize="0,0"/>
             <v:stroke on="f"/>
-            <v:imagedata r:id="rId87" o:title=""/>
+            <v:imagedata r:id="rId90" o:title=""/>
             <o:lock v:ext="edit" aspectratio="f"/>
             <w10:wrap type="none"/>
             <w10:anchorlock/>
           </v:shape>
-          <o:OLEObject Type="Embed" ProgID="Visio.Drawing.11" ShapeID="_x0000_i1035" DrawAspect="Content" ObjectID="_1468075735" r:id="rId86">
+          <o:OLEObject Type="Embed" ProgID="Visio.Drawing.11" ShapeID="_x0000_i1035" DrawAspect="Content" ObjectID="_1468075737" r:id="rId89">
             <o:LockedField>false</o:LockedField>
           </o:OLEObject>
         </w:object>
@@ -19989,12 +20034,12 @@
             <v:path/>
             <v:fill on="f" focussize="0,0"/>
             <v:stroke on="f"/>
-            <v:imagedata r:id="rId89" o:title=""/>
+            <v:imagedata r:id="rId92" o:title=""/>
             <o:lock v:ext="edit" aspectratio="f"/>
             <w10:wrap type="none"/>
             <w10:anchorlock/>
           </v:shape>
-          <o:OLEObject Type="Embed" ProgID="Equation.DSMT4" ShapeID="_x0000_i1036" DrawAspect="Content" ObjectID="_1468075736" r:id="rId88">
+          <o:OLEObject Type="Embed" ProgID="Equation.DSMT4" ShapeID="_x0000_i1036" DrawAspect="Content" ObjectID="_1468075738" r:id="rId91">
             <o:LockedField>false</o:LockedField>
           </o:OLEObject>
         </w:object>
@@ -20026,12 +20071,12 @@
             <v:path/>
             <v:fill on="f" focussize="0,0"/>
             <v:stroke on="f"/>
-            <v:imagedata r:id="rId91" o:title=""/>
+            <v:imagedata r:id="rId94" o:title=""/>
             <o:lock v:ext="edit" aspectratio="f"/>
             <w10:wrap type="none"/>
             <w10:anchorlock/>
           </v:shape>
-          <o:OLEObject Type="Embed" ProgID="Equation.DSMT4" ShapeID="_x0000_i1037" DrawAspect="Content" ObjectID="_1468075737" r:id="rId90">
+          <o:OLEObject Type="Embed" ProgID="Equation.DSMT4" ShapeID="_x0000_i1037" DrawAspect="Content" ObjectID="_1468075739" r:id="rId93">
             <o:LockedField>false</o:LockedField>
           </o:OLEObject>
         </w:object>
@@ -20070,12 +20115,12 @@
             <v:path/>
             <v:fill on="f" focussize="0,0"/>
             <v:stroke on="f"/>
-            <v:imagedata r:id="rId93" o:title=""/>
+            <v:imagedata r:id="rId96" o:title=""/>
             <o:lock v:ext="edit" aspectratio="f"/>
             <w10:wrap type="none"/>
             <w10:anchorlock/>
           </v:shape>
-          <o:OLEObject Type="Embed" ProgID="Equation.DSMT4" ShapeID="_x0000_i1038" DrawAspect="Content" ObjectID="_1468075738" r:id="rId92">
+          <o:OLEObject Type="Embed" ProgID="Equation.DSMT4" ShapeID="_x0000_i1038" DrawAspect="Content" ObjectID="_1468075740" r:id="rId95">
             <o:LockedField>false</o:LockedField>
           </o:OLEObject>
         </w:object>
@@ -20115,7 +20160,7 @@
                     </pic:cNvPicPr>
                   </pic:nvPicPr>
                   <pic:blipFill>
-                    <a:blip r:embed="rId94"/>
+                    <a:blip r:embed="rId97"/>
                     <a:stretch>
                       <a:fillRect/>
                     </a:stretch>
@@ -20166,12 +20211,12 @@
             <v:path/>
             <v:fill on="f" focussize="0,0"/>
             <v:stroke on="f"/>
-            <v:imagedata r:id="rId96" o:title=""/>
+            <v:imagedata r:id="rId99" o:title=""/>
             <o:lock v:ext="edit" aspectratio="f"/>
             <w10:wrap type="none"/>
             <w10:anchorlock/>
           </v:shape>
-          <o:OLEObject Type="Embed" ProgID="Equation.DSMT4" ShapeID="_x0000_i1039" DrawAspect="Content" ObjectID="_1468075739" r:id="rId95">
+          <o:OLEObject Type="Embed" ProgID="Equation.DSMT4" ShapeID="_x0000_i1039" DrawAspect="Content" ObjectID="_1468075741" r:id="rId98">
             <o:LockedField>false</o:LockedField>
           </o:OLEObject>
         </w:object>
@@ -20220,7 +20265,7 @@
                     </pic:cNvPicPr>
                   </pic:nvPicPr>
                   <pic:blipFill>
-                    <a:blip r:embed="rId97"/>
+                    <a:blip r:embed="rId100"/>
                     <a:stretch>
                       <a:fillRect/>
                     </a:stretch>
@@ -20310,7 +20355,7 @@
                     </pic:cNvPicPr>
                   </pic:nvPicPr>
                   <pic:blipFill>
-                    <a:blip r:embed="rId98"/>
+                    <a:blip r:embed="rId101"/>
                     <a:stretch>
                       <a:fillRect/>
                     </a:stretch>
@@ -20655,7 +20700,6 @@
       </w:tr>
       <w:tr>
         <w:tblPrEx>
-          <w:shd w:val="clear" w:color="auto" w:fill="auto"/>
           <w:tblCellMar>
             <w:top w:w="0" w:type="dxa"/>
             <w:left w:w="0" w:type="dxa"/>
@@ -21364,7 +21408,6 @@
       </w:tr>
       <w:tr>
         <w:tblPrEx>
-          <w:shd w:val="clear" w:color="auto" w:fill="auto"/>
           <w:tblCellMar>
             <w:top w:w="0" w:type="dxa"/>
             <w:left w:w="0" w:type="dxa"/>
@@ -21717,7 +21760,6 @@
       </w:tr>
       <w:tr>
         <w:tblPrEx>
-          <w:shd w:val="clear" w:color="auto" w:fill="auto"/>
           <w:tblCellMar>
             <w:top w:w="0" w:type="dxa"/>
             <w:left w:w="0" w:type="dxa"/>
@@ -22038,7 +22080,6 @@
       </w:tr>
       <w:tr>
         <w:tblPrEx>
-          <w:shd w:val="clear" w:color="auto" w:fill="auto"/>
           <w:tblCellMar>
             <w:top w:w="0" w:type="dxa"/>
             <w:left w:w="0" w:type="dxa"/>
@@ -22390,7 +22431,6 @@
       </w:tr>
       <w:tr>
         <w:tblPrEx>
-          <w:shd w:val="clear" w:color="auto" w:fill="auto"/>
           <w:tblCellMar>
             <w:top w:w="0" w:type="dxa"/>
             <w:left w:w="0" w:type="dxa"/>
@@ -23131,7 +23171,6 @@
       </w:tr>
       <w:tr>
         <w:tblPrEx>
-          <w:shd w:val="clear" w:color="auto" w:fill="auto"/>
           <w:tblCellMar>
             <w:top w:w="0" w:type="dxa"/>
             <w:left w:w="0" w:type="dxa"/>
@@ -23525,7 +23564,6 @@
       </w:tr>
       <w:tr>
         <w:tblPrEx>
-          <w:shd w:val="clear" w:color="auto" w:fill="auto"/>
           <w:tblCellMar>
             <w:top w:w="0" w:type="dxa"/>
             <w:left w:w="0" w:type="dxa"/>
@@ -25270,12 +25308,6 @@
             <w:insideH w:val="single" w:color="auto" w:sz="4" w:space="0"/>
             <w:insideV w:val="single" w:color="auto" w:sz="4" w:space="0"/>
           </w:tblBorders>
-          <w:tblCellMar>
-            <w:top w:w="0" w:type="dxa"/>
-            <w:left w:w="108" w:type="dxa"/>
-            <w:bottom w:w="0" w:type="dxa"/>
-            <w:right w:w="108" w:type="dxa"/>
-          </w:tblCellMar>
         </w:tblPrEx>
         <w:trPr>
           <w:trHeight w:val="364" w:hRule="atLeast"/>
@@ -26027,7 +26059,7 @@
                     </pic:cNvPicPr>
                   </pic:nvPicPr>
                   <pic:blipFill>
-                    <a:blip r:embed="rId99"/>
+                    <a:blip r:embed="rId102"/>
                     <a:stretch>
                       <a:fillRect/>
                     </a:stretch>
@@ -26406,7 +26438,7 @@
           <w:rFonts w:hint="eastAsia"/>
           <w:lang w:val="en-US" w:eastAsia="zh-CN"/>
         </w:rPr>
-        <w:t>），左转相位不能与统一相位组的对向直行车流行程搭接。</w:t>
+        <w:t>），左转相位不能与统一相位组的对向直行车流形成搭接。</w:t>
       </w:r>
     </w:p>
     <w:p>

</xml_diff>

<commit_message>
modify greedy algorithm and the method of finding optimal green time
</commit_message>
<xml_diff>
--- a/可变车道和信号控制算法的设计DP版.docx
+++ b/可变车道和信号控制算法的设计DP版.docx
@@ -190,12 +190,6 @@
             <w:insideH w:val="single" w:color="auto" w:sz="4" w:space="0"/>
             <w:insideV w:val="single" w:color="auto" w:sz="4" w:space="0"/>
           </w:tblBorders>
-          <w:tblCellMar>
-            <w:top w:w="0" w:type="dxa"/>
-            <w:left w:w="108" w:type="dxa"/>
-            <w:bottom w:w="0" w:type="dxa"/>
-            <w:right w:w="108" w:type="dxa"/>
-          </w:tblCellMar>
         </w:tblPrEx>
         <w:tc>
           <w:tcPr>
@@ -6208,12 +6202,6 @@
             <w:insideH w:val="single" w:color="000000" w:sz="4" w:space="0"/>
             <w:insideV w:val="single" w:color="000000" w:sz="4" w:space="0"/>
           </w:tblBorders>
-          <w:tblCellMar>
-            <w:top w:w="0" w:type="dxa"/>
-            <w:left w:w="108" w:type="dxa"/>
-            <w:bottom w:w="0" w:type="dxa"/>
-            <w:right w:w="108" w:type="dxa"/>
-          </w:tblCellMar>
         </w:tblPrEx>
         <w:trPr>
           <w:jc w:val="center"/>
@@ -8500,6 +8488,12 @@
             <w:insideH w:val="single" w:color="000000" w:sz="4" w:space="0"/>
             <w:insideV w:val="single" w:color="000000" w:sz="4" w:space="0"/>
           </w:tblBorders>
+          <w:tblCellMar>
+            <w:top w:w="0" w:type="dxa"/>
+            <w:left w:w="108" w:type="dxa"/>
+            <w:bottom w:w="0" w:type="dxa"/>
+            <w:right w:w="108" w:type="dxa"/>
+          </w:tblCellMar>
         </w:tblPrEx>
         <w:trPr>
           <w:jc w:val="center"/>
@@ -16753,6 +16747,62 @@
     </w:p>
     <w:p>
       <w:pPr>
+        <w:bidi w:val="0"/>
+        <w:rPr>
+          <w:rFonts w:hint="eastAsia"/>
+          <w:lang w:val="en-US" w:eastAsia="zh-CN"/>
+        </w:rPr>
+      </w:pPr>
+      <w:r>
+        <w:rPr>
+          <w:rFonts w:hint="eastAsia"/>
+          <w:lang w:val="en-US" w:eastAsia="zh-CN"/>
+        </w:rPr>
+        <w:t>在相序嵌套数据结构基础上，相序的放行顺序则通过单向链表存储。每个链表节点包含：</w:t>
+      </w:r>
+    </w:p>
+    <w:p>
+      <w:pPr>
+        <w:numPr>
+          <w:ilvl w:val="0"/>
+          <w:numId w:val="8"/>
+        </w:numPr>
+        <w:bidi w:val="0"/>
+        <w:rPr>
+          <w:rFonts w:hint="eastAsia"/>
+          <w:lang w:val="en-US" w:eastAsia="zh-CN"/>
+        </w:rPr>
+      </w:pPr>
+      <w:r>
+        <w:rPr>
+          <w:rFonts w:hint="eastAsia"/>
+          <w:lang w:val="en-US" w:eastAsia="zh-CN"/>
+        </w:rPr>
+        <w:t>当前相位的id和当前相位的绿灯时长信息；</w:t>
+      </w:r>
+    </w:p>
+    <w:p>
+      <w:pPr>
+        <w:numPr>
+          <w:ilvl w:val="0"/>
+          <w:numId w:val="8"/>
+        </w:numPr>
+        <w:bidi w:val="0"/>
+        <w:rPr>
+          <w:rFonts w:hint="default"/>
+          <w:lang w:val="en-US" w:eastAsia="zh-CN"/>
+        </w:rPr>
+      </w:pPr>
+      <w:r>
+        <w:rPr>
+          <w:rFonts w:hint="eastAsia"/>
+          <w:lang w:val="en-US" w:eastAsia="zh-CN"/>
+        </w:rPr>
+        <w:t>同环下一相位的指针、不同环的嵌套相位的头指针。</w:t>
+      </w:r>
+    </w:p>
+    <w:p>
+      <w:pPr>
         <w:pStyle w:val="4"/>
         <w:bidi w:val="0"/>
         <w:ind w:left="720" w:leftChars="0" w:hanging="720" w:firstLineChars="0"/>
@@ -16838,7 +16888,7 @@
       <w:pPr>
         <w:numPr>
           <w:ilvl w:val="0"/>
-          <w:numId w:val="8"/>
+          <w:numId w:val="9"/>
         </w:numPr>
         <w:rPr>
           <w:rFonts w:hint="eastAsia"/>
@@ -16857,7 +16907,7 @@
       <w:pPr>
         <w:numPr>
           <w:ilvl w:val="0"/>
-          <w:numId w:val="8"/>
+          <w:numId w:val="9"/>
         </w:numPr>
         <w:ind w:left="0" w:leftChars="0" w:firstLine="480" w:firstLineChars="200"/>
         <w:rPr>
@@ -18486,7 +18536,7 @@
           <w:lang w:eastAsia="zh-CN"/>
         </w:rPr>
         <w:object>
-          <v:shape id="_x0000_i1040" o:spt="75" type="#_x0000_t75" style="height:37pt;width:175.95pt;" o:ole="t" filled="f" o:preferrelative="t" stroked="f" coordsize="21600,21600">
+          <v:shape id="_x0000_i1033" o:spt="75" type="#_x0000_t75" style="height:37pt;width:175.95pt;" o:ole="t" filled="f" o:preferrelative="t" stroked="f" coordsize="21600,21600">
             <v:path/>
             <v:fill on="f" focussize="0,0"/>
             <v:stroke on="f"/>
@@ -18495,7 +18545,7 @@
             <w10:wrap type="none"/>
             <w10:anchorlock/>
           </v:shape>
-          <o:OLEObject Type="Embed" ProgID="Equation.DSMT4" ShapeID="_x0000_i1040" DrawAspect="Content" ObjectID="_1468075733" r:id="rId64">
+          <o:OLEObject Type="Embed" ProgID="Equation.DSMT4" ShapeID="_x0000_i1033" DrawAspect="Content" ObjectID="_1468075733" r:id="rId64">
             <o:LockedField>false</o:LockedField>
           </o:OLEObject>
         </w:object>
@@ -18560,7 +18610,7 @@
           <w:position w:val="-70"/>
         </w:rPr>
         <w:object>
-          <v:shape id="_x0000_i1033" o:spt="75" alt="" type="#_x0000_t75" style="height:76pt;width:344pt;" o:ole="t" filled="f" o:preferrelative="t" stroked="f" coordsize="21600,21600">
+          <v:shape id="_x0000_i1034" o:spt="75" type="#_x0000_t75" style="height:76pt;width:344pt;" o:ole="t" filled="f" o:preferrelative="t" stroked="f" coordsize="21600,21600">
             <v:path/>
             <v:fill on="f" focussize="0,0"/>
             <v:stroke on="f"/>
@@ -18569,7 +18619,7 @@
             <w10:wrap type="none"/>
             <w10:anchorlock/>
           </v:shape>
-          <o:OLEObject Type="Embed" ProgID="Equation.DSMT4" ShapeID="_x0000_i1033" DrawAspect="Content" ObjectID="_1468075734" r:id="rId67">
+          <o:OLEObject Type="Embed" ProgID="Equation.DSMT4" ShapeID="_x0000_i1034" DrawAspect="Content" ObjectID="_1468075734" r:id="rId67">
             <o:LockedField>false</o:LockedField>
           </o:OLEObject>
         </w:object>
@@ -18590,8 +18640,6 @@
         </w:rPr>
         <w:t>式中：</w:t>
       </w:r>
-      <w:bookmarkStart w:id="3" w:name="_GoBack"/>
-      <w:bookmarkEnd w:id="3"/>
     </w:p>
     <w:p>
       <w:pPr>
@@ -18674,7 +18722,7 @@
           <w:lang w:val="en-US" w:eastAsia="zh-CN"/>
         </w:rPr>
         <w:object>
-          <v:shape id="_x0000_i1042" o:spt="75" type="#_x0000_t75" style="height:13.95pt;width:13.95pt;" o:ole="t" filled="f" o:preferrelative="t" stroked="f" coordsize="21600,21600">
+          <v:shape id="_x0000_i1035" o:spt="75" type="#_x0000_t75" style="height:13.95pt;width:13.95pt;" o:ole="t" filled="f" o:preferrelative="t" stroked="f" coordsize="21600,21600">
             <v:path/>
             <v:fill on="f" focussize="0,0"/>
             <v:stroke on="f"/>
@@ -18683,7 +18731,7 @@
             <w10:wrap type="none"/>
             <w10:anchorlock/>
           </v:shape>
-          <o:OLEObject Type="Embed" ProgID="Equation.DSMT4" ShapeID="_x0000_i1042" DrawAspect="Content" ObjectID="_1468075735" r:id="rId70">
+          <o:OLEObject Type="Embed" ProgID="Equation.DSMT4" ShapeID="_x0000_i1035" DrawAspect="Content" ObjectID="_1468075735" r:id="rId70">
             <o:LockedField>false</o:LockedField>
           </o:OLEObject>
         </w:object>
@@ -19438,7 +19486,7 @@
           <w:lang w:eastAsia="zh-CN"/>
         </w:rPr>
         <w:object>
-          <v:shape id="_x0000_i1034" o:spt="75" type="#_x0000_t75" style="height:20pt;width:46pt;" o:ole="t" filled="f" o:preferrelative="t" stroked="f" coordsize="21600,21600">
+          <v:shape id="_x0000_i1036" o:spt="75" type="#_x0000_t75" style="height:20pt;width:46pt;" o:ole="t" filled="f" o:preferrelative="t" stroked="f" coordsize="21600,21600">
             <v:path/>
             <v:fill on="f" focussize="0,0"/>
             <v:stroke on="f"/>
@@ -19447,7 +19495,7 @@
             <w10:wrap type="none"/>
             <w10:anchorlock/>
           </v:shape>
-          <o:OLEObject Type="Embed" ProgID="Equation.DSMT4" ShapeID="_x0000_i1034" DrawAspect="Content" ObjectID="_1468075736" r:id="rId82">
+          <o:OLEObject Type="Embed" ProgID="Equation.DSMT4" ShapeID="_x0000_i1036" DrawAspect="Content" ObjectID="_1468075736" r:id="rId82">
             <o:LockedField>false</o:LockedField>
           </o:OLEObject>
         </w:object>
@@ -19463,7 +19511,7 @@
     <w:p>
       <w:pPr>
         <w:rPr>
-          <w:rFonts w:hint="eastAsia"/>
+          <w:rFonts w:hint="default"/>
           <w:lang w:val="en-US" w:eastAsia="zh-CN"/>
         </w:rPr>
       </w:pPr>
@@ -19472,7 +19520,7 @@
           <w:rFonts w:hint="eastAsia"/>
           <w:lang w:val="en-US" w:eastAsia="zh-CN"/>
         </w:rPr>
-        <w:t>假设为满足一辆车的通行，所有相位的单位时间步长设为</w:t>
+        <w:t>首先修改第3.2.2节相序放行顺序的单链表，改为首尾相连的循环链表；再执行完下述步骤后，重置为单链表。将假设为满足一辆车的通行，所有相位的单位时间步长设为</w:t>
       </w:r>
       <w:r>
         <w:drawing>
@@ -19636,7 +19684,7 @@
           <w:rFonts w:hint="eastAsia"/>
           <w:lang w:val="en-US" w:eastAsia="zh-CN"/>
         </w:rPr>
-        <w:t>试探性依次添加到后续每个相位中；当有车辆优先通行标记的相位，直接跳过，从而不缩短优先通行相位的绿灯时长。进而，按照延误计算的方法，分别计算当前相位和后续相位车辆在停止线前的累积延误时间，计算车辆的总延误。</w:t>
+        <w:t>试探性依次添加到后续每个相位中；当有车辆优先通行标记的相位，直接跳过，从而不缩短优先通行相位的绿灯时长。进而，按照延误计算的方法，分别计算当前相位和后续相位车辆在停止线前的累积延误时间，计算车辆的总延误；并存储本轮循环中，对应延误最小的各相位绿灯时长，作为下一轮缩短当前相位的起始绿灯方案，实现在局部最优基础上的持续微调。</w:t>
       </w:r>
     </w:p>
     <w:p>
@@ -19701,7 +19749,16 @@
           <w:rFonts w:hint="eastAsia"/>
           <w:lang w:val="en-US" w:eastAsia="zh-CN"/>
         </w:rPr>
-        <w:t>遍历过程中，基于贪心算法寻找最佳的绿灯时长方案，如果延误值小于当前的累计延误，则更新相序路径的延误值，继续遍历；否则停止遍历，循环下一相位i+1，当循环至优先通行相位时跳过。</w:t>
+        <w:t>遍历过程中，基于贪心算法寻找最佳的绿灯时长方案，如果延误值小于最小延误，则更新相序路径的延误值，继续遍历；否则延误值都大于最小延误，则</w:t>
+      </w:r>
+      <w:bookmarkStart w:id="3" w:name="_GoBack"/>
+      <w:bookmarkEnd w:id="3"/>
+      <w:r>
+        <w:rPr>
+          <w:rFonts w:hint="eastAsia"/>
+          <w:lang w:val="en-US" w:eastAsia="zh-CN"/>
+        </w:rPr>
+        <w:t>停止遍历，循环下一相位i+1，当循环至优先通行相位时跳过。</w:t>
       </w:r>
     </w:p>
     <w:p>
@@ -19957,7 +20014,7 @@
           <w:lang w:val="en-US" w:eastAsia="zh-CN"/>
         </w:rPr>
         <w:object>
-          <v:shape id="_x0000_i1035" o:spt="75" type="#_x0000_t75" style="height:216.95pt;width:377.4pt;" o:ole="t" filled="f" o:preferrelative="t" stroked="f" coordsize="21600,21600">
+          <v:shape id="_x0000_i1037" o:spt="75" type="#_x0000_t75" style="height:216.95pt;width:377.4pt;" o:ole="t" filled="f" o:preferrelative="t" stroked="f" coordsize="21600,21600">
             <v:path/>
             <v:fill on="f" focussize="0,0"/>
             <v:stroke on="f"/>
@@ -19966,7 +20023,7 @@
             <w10:wrap type="none"/>
             <w10:anchorlock/>
           </v:shape>
-          <o:OLEObject Type="Embed" ProgID="Visio.Drawing.11" ShapeID="_x0000_i1035" DrawAspect="Content" ObjectID="_1468075737" r:id="rId89">
+          <o:OLEObject Type="Embed" ProgID="Visio.Drawing.11" ShapeID="_x0000_i1037" DrawAspect="Content" ObjectID="_1468075737" r:id="rId89">
             <o:LockedField>false</o:LockedField>
           </o:OLEObject>
         </w:object>
@@ -20030,7 +20087,7 @@
           <w:lang w:val="en-US" w:eastAsia="zh-CN"/>
         </w:rPr>
         <w:object>
-          <v:shape id="_x0000_i1036" o:spt="75" type="#_x0000_t75" style="height:40pt;width:106pt;" o:ole="t" filled="f" o:preferrelative="t" stroked="f" coordsize="21600,21600">
+          <v:shape id="_x0000_i1038" o:spt="75" type="#_x0000_t75" style="height:40pt;width:106pt;" o:ole="t" filled="f" o:preferrelative="t" stroked="f" coordsize="21600,21600">
             <v:path/>
             <v:fill on="f" focussize="0,0"/>
             <v:stroke on="f"/>
@@ -20039,7 +20096,7 @@
             <w10:wrap type="none"/>
             <w10:anchorlock/>
           </v:shape>
-          <o:OLEObject Type="Embed" ProgID="Equation.DSMT4" ShapeID="_x0000_i1036" DrawAspect="Content" ObjectID="_1468075738" r:id="rId91">
+          <o:OLEObject Type="Embed" ProgID="Equation.DSMT4" ShapeID="_x0000_i1038" DrawAspect="Content" ObjectID="_1468075738" r:id="rId91">
             <o:LockedField>false</o:LockedField>
           </o:OLEObject>
         </w:object>
@@ -20067,7 +20124,7 @@
           <w:lang w:eastAsia="zh-CN"/>
         </w:rPr>
         <w:object>
-          <v:shape id="_x0000_i1037" o:spt="75" type="#_x0000_t75" style="height:19pt;width:132.95pt;" o:ole="t" filled="f" o:preferrelative="t" stroked="f" coordsize="21600,21600">
+          <v:shape id="_x0000_i1039" o:spt="75" type="#_x0000_t75" style="height:19pt;width:132.95pt;" o:ole="t" filled="f" o:preferrelative="t" stroked="f" coordsize="21600,21600">
             <v:path/>
             <v:fill on="f" focussize="0,0"/>
             <v:stroke on="f"/>
@@ -20076,7 +20133,7 @@
             <w10:wrap type="none"/>
             <w10:anchorlock/>
           </v:shape>
-          <o:OLEObject Type="Embed" ProgID="Equation.DSMT4" ShapeID="_x0000_i1037" DrawAspect="Content" ObjectID="_1468075739" r:id="rId93">
+          <o:OLEObject Type="Embed" ProgID="Equation.DSMT4" ShapeID="_x0000_i1039" DrawAspect="Content" ObjectID="_1468075739" r:id="rId93">
             <o:LockedField>false</o:LockedField>
           </o:OLEObject>
         </w:object>
@@ -20111,7 +20168,7 @@
           <w:lang w:eastAsia="zh-CN"/>
         </w:rPr>
         <w:object>
-          <v:shape id="_x0000_i1038" o:spt="75" type="#_x0000_t75" style="height:84pt;width:236pt;" o:ole="t" filled="f" o:preferrelative="t" stroked="f" coordsize="21600,21600">
+          <v:shape id="_x0000_i1040" o:spt="75" type="#_x0000_t75" style="height:84pt;width:236pt;" o:ole="t" filled="f" o:preferrelative="t" stroked="f" coordsize="21600,21600">
             <v:path/>
             <v:fill on="f" focussize="0,0"/>
             <v:stroke on="f"/>
@@ -20120,7 +20177,7 @@
             <w10:wrap type="none"/>
             <w10:anchorlock/>
           </v:shape>
-          <o:OLEObject Type="Embed" ProgID="Equation.DSMT4" ShapeID="_x0000_i1038" DrawAspect="Content" ObjectID="_1468075740" r:id="rId95">
+          <o:OLEObject Type="Embed" ProgID="Equation.DSMT4" ShapeID="_x0000_i1040" DrawAspect="Content" ObjectID="_1468075740" r:id="rId95">
             <o:LockedField>false</o:LockedField>
           </o:OLEObject>
         </w:object>
@@ -20207,7 +20264,7 @@
           <w:lang w:eastAsia="zh-CN"/>
         </w:rPr>
         <w:object>
-          <v:shape id="_x0000_i1039" o:spt="75" type="#_x0000_t75" style="height:19pt;width:190pt;" o:ole="t" filled="f" o:preferrelative="t" stroked="f" coordsize="21600,21600">
+          <v:shape id="_x0000_i1041" o:spt="75" type="#_x0000_t75" style="height:19pt;width:190pt;" o:ole="t" filled="f" o:preferrelative="t" stroked="f" coordsize="21600,21600">
             <v:path/>
             <v:fill on="f" focussize="0,0"/>
             <v:stroke on="f"/>
@@ -20216,7 +20273,7 @@
             <w10:wrap type="none"/>
             <w10:anchorlock/>
           </v:shape>
-          <o:OLEObject Type="Embed" ProgID="Equation.DSMT4" ShapeID="_x0000_i1039" DrawAspect="Content" ObjectID="_1468075741" r:id="rId98">
+          <o:OLEObject Type="Embed" ProgID="Equation.DSMT4" ShapeID="_x0000_i1041" DrawAspect="Content" ObjectID="_1468075741" r:id="rId98">
             <o:LockedField>false</o:LockedField>
           </o:OLEObject>
         </w:object>
@@ -20437,6 +20494,7 @@
       </w:tblGrid>
       <w:tr>
         <w:tblPrEx>
+          <w:shd w:val="clear" w:color="auto" w:fill="auto"/>
           <w:tblCellMar>
             <w:top w:w="0" w:type="dxa"/>
             <w:left w:w="0" w:type="dxa"/>
@@ -22818,7 +22876,6 @@
       </w:tr>
       <w:tr>
         <w:tblPrEx>
-          <w:shd w:val="clear" w:color="auto" w:fill="auto"/>
           <w:tblCellMar>
             <w:top w:w="0" w:type="dxa"/>
             <w:left w:w="0" w:type="dxa"/>
@@ -24362,7 +24419,6 @@
       </w:tr>
       <w:tr>
         <w:tblPrEx>
-          <w:shd w:val="clear" w:color="auto" w:fill="auto"/>
           <w:tblCellMar>
             <w:top w:w="0" w:type="dxa"/>
             <w:left w:w="0" w:type="dxa"/>
@@ -25308,6 +25364,12 @@
             <w:insideH w:val="single" w:color="auto" w:sz="4" w:space="0"/>
             <w:insideV w:val="single" w:color="auto" w:sz="4" w:space="0"/>
           </w:tblBorders>
+          <w:tblCellMar>
+            <w:top w:w="0" w:type="dxa"/>
+            <w:left w:w="108" w:type="dxa"/>
+            <w:bottom w:w="0" w:type="dxa"/>
+            <w:right w:w="108" w:type="dxa"/>
+          </w:tblCellMar>
         </w:tblPrEx>
         <w:trPr>
           <w:trHeight w:val="364" w:hRule="atLeast"/>
@@ -26214,7 +26276,7 @@
         <w:widowControl/>
         <w:numPr>
           <w:ilvl w:val="0"/>
-          <w:numId w:val="9"/>
+          <w:numId w:val="10"/>
         </w:numPr>
         <w:suppressLineNumbers w:val="0"/>
         <w:spacing w:line="360" w:lineRule="atLeast"/>
@@ -26292,7 +26354,7 @@
         <w:widowControl/>
         <w:numPr>
           <w:ilvl w:val="0"/>
-          <w:numId w:val="9"/>
+          <w:numId w:val="10"/>
         </w:numPr>
         <w:suppressLineNumbers w:val="0"/>
         <w:spacing w:line="360" w:lineRule="atLeast"/>
@@ -26378,107 +26440,6 @@
           <w:rFonts w:hint="eastAsia"/>
         </w:rPr>
         <w:t>为构建一个结构清晰、各股交通流之间互不冲突的相位切换方案，在加入行人、非机动车相位以及右转专用相位的情况下，制定基于双环结构的相位搭接及嵌套规则：</w:t>
-      </w:r>
-    </w:p>
-    <w:p>
-      <w:pPr>
-        <w:numPr>
-          <w:ilvl w:val="0"/>
-          <w:numId w:val="10"/>
-        </w:numPr>
-        <w:bidi w:val="0"/>
-        <w:rPr>
-          <w:rFonts w:hint="eastAsia"/>
-          <w:lang w:val="en-US" w:eastAsia="zh-CN"/>
-        </w:rPr>
-      </w:pPr>
-      <w:r>
-        <w:rPr>
-          <w:rFonts w:hint="eastAsia"/>
-          <w:lang w:val="en-US" w:eastAsia="zh-CN"/>
-        </w:rPr>
-        <w:t>为了避免第一类冲突点（非共用信号车流之间的冲突点），不同相位组之间的左转及直行车流不能形成搭接相位。</w:t>
-      </w:r>
-    </w:p>
-    <w:p>
-      <w:pPr>
-        <w:numPr>
-          <w:ilvl w:val="0"/>
-          <w:numId w:val="10"/>
-        </w:numPr>
-        <w:bidi w:val="0"/>
-        <w:rPr>
-          <w:rFonts w:hint="default"/>
-          <w:lang w:val="en-US" w:eastAsia="zh-CN"/>
-        </w:rPr>
-      </w:pPr>
-      <w:r>
-        <w:rPr>
-          <w:rFonts w:hint="default"/>
-          <w:lang w:val="en-US" w:eastAsia="zh-CN"/>
-        </w:rPr>
-        <w:t>为了避免第二类冲突点</w:t>
-      </w:r>
-      <w:r>
-        <w:rPr>
-          <w:rFonts w:hint="eastAsia"/>
-          <w:lang w:val="en-US" w:eastAsia="zh-CN"/>
-        </w:rPr>
-        <w:t>（</w:t>
-      </w:r>
-      <w:r>
-        <w:rPr>
-          <w:rFonts w:hint="default"/>
-          <w:lang w:val="en-US" w:eastAsia="zh-CN"/>
-        </w:rPr>
-        <w:t>共用信号转弯车流之间的冲突点</w:t>
-      </w:r>
-      <w:r>
-        <w:rPr>
-          <w:rFonts w:hint="eastAsia"/>
-          <w:lang w:val="en-US" w:eastAsia="zh-CN"/>
-        </w:rPr>
-        <w:t>），左转相位不能与统一相位组的对向直行车流形成搭接。</w:t>
-      </w:r>
-    </w:p>
-    <w:p>
-      <w:pPr>
-        <w:numPr>
-          <w:ilvl w:val="0"/>
-          <w:numId w:val="10"/>
-        </w:numPr>
-        <w:bidi w:val="0"/>
-        <w:rPr>
-          <w:rFonts w:hint="default"/>
-          <w:lang w:val="en-US" w:eastAsia="zh-CN"/>
-        </w:rPr>
-      </w:pPr>
-      <w:r>
-        <w:rPr>
-          <w:rFonts w:hint="eastAsia"/>
-          <w:lang w:val="en-US" w:eastAsia="zh-CN"/>
-        </w:rPr>
-        <w:t>行人与非机动车相位与紧邻的非冲突直行相位形成嵌套相位。</w:t>
-      </w:r>
-    </w:p>
-    <w:p>
-      <w:pPr>
-        <w:numPr>
-          <w:ilvl w:val="0"/>
-          <w:numId w:val="10"/>
-        </w:numPr>
-        <w:bidi w:val="0"/>
-        <w:rPr>
-          <w:rFonts w:hint="default"/>
-          <w:lang w:val="en-US" w:eastAsia="zh-CN"/>
-        </w:rPr>
-      </w:pPr>
-      <w:r>
-        <w:rPr>
-          <w:rFonts w:hint="default"/>
-          <w:lang w:val="en-US" w:eastAsia="zh-CN"/>
-        </w:rPr>
-        <w:t>右转专用相位嵌套规则。在下述两种情况应考虑设置右转专用相位：</w:t>
       </w:r>
     </w:p>
     <w:p>
@@ -26488,7 +26449,6 @@
           <w:numId w:val="11"/>
         </w:numPr>
         <w:bidi w:val="0"/>
-        <w:ind w:left="840" w:leftChars="0" w:firstLine="0" w:firstLineChars="0"/>
         <w:rPr>
           <w:rFonts w:hint="eastAsia"/>
           <w:lang w:val="en-US" w:eastAsia="zh-CN"/>
@@ -26499,7 +26459,7 @@
           <w:rFonts w:hint="eastAsia"/>
           <w:lang w:val="en-US" w:eastAsia="zh-CN"/>
         </w:rPr>
-        <w:t>相交道路出口道不足，右转车流与其他车流合流放行时造成冲突；</w:t>
+        <w:t>为了避免第一类冲突点（非共用信号车流之间的冲突点），不同相位组之间的左转及直行车流不能形成搭接相位。</w:t>
       </w:r>
     </w:p>
     <w:p>
@@ -26507,6 +26467,108 @@
         <w:numPr>
           <w:ilvl w:val="0"/>
           <w:numId w:val="11"/>
+        </w:numPr>
+        <w:bidi w:val="0"/>
+        <w:rPr>
+          <w:rFonts w:hint="default"/>
+          <w:lang w:val="en-US" w:eastAsia="zh-CN"/>
+        </w:rPr>
+      </w:pPr>
+      <w:r>
+        <w:rPr>
+          <w:rFonts w:hint="default"/>
+          <w:lang w:val="en-US" w:eastAsia="zh-CN"/>
+        </w:rPr>
+        <w:t>为了避免第二类冲突点</w:t>
+      </w:r>
+      <w:r>
+        <w:rPr>
+          <w:rFonts w:hint="eastAsia"/>
+          <w:lang w:val="en-US" w:eastAsia="zh-CN"/>
+        </w:rPr>
+        <w:t>（</w:t>
+      </w:r>
+      <w:r>
+        <w:rPr>
+          <w:rFonts w:hint="default"/>
+          <w:lang w:val="en-US" w:eastAsia="zh-CN"/>
+        </w:rPr>
+        <w:t>共用信号转弯车流之间的冲突点</w:t>
+      </w:r>
+      <w:r>
+        <w:rPr>
+          <w:rFonts w:hint="eastAsia"/>
+          <w:lang w:val="en-US" w:eastAsia="zh-CN"/>
+        </w:rPr>
+        <w:t>），左转相位不能与统一相位组的对向直行车流形成搭接。</w:t>
+      </w:r>
+    </w:p>
+    <w:p>
+      <w:pPr>
+        <w:numPr>
+          <w:ilvl w:val="0"/>
+          <w:numId w:val="11"/>
+        </w:numPr>
+        <w:bidi w:val="0"/>
+        <w:rPr>
+          <w:rFonts w:hint="default"/>
+          <w:lang w:val="en-US" w:eastAsia="zh-CN"/>
+        </w:rPr>
+      </w:pPr>
+      <w:r>
+        <w:rPr>
+          <w:rFonts w:hint="eastAsia"/>
+          <w:lang w:val="en-US" w:eastAsia="zh-CN"/>
+        </w:rPr>
+        <w:t>行人与非机动车相位与紧邻的非冲突直行相位形成嵌套相位。</w:t>
+      </w:r>
+    </w:p>
+    <w:p>
+      <w:pPr>
+        <w:numPr>
+          <w:ilvl w:val="0"/>
+          <w:numId w:val="11"/>
+        </w:numPr>
+        <w:bidi w:val="0"/>
+        <w:rPr>
+          <w:rFonts w:hint="default"/>
+          <w:lang w:val="en-US" w:eastAsia="zh-CN"/>
+        </w:rPr>
+      </w:pPr>
+      <w:r>
+        <w:rPr>
+          <w:rFonts w:hint="default"/>
+          <w:lang w:val="en-US" w:eastAsia="zh-CN"/>
+        </w:rPr>
+        <w:t>右转专用相位嵌套规则。在下述两种情况应考虑设置右转专用相位：</w:t>
+      </w:r>
+    </w:p>
+    <w:p>
+      <w:pPr>
+        <w:numPr>
+          <w:ilvl w:val="0"/>
+          <w:numId w:val="12"/>
+        </w:numPr>
+        <w:bidi w:val="0"/>
+        <w:ind w:left="840" w:leftChars="0" w:firstLine="0" w:firstLineChars="0"/>
+        <w:rPr>
+          <w:rFonts w:hint="eastAsia"/>
+          <w:lang w:val="en-US" w:eastAsia="zh-CN"/>
+        </w:rPr>
+      </w:pPr>
+      <w:r>
+        <w:rPr>
+          <w:rFonts w:hint="eastAsia"/>
+          <w:lang w:val="en-US" w:eastAsia="zh-CN"/>
+        </w:rPr>
+        <w:t>相交道路出口道不足，右转车流与其他车流合流放行时造成冲突；</w:t>
+      </w:r>
+    </w:p>
+    <w:p>
+      <w:pPr>
+        <w:numPr>
+          <w:ilvl w:val="0"/>
+          <w:numId w:val="12"/>
         </w:numPr>
         <w:bidi w:val="0"/>
         <w:ind w:left="840" w:leftChars="0" w:firstLine="0" w:firstLineChars="0"/>
@@ -26569,7 +26631,7 @@
       <w:pPr>
         <w:numPr>
           <w:ilvl w:val="0"/>
-          <w:numId w:val="12"/>
+          <w:numId w:val="13"/>
         </w:numPr>
         <w:bidi w:val="0"/>
         <w:ind w:firstLine="480"/>
@@ -26590,7 +26652,7 @@
       <w:pPr>
         <w:numPr>
           <w:ilvl w:val="0"/>
-          <w:numId w:val="12"/>
+          <w:numId w:val="13"/>
         </w:numPr>
         <w:bidi w:val="0"/>
         <w:ind w:firstLine="480"/>
@@ -26709,6 +26771,18 @@
     </w:lvl>
   </w:abstractNum>
   <w:abstractNum w:abstractNumId="4">
+    <w:nsid w:val="EA15E9D5"/>
+    <w:multiLevelType w:val="singleLevel"/>
+    <w:tmpl w:val="EA15E9D5"/>
+    <w:lvl w:ilvl="0" w:tentative="0">
+      <w:start w:val="1"/>
+      <w:numFmt w:val="decimal"/>
+      <w:suff w:val="nothing"/>
+      <w:lvlText w:val="%1）"/>
+      <w:lvlJc w:val="left"/>
+    </w:lvl>
+  </w:abstractNum>
+  <w:abstractNum w:abstractNumId="5">
     <w:nsid w:val="F0770E9C"/>
     <w:multiLevelType w:val="multilevel"/>
     <w:tmpl w:val="F0770E9C"/>
@@ -26830,7 +26904,7 @@
       </w:rPr>
     </w:lvl>
   </w:abstractNum>
-  <w:abstractNum w:abstractNumId="5">
+  <w:abstractNum w:abstractNumId="6">
     <w:nsid w:val="09FFEDF5"/>
     <w:multiLevelType w:val="singleLevel"/>
     <w:tmpl w:val="09FFEDF5"/>
@@ -26842,7 +26916,7 @@
       <w:lvlJc w:val="left"/>
     </w:lvl>
   </w:abstractNum>
-  <w:abstractNum w:abstractNumId="6">
+  <w:abstractNum w:abstractNumId="7">
     <w:nsid w:val="0E84EAD7"/>
     <w:multiLevelType w:val="singleLevel"/>
     <w:tmpl w:val="0E84EAD7"/>
@@ -26854,7 +26928,7 @@
       <w:lvlJc w:val="left"/>
     </w:lvl>
   </w:abstractNum>
-  <w:abstractNum w:abstractNumId="7">
+  <w:abstractNum w:abstractNumId="8">
     <w:nsid w:val="1AA2AEAB"/>
     <w:multiLevelType w:val="singleLevel"/>
     <w:tmpl w:val="1AA2AEAB"/>
@@ -26866,7 +26940,7 @@
       <w:lvlJc w:val="left"/>
     </w:lvl>
   </w:abstractNum>
-  <w:abstractNum w:abstractNumId="8">
+  <w:abstractNum w:abstractNumId="9">
     <w:nsid w:val="35560E1B"/>
     <w:multiLevelType w:val="singleLevel"/>
     <w:tmpl w:val="35560E1B"/>
@@ -26878,7 +26952,7 @@
       <w:lvlJc w:val="left"/>
     </w:lvl>
   </w:abstractNum>
-  <w:abstractNum w:abstractNumId="9">
+  <w:abstractNum w:abstractNumId="10">
     <w:nsid w:val="3AF14B95"/>
     <w:multiLevelType w:val="singleLevel"/>
     <w:tmpl w:val="3AF14B95"/>
@@ -26893,7 +26967,7 @@
       </w:pPr>
     </w:lvl>
   </w:abstractNum>
-  <w:abstractNum w:abstractNumId="10">
+  <w:abstractNum w:abstractNumId="11">
     <w:nsid w:val="3C1757E8"/>
     <w:multiLevelType w:val="singleLevel"/>
     <w:tmpl w:val="3C1757E8"/>
@@ -26905,7 +26979,7 @@
       <w:lvlJc w:val="left"/>
     </w:lvl>
   </w:abstractNum>
-  <w:abstractNum w:abstractNumId="11">
+  <w:abstractNum w:abstractNumId="12">
     <w:nsid w:val="646260FA"/>
     <w:multiLevelType w:val="multilevel"/>
     <w:tmpl w:val="646260FA"/>
@@ -27048,40 +27122,43 @@
     </w:lvl>
   </w:abstractNum>
   <w:num w:numId="1">
-    <w:abstractNumId w:val="4"/>
+    <w:abstractNumId w:val="5"/>
   </w:num>
   <w:num w:numId="2">
+    <w:abstractNumId w:val="12"/>
+  </w:num>
+  <w:num w:numId="3">
     <w:abstractNumId w:val="11"/>
   </w:num>
-  <w:num w:numId="3">
-    <w:abstractNumId w:val="10"/>
-  </w:num>
   <w:num w:numId="4">
-    <w:abstractNumId w:val="8"/>
+    <w:abstractNumId w:val="9"/>
   </w:num>
   <w:num w:numId="5">
     <w:abstractNumId w:val="1"/>
   </w:num>
   <w:num w:numId="6">
+    <w:abstractNumId w:val="7"/>
+  </w:num>
+  <w:num w:numId="7">
     <w:abstractNumId w:val="6"/>
   </w:num>
-  <w:num w:numId="7">
-    <w:abstractNumId w:val="5"/>
+  <w:num w:numId="8">
+    <w:abstractNumId w:val="4"/>
   </w:num>
-  <w:num w:numId="8">
+  <w:num w:numId="9">
     <w:abstractNumId w:val="3"/>
   </w:num>
-  <w:num w:numId="9">
+  <w:num w:numId="10">
     <w:abstractNumId w:val="0"/>
   </w:num>
-  <w:num w:numId="10">
+  <w:num w:numId="11">
     <w:abstractNumId w:val="2"/>
   </w:num>
-  <w:num w:numId="11">
-    <w:abstractNumId w:val="9"/>
+  <w:num w:numId="12">
+    <w:abstractNumId w:val="10"/>
   </w:num>
-  <w:num w:numId="12">
-    <w:abstractNumId w:val="7"/>
+  <w:num w:numId="13">
+    <w:abstractNumId w:val="8"/>
   </w:num>
 </w:numbering>
 </file>

</xml_diff>

<commit_message>
add comments about config of variable phase sequence
</commit_message>
<xml_diff>
--- a/可变车道和信号控制算法的设计DP版.docx
+++ b/可变车道和信号控制算法的设计DP版.docx
@@ -190,12 +190,6 @@
             <w:insideH w:val="single" w:color="auto" w:sz="4" w:space="0"/>
             <w:insideV w:val="single" w:color="auto" w:sz="4" w:space="0"/>
           </w:tblBorders>
-          <w:tblCellMar>
-            <w:top w:w="0" w:type="dxa"/>
-            <w:left w:w="108" w:type="dxa"/>
-            <w:bottom w:w="0" w:type="dxa"/>
-            <w:right w:w="108" w:type="dxa"/>
-          </w:tblCellMar>
         </w:tblPrEx>
         <w:tc>
           <w:tcPr>
@@ -723,8 +717,6 @@
               </w:rPr>
               <w:t>第3.2节</w:t>
             </w:r>
-            <w:bookmarkStart w:id="3" w:name="_GoBack"/>
-            <w:bookmarkEnd w:id="3"/>
           </w:p>
         </w:tc>
         <w:tc>
@@ -3545,12 +3537,6 @@
             <w:insideH w:val="single" w:color="auto" w:sz="4" w:space="0"/>
             <w:insideV w:val="single" w:color="auto" w:sz="4" w:space="0"/>
           </w:tblBorders>
-          <w:tblCellMar>
-            <w:top w:w="0" w:type="dxa"/>
-            <w:left w:w="108" w:type="dxa"/>
-            <w:bottom w:w="0" w:type="dxa"/>
-            <w:right w:w="108" w:type="dxa"/>
-          </w:tblCellMar>
         </w:tblPrEx>
         <w:tc>
           <w:tcPr>
@@ -6095,12 +6081,6 @@
             <w:insideH w:val="single" w:color="000000" w:sz="4" w:space="0"/>
             <w:insideV w:val="single" w:color="000000" w:sz="4" w:space="0"/>
           </w:tblBorders>
-          <w:tblCellMar>
-            <w:top w:w="0" w:type="dxa"/>
-            <w:left w:w="108" w:type="dxa"/>
-            <w:bottom w:w="0" w:type="dxa"/>
-            <w:right w:w="108" w:type="dxa"/>
-          </w:tblCellMar>
         </w:tblPrEx>
         <w:trPr>
           <w:jc w:val="center"/>
@@ -6241,6 +6221,330 @@
                 <w:lang w:val="en-US" w:eastAsia="zh-CN"/>
               </w:rPr>
             </w:pPr>
+          </w:p>
+        </w:tc>
+      </w:tr>
+      <w:tr>
+        <w:tblPrEx>
+          <w:tblBorders>
+            <w:top w:val="single" w:color="000000" w:sz="4" w:space="0"/>
+            <w:left w:val="single" w:color="000000" w:sz="4" w:space="0"/>
+            <w:bottom w:val="single" w:color="000000" w:sz="4" w:space="0"/>
+            <w:right w:val="single" w:color="000000" w:sz="4" w:space="0"/>
+            <w:insideH w:val="single" w:color="000000" w:sz="4" w:space="0"/>
+            <w:insideV w:val="single" w:color="000000" w:sz="4" w:space="0"/>
+          </w:tblBorders>
+        </w:tblPrEx>
+        <w:trPr>
+          <w:jc w:val="center"/>
+        </w:trPr>
+        <w:tc>
+          <w:tcPr>
+            <w:tcW w:w="1328" w:type="dxa"/>
+            <w:vMerge w:val="continue"/>
+            <w:tcBorders>
+              <w:left w:val="single" w:color="000000" w:sz="4" w:space="0"/>
+              <w:bottom w:val="single" w:color="000000" w:sz="4" w:space="0"/>
+              <w:right w:val="single" w:color="000000" w:sz="4" w:space="0"/>
+            </w:tcBorders>
+            <w:noWrap w:val="0"/>
+            <w:vAlign w:val="top"/>
+          </w:tcPr>
+          <w:p>
+            <w:pPr>
+              <w:ind w:left="0" w:leftChars="0" w:firstLine="0" w:firstLineChars="0"/>
+              <w:rPr>
+                <w:rFonts w:hint="eastAsia"/>
+                <w:vertAlign w:val="baseline"/>
+                <w:lang w:val="en-US" w:eastAsia="zh-CN"/>
+              </w:rPr>
+            </w:pPr>
+          </w:p>
+        </w:tc>
+        <w:tc>
+          <w:tcPr>
+            <w:tcW w:w="2200" w:type="dxa"/>
+            <w:tcBorders>
+              <w:top w:val="single" w:color="000000" w:sz="4" w:space="0"/>
+              <w:left w:val="single" w:color="000000" w:sz="4" w:space="0"/>
+              <w:bottom w:val="single" w:color="000000" w:sz="4" w:space="0"/>
+              <w:right w:val="single" w:color="000000" w:sz="4" w:space="0"/>
+            </w:tcBorders>
+            <w:noWrap w:val="0"/>
+            <w:vAlign w:val="top"/>
+          </w:tcPr>
+          <w:p>
+            <w:pPr>
+              <w:ind w:left="0" w:leftChars="0" w:firstLine="0" w:firstLineChars="0"/>
+              <w:rPr>
+                <w:rFonts w:hint="default"/>
+                <w:vertAlign w:val="baseline"/>
+                <w:lang w:val="en-US" w:eastAsia="zh-CN"/>
+              </w:rPr>
+            </w:pPr>
+            <w:r>
+              <w:rPr>
+                <w:rFonts w:hint="eastAsia"/>
+                <w:vertAlign w:val="baseline"/>
+                <w:lang w:val="en-US" w:eastAsia="zh-CN"/>
+              </w:rPr>
+              <w:t>坐标</w:t>
+            </w:r>
+          </w:p>
+        </w:tc>
+        <w:tc>
+          <w:tcPr>
+            <w:tcW w:w="2884" w:type="dxa"/>
+            <w:tcBorders>
+              <w:top w:val="single" w:color="000000" w:sz="4" w:space="0"/>
+              <w:left w:val="single" w:color="000000" w:sz="4" w:space="0"/>
+              <w:bottom w:val="single" w:color="000000" w:sz="4" w:space="0"/>
+              <w:right w:val="single" w:color="000000" w:sz="4" w:space="0"/>
+            </w:tcBorders>
+            <w:noWrap w:val="0"/>
+            <w:vAlign w:val="top"/>
+          </w:tcPr>
+          <w:p>
+            <w:pPr>
+              <w:ind w:left="0" w:leftChars="0" w:firstLine="0" w:firstLineChars="0"/>
+              <w:rPr>
+                <w:rFonts w:hint="default"/>
+                <w:vertAlign w:val="baseline"/>
+                <w:lang w:val="en-US" w:eastAsia="zh-CN"/>
+              </w:rPr>
+            </w:pPr>
+            <w:r>
+              <w:rPr>
+                <w:rFonts w:hint="eastAsia"/>
+                <w:vertAlign w:val="baseline"/>
+                <w:lang w:val="en-US" w:eastAsia="zh-CN"/>
+              </w:rPr>
+              <w:t>refPos</w:t>
+            </w:r>
+          </w:p>
+        </w:tc>
+        <w:tc>
+          <w:tcPr>
+            <w:tcW w:w="1200" w:type="dxa"/>
+            <w:tcBorders>
+              <w:top w:val="single" w:color="000000" w:sz="4" w:space="0"/>
+              <w:left w:val="single" w:color="000000" w:sz="4" w:space="0"/>
+              <w:bottom w:val="single" w:color="000000" w:sz="4" w:space="0"/>
+              <w:right w:val="single" w:color="000000" w:sz="4" w:space="0"/>
+            </w:tcBorders>
+            <w:noWrap w:val="0"/>
+            <w:vAlign w:val="top"/>
+          </w:tcPr>
+          <w:p>
+            <w:pPr>
+              <w:ind w:left="0" w:leftChars="0" w:firstLine="0" w:firstLineChars="0"/>
+              <w:rPr>
+                <w:rFonts w:hint="default"/>
+                <w:vertAlign w:val="baseline"/>
+                <w:lang w:val="en-US" w:eastAsia="zh-CN"/>
+              </w:rPr>
+            </w:pPr>
+            <w:r>
+              <w:rPr>
+                <w:rFonts w:hint="eastAsia"/>
+                <w:vertAlign w:val="baseline"/>
+                <w:lang w:val="en-US" w:eastAsia="zh-CN"/>
+              </w:rPr>
+              <w:t>struct</w:t>
+            </w:r>
+          </w:p>
+        </w:tc>
+        <w:tc>
+          <w:tcPr>
+            <w:tcW w:w="933" w:type="dxa"/>
+            <w:tcBorders>
+              <w:top w:val="single" w:color="000000" w:sz="4" w:space="0"/>
+              <w:left w:val="single" w:color="000000" w:sz="4" w:space="0"/>
+              <w:bottom w:val="single" w:color="000000" w:sz="4" w:space="0"/>
+              <w:right w:val="single" w:color="000000" w:sz="4" w:space="0"/>
+            </w:tcBorders>
+            <w:noWrap w:val="0"/>
+            <w:vAlign w:val="top"/>
+          </w:tcPr>
+          <w:p>
+            <w:pPr>
+              <w:ind w:left="0" w:leftChars="0" w:firstLine="0" w:firstLineChars="0"/>
+              <w:rPr>
+                <w:rFonts w:hint="eastAsia"/>
+                <w:vertAlign w:val="baseline"/>
+                <w:lang w:val="en-US" w:eastAsia="zh-CN"/>
+              </w:rPr>
+            </w:pPr>
+          </w:p>
+        </w:tc>
+      </w:tr>
+      <w:tr>
+        <w:tblPrEx>
+          <w:tblBorders>
+            <w:top w:val="single" w:color="000000" w:sz="4" w:space="0"/>
+            <w:left w:val="single" w:color="000000" w:sz="4" w:space="0"/>
+            <w:bottom w:val="single" w:color="000000" w:sz="4" w:space="0"/>
+            <w:right w:val="single" w:color="000000" w:sz="4" w:space="0"/>
+            <w:insideH w:val="single" w:color="000000" w:sz="4" w:space="0"/>
+            <w:insideV w:val="single" w:color="000000" w:sz="4" w:space="0"/>
+          </w:tblBorders>
+        </w:tblPrEx>
+        <w:trPr>
+          <w:jc w:val="center"/>
+        </w:trPr>
+        <w:tc>
+          <w:tcPr>
+            <w:tcW w:w="1328" w:type="dxa"/>
+            <w:vMerge w:val="restart"/>
+            <w:tcBorders>
+              <w:top w:val="single" w:color="000000" w:sz="4" w:space="0"/>
+              <w:left w:val="single" w:color="000000" w:sz="4" w:space="0"/>
+              <w:right w:val="single" w:color="000000" w:sz="4" w:space="0"/>
+            </w:tcBorders>
+            <w:noWrap w:val="0"/>
+            <w:vAlign w:val="top"/>
+          </w:tcPr>
+          <w:p>
+            <w:pPr>
+              <w:ind w:left="0" w:leftChars="0" w:firstLine="0" w:firstLineChars="0"/>
+              <w:rPr>
+                <w:rFonts w:hint="default"/>
+                <w:vertAlign w:val="baseline"/>
+                <w:lang w:val="en-US" w:eastAsia="zh-CN"/>
+              </w:rPr>
+            </w:pPr>
+            <w:r>
+              <w:rPr>
+                <w:rFonts w:hint="eastAsia"/>
+                <w:vertAlign w:val="baseline"/>
+                <w:lang w:val="en-US" w:eastAsia="zh-CN"/>
+              </w:rPr>
+              <w:t>路段</w:t>
+            </w:r>
+          </w:p>
+        </w:tc>
+        <w:tc>
+          <w:tcPr>
+            <w:tcW w:w="2200" w:type="dxa"/>
+            <w:tcBorders>
+              <w:top w:val="single" w:color="000000" w:sz="4" w:space="0"/>
+              <w:left w:val="single" w:color="000000" w:sz="4" w:space="0"/>
+              <w:bottom w:val="single" w:color="000000" w:sz="4" w:space="0"/>
+              <w:right w:val="single" w:color="000000" w:sz="4" w:space="0"/>
+            </w:tcBorders>
+            <w:noWrap w:val="0"/>
+            <w:vAlign w:val="top"/>
+          </w:tcPr>
+          <w:p>
+            <w:pPr>
+              <w:ind w:left="0" w:leftChars="0" w:firstLine="0" w:firstLineChars="0"/>
+              <w:rPr>
+                <w:rFonts w:hint="default"/>
+                <w:vertAlign w:val="baseline"/>
+                <w:lang w:val="en-US" w:eastAsia="zh-CN"/>
+              </w:rPr>
+            </w:pPr>
+            <w:r>
+              <w:rPr>
+                <w:rFonts w:hint="eastAsia"/>
+                <w:vertAlign w:val="baseline"/>
+                <w:lang w:val="en-US" w:eastAsia="zh-CN"/>
+              </w:rPr>
+              <w:t>路段名称</w:t>
+            </w:r>
+          </w:p>
+        </w:tc>
+        <w:tc>
+          <w:tcPr>
+            <w:tcW w:w="2884" w:type="dxa"/>
+            <w:tcBorders>
+              <w:top w:val="single" w:color="000000" w:sz="4" w:space="0"/>
+              <w:left w:val="single" w:color="000000" w:sz="4" w:space="0"/>
+              <w:bottom w:val="single" w:color="000000" w:sz="4" w:space="0"/>
+              <w:right w:val="single" w:color="000000" w:sz="4" w:space="0"/>
+            </w:tcBorders>
+            <w:noWrap w:val="0"/>
+            <w:vAlign w:val="top"/>
+          </w:tcPr>
+          <w:p>
+            <w:pPr>
+              <w:ind w:left="0" w:leftChars="0" w:firstLine="0" w:firstLineChars="0"/>
+              <w:rPr>
+                <w:rFonts w:hint="default"/>
+                <w:vertAlign w:val="baseline"/>
+                <w:lang w:val="en-US" w:eastAsia="zh-CN"/>
+              </w:rPr>
+            </w:pPr>
+            <w:r>
+              <w:rPr>
+                <w:rFonts w:hint="eastAsia"/>
+                <w:vertAlign w:val="baseline"/>
+                <w:lang w:val="en-US" w:eastAsia="zh-CN"/>
+              </w:rPr>
+              <w:t>name</w:t>
+            </w:r>
+          </w:p>
+        </w:tc>
+        <w:tc>
+          <w:tcPr>
+            <w:tcW w:w="1200" w:type="dxa"/>
+            <w:tcBorders>
+              <w:top w:val="single" w:color="000000" w:sz="4" w:space="0"/>
+              <w:left w:val="single" w:color="000000" w:sz="4" w:space="0"/>
+              <w:bottom w:val="single" w:color="000000" w:sz="4" w:space="0"/>
+              <w:right w:val="single" w:color="000000" w:sz="4" w:space="0"/>
+            </w:tcBorders>
+            <w:noWrap w:val="0"/>
+            <w:vAlign w:val="top"/>
+          </w:tcPr>
+          <w:p>
+            <w:pPr>
+              <w:ind w:left="0" w:leftChars="0" w:firstLine="0" w:firstLineChars="0"/>
+              <w:rPr>
+                <w:rFonts w:hint="default"/>
+                <w:vertAlign w:val="baseline"/>
+                <w:lang w:val="en-US" w:eastAsia="zh-CN"/>
+              </w:rPr>
+            </w:pPr>
+            <w:r>
+              <w:rPr>
+                <w:rFonts w:hint="eastAsia"/>
+                <w:vertAlign w:val="baseline"/>
+                <w:lang w:val="en-US" w:eastAsia="zh-CN"/>
+              </w:rPr>
+              <w:t>string</w:t>
+            </w:r>
+          </w:p>
+        </w:tc>
+        <w:tc>
+          <w:tcPr>
+            <w:tcW w:w="933" w:type="dxa"/>
+            <w:tcBorders>
+              <w:top w:val="single" w:color="000000" w:sz="4" w:space="0"/>
+              <w:left w:val="single" w:color="000000" w:sz="4" w:space="0"/>
+              <w:bottom w:val="single" w:color="000000" w:sz="4" w:space="0"/>
+              <w:right w:val="single" w:color="000000" w:sz="4" w:space="0"/>
+            </w:tcBorders>
+            <w:noWrap w:val="0"/>
+            <w:vAlign w:val="top"/>
+          </w:tcPr>
+          <w:p>
+            <w:pPr>
+              <w:ind w:left="0" w:leftChars="0" w:firstLine="0" w:firstLineChars="0"/>
+              <w:rPr>
+                <w:rFonts w:hint="default"/>
+                <w:vertAlign w:val="baseline"/>
+                <w:lang w:val="en-US" w:eastAsia="zh-CN"/>
+              </w:rPr>
+            </w:pPr>
+            <w:r>
+              <w:rPr>
+                <w:rFonts w:hint="eastAsia"/>
+                <w:vertAlign w:val="baseline"/>
+                <w:lang w:val="en-US" w:eastAsia="zh-CN"/>
+              </w:rPr>
+              <w:t>可选</w:t>
+            </w:r>
           </w:p>
         </w:tc>
       </w:tr>
@@ -6270,6 +6574,28 @@
             <w:vMerge w:val="continue"/>
             <w:tcBorders>
               <w:left w:val="single" w:color="000000" w:sz="4" w:space="0"/>
+              <w:right w:val="single" w:color="000000" w:sz="4" w:space="0"/>
+            </w:tcBorders>
+            <w:noWrap w:val="0"/>
+            <w:vAlign w:val="top"/>
+          </w:tcPr>
+          <w:p>
+            <w:pPr>
+              <w:ind w:left="0" w:leftChars="0" w:firstLine="0" w:firstLineChars="0"/>
+              <w:rPr>
+                <w:rFonts w:hint="eastAsia"/>
+                <w:vertAlign w:val="baseline"/>
+                <w:lang w:val="en-US" w:eastAsia="zh-CN"/>
+              </w:rPr>
+            </w:pPr>
+          </w:p>
+        </w:tc>
+        <w:tc>
+          <w:tcPr>
+            <w:tcW w:w="2200" w:type="dxa"/>
+            <w:tcBorders>
+              <w:top w:val="single" w:color="000000" w:sz="4" w:space="0"/>
+              <w:left w:val="single" w:color="000000" w:sz="4" w:space="0"/>
               <w:bottom w:val="single" w:color="000000" w:sz="4" w:space="0"/>
               <w:right w:val="single" w:color="000000" w:sz="4" w:space="0"/>
             </w:tcBorders>
@@ -6280,16 +6606,24 @@
             <w:pPr>
               <w:ind w:left="0" w:leftChars="0" w:firstLine="0" w:firstLineChars="0"/>
               <w:rPr>
-                <w:rFonts w:hint="eastAsia"/>
-                <w:vertAlign w:val="baseline"/>
-                <w:lang w:val="en-US" w:eastAsia="zh-CN"/>
-              </w:rPr>
-            </w:pPr>
-          </w:p>
-        </w:tc>
-        <w:tc>
-          <w:tcPr>
-            <w:tcW w:w="2200" w:type="dxa"/>
+                <w:rFonts w:hint="default"/>
+                <w:vertAlign w:val="baseline"/>
+                <w:lang w:val="en-US" w:eastAsia="zh-CN"/>
+              </w:rPr>
+            </w:pPr>
+            <w:r>
+              <w:rPr>
+                <w:rFonts w:hint="eastAsia"/>
+                <w:vertAlign w:val="baseline"/>
+                <w:lang w:val="en-US" w:eastAsia="zh-CN"/>
+              </w:rPr>
+              <w:t>上游节点_区域编号</w:t>
+            </w:r>
+          </w:p>
+        </w:tc>
+        <w:tc>
+          <w:tcPr>
+            <w:tcW w:w="2884" w:type="dxa"/>
             <w:tcBorders>
               <w:top w:val="single" w:color="000000" w:sz="4" w:space="0"/>
               <w:left w:val="single" w:color="000000" w:sz="4" w:space="0"/>
@@ -6314,13 +6648,13 @@
                 <w:vertAlign w:val="baseline"/>
                 <w:lang w:val="en-US" w:eastAsia="zh-CN"/>
               </w:rPr>
-              <w:t>坐标</w:t>
-            </w:r>
-          </w:p>
-        </w:tc>
-        <w:tc>
-          <w:tcPr>
-            <w:tcW w:w="2884" w:type="dxa"/>
+              <w:t>region</w:t>
+            </w:r>
+          </w:p>
+        </w:tc>
+        <w:tc>
+          <w:tcPr>
+            <w:tcW w:w="1200" w:type="dxa"/>
             <w:tcBorders>
               <w:top w:val="single" w:color="000000" w:sz="4" w:space="0"/>
               <w:left w:val="single" w:color="000000" w:sz="4" w:space="0"/>
@@ -6345,38 +6679,7 @@
                 <w:vertAlign w:val="baseline"/>
                 <w:lang w:val="en-US" w:eastAsia="zh-CN"/>
               </w:rPr>
-              <w:t>refPos</w:t>
-            </w:r>
-          </w:p>
-        </w:tc>
-        <w:tc>
-          <w:tcPr>
-            <w:tcW w:w="1200" w:type="dxa"/>
-            <w:tcBorders>
-              <w:top w:val="single" w:color="000000" w:sz="4" w:space="0"/>
-              <w:left w:val="single" w:color="000000" w:sz="4" w:space="0"/>
-              <w:bottom w:val="single" w:color="000000" w:sz="4" w:space="0"/>
-              <w:right w:val="single" w:color="000000" w:sz="4" w:space="0"/>
-            </w:tcBorders>
-            <w:noWrap w:val="0"/>
-            <w:vAlign w:val="top"/>
-          </w:tcPr>
-          <w:p>
-            <w:pPr>
-              <w:ind w:left="0" w:leftChars="0" w:firstLine="0" w:firstLineChars="0"/>
-              <w:rPr>
-                <w:rFonts w:hint="default"/>
-                <w:vertAlign w:val="baseline"/>
-                <w:lang w:val="en-US" w:eastAsia="zh-CN"/>
-              </w:rPr>
-            </w:pPr>
-            <w:r>
-              <w:rPr>
-                <w:rFonts w:hint="eastAsia"/>
-                <w:vertAlign w:val="baseline"/>
-                <w:lang w:val="en-US" w:eastAsia="zh-CN"/>
-              </w:rPr>
-              <w:t>struct</w:t>
+              <w:t>int</w:t>
             </w:r>
           </w:p>
         </w:tc>
@@ -6414,347 +6717,6 @@
             <w:insideH w:val="single" w:color="000000" w:sz="4" w:space="0"/>
             <w:insideV w:val="single" w:color="000000" w:sz="4" w:space="0"/>
           </w:tblBorders>
-          <w:tblCellMar>
-            <w:top w:w="0" w:type="dxa"/>
-            <w:left w:w="108" w:type="dxa"/>
-            <w:bottom w:w="0" w:type="dxa"/>
-            <w:right w:w="108" w:type="dxa"/>
-          </w:tblCellMar>
-        </w:tblPrEx>
-        <w:trPr>
-          <w:jc w:val="center"/>
-        </w:trPr>
-        <w:tc>
-          <w:tcPr>
-            <w:tcW w:w="1328" w:type="dxa"/>
-            <w:vMerge w:val="restart"/>
-            <w:tcBorders>
-              <w:top w:val="single" w:color="000000" w:sz="4" w:space="0"/>
-              <w:left w:val="single" w:color="000000" w:sz="4" w:space="0"/>
-              <w:right w:val="single" w:color="000000" w:sz="4" w:space="0"/>
-            </w:tcBorders>
-            <w:noWrap w:val="0"/>
-            <w:vAlign w:val="top"/>
-          </w:tcPr>
-          <w:p>
-            <w:pPr>
-              <w:ind w:left="0" w:leftChars="0" w:firstLine="0" w:firstLineChars="0"/>
-              <w:rPr>
-                <w:rFonts w:hint="default"/>
-                <w:vertAlign w:val="baseline"/>
-                <w:lang w:val="en-US" w:eastAsia="zh-CN"/>
-              </w:rPr>
-            </w:pPr>
-            <w:r>
-              <w:rPr>
-                <w:rFonts w:hint="eastAsia"/>
-                <w:vertAlign w:val="baseline"/>
-                <w:lang w:val="en-US" w:eastAsia="zh-CN"/>
-              </w:rPr>
-              <w:t>路段</w:t>
-            </w:r>
-          </w:p>
-        </w:tc>
-        <w:tc>
-          <w:tcPr>
-            <w:tcW w:w="2200" w:type="dxa"/>
-            <w:tcBorders>
-              <w:top w:val="single" w:color="000000" w:sz="4" w:space="0"/>
-              <w:left w:val="single" w:color="000000" w:sz="4" w:space="0"/>
-              <w:bottom w:val="single" w:color="000000" w:sz="4" w:space="0"/>
-              <w:right w:val="single" w:color="000000" w:sz="4" w:space="0"/>
-            </w:tcBorders>
-            <w:noWrap w:val="0"/>
-            <w:vAlign w:val="top"/>
-          </w:tcPr>
-          <w:p>
-            <w:pPr>
-              <w:ind w:left="0" w:leftChars="0" w:firstLine="0" w:firstLineChars="0"/>
-              <w:rPr>
-                <w:rFonts w:hint="default"/>
-                <w:vertAlign w:val="baseline"/>
-                <w:lang w:val="en-US" w:eastAsia="zh-CN"/>
-              </w:rPr>
-            </w:pPr>
-            <w:r>
-              <w:rPr>
-                <w:rFonts w:hint="eastAsia"/>
-                <w:vertAlign w:val="baseline"/>
-                <w:lang w:val="en-US" w:eastAsia="zh-CN"/>
-              </w:rPr>
-              <w:t>路段名称</w:t>
-            </w:r>
-          </w:p>
-        </w:tc>
-        <w:tc>
-          <w:tcPr>
-            <w:tcW w:w="2884" w:type="dxa"/>
-            <w:tcBorders>
-              <w:top w:val="single" w:color="000000" w:sz="4" w:space="0"/>
-              <w:left w:val="single" w:color="000000" w:sz="4" w:space="0"/>
-              <w:bottom w:val="single" w:color="000000" w:sz="4" w:space="0"/>
-              <w:right w:val="single" w:color="000000" w:sz="4" w:space="0"/>
-            </w:tcBorders>
-            <w:noWrap w:val="0"/>
-            <w:vAlign w:val="top"/>
-          </w:tcPr>
-          <w:p>
-            <w:pPr>
-              <w:ind w:left="0" w:leftChars="0" w:firstLine="0" w:firstLineChars="0"/>
-              <w:rPr>
-                <w:rFonts w:hint="default"/>
-                <w:vertAlign w:val="baseline"/>
-                <w:lang w:val="en-US" w:eastAsia="zh-CN"/>
-              </w:rPr>
-            </w:pPr>
-            <w:r>
-              <w:rPr>
-                <w:rFonts w:hint="eastAsia"/>
-                <w:vertAlign w:val="baseline"/>
-                <w:lang w:val="en-US" w:eastAsia="zh-CN"/>
-              </w:rPr>
-              <w:t>name</w:t>
-            </w:r>
-          </w:p>
-        </w:tc>
-        <w:tc>
-          <w:tcPr>
-            <w:tcW w:w="1200" w:type="dxa"/>
-            <w:tcBorders>
-              <w:top w:val="single" w:color="000000" w:sz="4" w:space="0"/>
-              <w:left w:val="single" w:color="000000" w:sz="4" w:space="0"/>
-              <w:bottom w:val="single" w:color="000000" w:sz="4" w:space="0"/>
-              <w:right w:val="single" w:color="000000" w:sz="4" w:space="0"/>
-            </w:tcBorders>
-            <w:noWrap w:val="0"/>
-            <w:vAlign w:val="top"/>
-          </w:tcPr>
-          <w:p>
-            <w:pPr>
-              <w:ind w:left="0" w:leftChars="0" w:firstLine="0" w:firstLineChars="0"/>
-              <w:rPr>
-                <w:rFonts w:hint="default"/>
-                <w:vertAlign w:val="baseline"/>
-                <w:lang w:val="en-US" w:eastAsia="zh-CN"/>
-              </w:rPr>
-            </w:pPr>
-            <w:r>
-              <w:rPr>
-                <w:rFonts w:hint="eastAsia"/>
-                <w:vertAlign w:val="baseline"/>
-                <w:lang w:val="en-US" w:eastAsia="zh-CN"/>
-              </w:rPr>
-              <w:t>string</w:t>
-            </w:r>
-          </w:p>
-        </w:tc>
-        <w:tc>
-          <w:tcPr>
-            <w:tcW w:w="933" w:type="dxa"/>
-            <w:tcBorders>
-              <w:top w:val="single" w:color="000000" w:sz="4" w:space="0"/>
-              <w:left w:val="single" w:color="000000" w:sz="4" w:space="0"/>
-              <w:bottom w:val="single" w:color="000000" w:sz="4" w:space="0"/>
-              <w:right w:val="single" w:color="000000" w:sz="4" w:space="0"/>
-            </w:tcBorders>
-            <w:noWrap w:val="0"/>
-            <w:vAlign w:val="top"/>
-          </w:tcPr>
-          <w:p>
-            <w:pPr>
-              <w:ind w:left="0" w:leftChars="0" w:firstLine="0" w:firstLineChars="0"/>
-              <w:rPr>
-                <w:rFonts w:hint="default"/>
-                <w:vertAlign w:val="baseline"/>
-                <w:lang w:val="en-US" w:eastAsia="zh-CN"/>
-              </w:rPr>
-            </w:pPr>
-            <w:r>
-              <w:rPr>
-                <w:rFonts w:hint="eastAsia"/>
-                <w:vertAlign w:val="baseline"/>
-                <w:lang w:val="en-US" w:eastAsia="zh-CN"/>
-              </w:rPr>
-              <w:t>可选</w:t>
-            </w:r>
-          </w:p>
-        </w:tc>
-      </w:tr>
-      <w:tr>
-        <w:tblPrEx>
-          <w:tblBorders>
-            <w:top w:val="single" w:color="000000" w:sz="4" w:space="0"/>
-            <w:left w:val="single" w:color="000000" w:sz="4" w:space="0"/>
-            <w:bottom w:val="single" w:color="000000" w:sz="4" w:space="0"/>
-            <w:right w:val="single" w:color="000000" w:sz="4" w:space="0"/>
-            <w:insideH w:val="single" w:color="000000" w:sz="4" w:space="0"/>
-            <w:insideV w:val="single" w:color="000000" w:sz="4" w:space="0"/>
-          </w:tblBorders>
-          <w:tblCellMar>
-            <w:top w:w="0" w:type="dxa"/>
-            <w:left w:w="108" w:type="dxa"/>
-            <w:bottom w:w="0" w:type="dxa"/>
-            <w:right w:w="108" w:type="dxa"/>
-          </w:tblCellMar>
-        </w:tblPrEx>
-        <w:trPr>
-          <w:jc w:val="center"/>
-        </w:trPr>
-        <w:tc>
-          <w:tcPr>
-            <w:tcW w:w="1328" w:type="dxa"/>
-            <w:vMerge w:val="continue"/>
-            <w:tcBorders>
-              <w:left w:val="single" w:color="000000" w:sz="4" w:space="0"/>
-              <w:right w:val="single" w:color="000000" w:sz="4" w:space="0"/>
-            </w:tcBorders>
-            <w:noWrap w:val="0"/>
-            <w:vAlign w:val="top"/>
-          </w:tcPr>
-          <w:p>
-            <w:pPr>
-              <w:ind w:left="0" w:leftChars="0" w:firstLine="0" w:firstLineChars="0"/>
-              <w:rPr>
-                <w:rFonts w:hint="eastAsia"/>
-                <w:vertAlign w:val="baseline"/>
-                <w:lang w:val="en-US" w:eastAsia="zh-CN"/>
-              </w:rPr>
-            </w:pPr>
-          </w:p>
-        </w:tc>
-        <w:tc>
-          <w:tcPr>
-            <w:tcW w:w="2200" w:type="dxa"/>
-            <w:tcBorders>
-              <w:top w:val="single" w:color="000000" w:sz="4" w:space="0"/>
-              <w:left w:val="single" w:color="000000" w:sz="4" w:space="0"/>
-              <w:bottom w:val="single" w:color="000000" w:sz="4" w:space="0"/>
-              <w:right w:val="single" w:color="000000" w:sz="4" w:space="0"/>
-            </w:tcBorders>
-            <w:noWrap w:val="0"/>
-            <w:vAlign w:val="top"/>
-          </w:tcPr>
-          <w:p>
-            <w:pPr>
-              <w:ind w:left="0" w:leftChars="0" w:firstLine="0" w:firstLineChars="0"/>
-              <w:rPr>
-                <w:rFonts w:hint="default"/>
-                <w:vertAlign w:val="baseline"/>
-                <w:lang w:val="en-US" w:eastAsia="zh-CN"/>
-              </w:rPr>
-            </w:pPr>
-            <w:r>
-              <w:rPr>
-                <w:rFonts w:hint="eastAsia"/>
-                <w:vertAlign w:val="baseline"/>
-                <w:lang w:val="en-US" w:eastAsia="zh-CN"/>
-              </w:rPr>
-              <w:t>上游节点_区域编号</w:t>
-            </w:r>
-          </w:p>
-        </w:tc>
-        <w:tc>
-          <w:tcPr>
-            <w:tcW w:w="2884" w:type="dxa"/>
-            <w:tcBorders>
-              <w:top w:val="single" w:color="000000" w:sz="4" w:space="0"/>
-              <w:left w:val="single" w:color="000000" w:sz="4" w:space="0"/>
-              <w:bottom w:val="single" w:color="000000" w:sz="4" w:space="0"/>
-              <w:right w:val="single" w:color="000000" w:sz="4" w:space="0"/>
-            </w:tcBorders>
-            <w:noWrap w:val="0"/>
-            <w:vAlign w:val="top"/>
-          </w:tcPr>
-          <w:p>
-            <w:pPr>
-              <w:ind w:left="0" w:leftChars="0" w:firstLine="0" w:firstLineChars="0"/>
-              <w:rPr>
-                <w:rFonts w:hint="default"/>
-                <w:vertAlign w:val="baseline"/>
-                <w:lang w:val="en-US" w:eastAsia="zh-CN"/>
-              </w:rPr>
-            </w:pPr>
-            <w:r>
-              <w:rPr>
-                <w:rFonts w:hint="eastAsia"/>
-                <w:vertAlign w:val="baseline"/>
-                <w:lang w:val="en-US" w:eastAsia="zh-CN"/>
-              </w:rPr>
-              <w:t>region</w:t>
-            </w:r>
-          </w:p>
-        </w:tc>
-        <w:tc>
-          <w:tcPr>
-            <w:tcW w:w="1200" w:type="dxa"/>
-            <w:tcBorders>
-              <w:top w:val="single" w:color="000000" w:sz="4" w:space="0"/>
-              <w:left w:val="single" w:color="000000" w:sz="4" w:space="0"/>
-              <w:bottom w:val="single" w:color="000000" w:sz="4" w:space="0"/>
-              <w:right w:val="single" w:color="000000" w:sz="4" w:space="0"/>
-            </w:tcBorders>
-            <w:noWrap w:val="0"/>
-            <w:vAlign w:val="top"/>
-          </w:tcPr>
-          <w:p>
-            <w:pPr>
-              <w:ind w:left="0" w:leftChars="0" w:firstLine="0" w:firstLineChars="0"/>
-              <w:rPr>
-                <w:rFonts w:hint="default"/>
-                <w:vertAlign w:val="baseline"/>
-                <w:lang w:val="en-US" w:eastAsia="zh-CN"/>
-              </w:rPr>
-            </w:pPr>
-            <w:r>
-              <w:rPr>
-                <w:rFonts w:hint="eastAsia"/>
-                <w:vertAlign w:val="baseline"/>
-                <w:lang w:val="en-US" w:eastAsia="zh-CN"/>
-              </w:rPr>
-              <w:t>int</w:t>
-            </w:r>
-          </w:p>
-        </w:tc>
-        <w:tc>
-          <w:tcPr>
-            <w:tcW w:w="933" w:type="dxa"/>
-            <w:tcBorders>
-              <w:top w:val="single" w:color="000000" w:sz="4" w:space="0"/>
-              <w:left w:val="single" w:color="000000" w:sz="4" w:space="0"/>
-              <w:bottom w:val="single" w:color="000000" w:sz="4" w:space="0"/>
-              <w:right w:val="single" w:color="000000" w:sz="4" w:space="0"/>
-            </w:tcBorders>
-            <w:noWrap w:val="0"/>
-            <w:vAlign w:val="top"/>
-          </w:tcPr>
-          <w:p>
-            <w:pPr>
-              <w:ind w:left="0" w:leftChars="0" w:firstLine="0" w:firstLineChars="0"/>
-              <w:rPr>
-                <w:rFonts w:hint="eastAsia"/>
-                <w:vertAlign w:val="baseline"/>
-                <w:lang w:val="en-US" w:eastAsia="zh-CN"/>
-              </w:rPr>
-            </w:pPr>
-          </w:p>
-        </w:tc>
-      </w:tr>
-      <w:tr>
-        <w:tblPrEx>
-          <w:tblBorders>
-            <w:top w:val="single" w:color="000000" w:sz="4" w:space="0"/>
-            <w:left w:val="single" w:color="000000" w:sz="4" w:space="0"/>
-            <w:bottom w:val="single" w:color="000000" w:sz="4" w:space="0"/>
-            <w:right w:val="single" w:color="000000" w:sz="4" w:space="0"/>
-            <w:insideH w:val="single" w:color="000000" w:sz="4" w:space="0"/>
-            <w:insideV w:val="single" w:color="000000" w:sz="4" w:space="0"/>
-          </w:tblBorders>
-          <w:tblCellMar>
-            <w:top w:w="0" w:type="dxa"/>
-            <w:left w:w="108" w:type="dxa"/>
-            <w:bottom w:w="0" w:type="dxa"/>
-            <w:right w:w="108" w:type="dxa"/>
-          </w:tblCellMar>
         </w:tblPrEx>
         <w:trPr>
           <w:jc w:val="center"/>
@@ -11795,6 +11757,12 @@
             <w:insideH w:val="single" w:color="000000" w:sz="4" w:space="0"/>
             <w:insideV w:val="single" w:color="000000" w:sz="4" w:space="0"/>
           </w:tblBorders>
+          <w:tblCellMar>
+            <w:top w:w="0" w:type="dxa"/>
+            <w:left w:w="108" w:type="dxa"/>
+            <w:bottom w:w="0" w:type="dxa"/>
+            <w:right w:w="108" w:type="dxa"/>
+          </w:tblCellMar>
         </w:tblPrEx>
         <w:trPr>
           <w:jc w:val="center"/>
@@ -18211,7 +18179,7 @@
           <w:lang w:val="en-US" w:eastAsia="zh-CN"/>
         </w:rPr>
         <w:object>
-          <v:shape id="_x0000_i1030" o:spt="75" type="#_x0000_t75" style="height:56pt;width:376pt;" o:ole="t" filled="f" o:preferrelative="t" stroked="f" coordsize="21600,21600">
+          <v:shape id="_x0000_i1030" o:spt="75" alt="" type="#_x0000_t75" style="height:56pt;width:355.95pt;" o:ole="t" filled="f" o:preferrelative="t" stroked="f" coordsize="21600,21600">
             <v:path/>
             <v:fill on="f" focussize="0,0"/>
             <v:stroke on="f"/>
@@ -18241,6 +18209,46 @@
         </w:rPr>
         <w:t>式中：</w:t>
       </w:r>
+    </w:p>
+    <w:p>
+      <w:pPr>
+        <w:jc w:val="both"/>
+        <w:rPr>
+          <w:rFonts w:hint="default"/>
+          <w:lang w:val="en-US" w:eastAsia="zh-CN"/>
+        </w:rPr>
+      </w:pPr>
+      <w:r>
+        <w:rPr>
+          <w:rFonts w:hint="eastAsia"/>
+          <w:position w:val="-10"/>
+          <w:lang w:val="en-US" w:eastAsia="zh-CN"/>
+        </w:rPr>
+        <w:object>
+          <v:shape id="_x0000_i1067" o:spt="75" type="#_x0000_t75" style="height:16pt;width:29pt;" o:ole="t" filled="f" o:preferrelative="t" stroked="f" coordsize="21600,21600">
+            <v:path/>
+            <v:fill on="f" focussize="0,0"/>
+            <v:stroke on="f"/>
+            <v:imagedata r:id="rId43" o:title=""/>
+            <o:lock v:ext="edit" aspectratio="f"/>
+            <w10:wrap type="none"/>
+            <w10:anchorlock/>
+          </v:shape>
+          <o:OLEObject Type="Embed" ProgID="Equation.DSMT4" ShapeID="_x0000_i1067" DrawAspect="Content" ObjectID="_1468075731" r:id="rId42">
+            <o:LockedField>false</o:LockedField>
+          </o:OLEObject>
+        </w:object>
+      </w:r>
+      <w:r>
+        <w:rPr>
+          <w:rFonts w:hint="eastAsia"/>
+          <w:position w:val="-10"/>
+          <w:lang w:val="en-US" w:eastAsia="zh-CN"/>
+        </w:rPr>
+        <w:t>——嵌套相位环1和环2的相位编号；</w:t>
+      </w:r>
+      <w:bookmarkStart w:id="3" w:name="_GoBack"/>
+      <w:bookmarkEnd w:id="3"/>
     </w:p>
     <w:p>
       <w:pPr>
@@ -18269,7 +18277,7 @@
                     </pic:cNvPicPr>
                   </pic:nvPicPr>
                   <pic:blipFill>
-                    <a:blip r:embed="rId42"/>
+                    <a:blip r:embed="rId44"/>
                     <a:stretch>
                       <a:fillRect/>
                     </a:stretch>
@@ -18327,12 +18335,12 @@
             <v:path/>
             <v:fill on="f" focussize="0,0"/>
             <v:stroke on="f"/>
-            <v:imagedata r:id="rId44" o:title=""/>
+            <v:imagedata r:id="rId46" o:title=""/>
             <o:lock v:ext="edit" aspectratio="f"/>
             <w10:wrap type="none"/>
             <w10:anchorlock/>
           </v:shape>
-          <o:OLEObject Type="Embed" ProgID="Equation.DSMT4" ShapeID="_x0000_i1031" DrawAspect="Content" ObjectID="_1468075731" r:id="rId43">
+          <o:OLEObject Type="Embed" ProgID="Equation.DSMT4" ShapeID="_x0000_i1031" DrawAspect="Content" ObjectID="_1468075732" r:id="rId45">
             <o:LockedField>false</o:LockedField>
           </o:OLEObject>
         </w:object>
@@ -18356,12 +18364,12 @@
             <v:path/>
             <v:fill on="f" focussize="0,0"/>
             <v:stroke on="f"/>
-            <v:imagedata r:id="rId46" o:title=""/>
+            <v:imagedata r:id="rId48" o:title=""/>
             <o:lock v:ext="edit" aspectratio="f"/>
             <w10:wrap type="none"/>
             <w10:anchorlock/>
           </v:shape>
-          <o:OLEObject Type="Embed" ProgID="Equation.DSMT4" ShapeID="_x0000_i1032" DrawAspect="Content" ObjectID="_1468075732" r:id="rId45">
+          <o:OLEObject Type="Embed" ProgID="Equation.DSMT4" ShapeID="_x0000_i1032" DrawAspect="Content" ObjectID="_1468075733" r:id="rId47">
             <o:LockedField>false</o:LockedField>
           </o:OLEObject>
         </w:object>
@@ -18402,7 +18410,7 @@
                     </pic:cNvPicPr>
                   </pic:nvPicPr>
                   <pic:blipFill>
-                    <a:blip r:embed="rId47"/>
+                    <a:blip r:embed="rId49"/>
                     <a:stretch>
                       <a:fillRect/>
                     </a:stretch>
@@ -18452,7 +18460,7 @@
                     </pic:cNvPicPr>
                   </pic:nvPicPr>
                   <pic:blipFill>
-                    <a:blip r:embed="rId48"/>
+                    <a:blip r:embed="rId50"/>
                     <a:stretch>
                       <a:fillRect/>
                     </a:stretch>
@@ -18518,7 +18526,7 @@
                     </pic:cNvPicPr>
                   </pic:nvPicPr>
                   <pic:blipFill>
-                    <a:blip r:embed="rId49"/>
+                    <a:blip r:embed="rId51"/>
                     <a:stretch>
                       <a:fillRect/>
                     </a:stretch>
@@ -18584,7 +18592,7 @@
                     </pic:cNvPicPr>
                   </pic:nvPicPr>
                   <pic:blipFill>
-                    <a:blip r:embed="rId50"/>
+                    <a:blip r:embed="rId52"/>
                     <a:stretch>
                       <a:fillRect/>
                     </a:stretch>
@@ -18650,7 +18658,7 @@
                     </pic:cNvPicPr>
                   </pic:nvPicPr>
                   <pic:blipFill>
-                    <a:blip r:embed="rId51"/>
+                    <a:blip r:embed="rId53"/>
                     <a:stretch>
                       <a:fillRect/>
                     </a:stretch>
@@ -18716,7 +18724,7 @@
                     </pic:cNvPicPr>
                   </pic:nvPicPr>
                   <pic:blipFill>
-                    <a:blip r:embed="rId52"/>
+                    <a:blip r:embed="rId54"/>
                     <a:stretch>
                       <a:fillRect/>
                     </a:stretch>
@@ -18782,7 +18790,7 @@
                     </pic:cNvPicPr>
                   </pic:nvPicPr>
                   <pic:blipFill>
-                    <a:blip r:embed="rId53"/>
+                    <a:blip r:embed="rId55"/>
                     <a:stretch>
                       <a:fillRect/>
                     </a:stretch>
@@ -18826,6 +18834,84 @@
         <w:jc w:val="both"/>
         <w:rPr>
           <w:rFonts w:hint="eastAsia"/>
+          <w:position w:val="-12"/>
+          <w:lang w:val="en-US" w:eastAsia="zh-CN"/>
+        </w:rPr>
+      </w:pPr>
+      <w:r>
+        <w:rPr>
+          <w:rFonts w:hint="eastAsia"/>
+          <w:position w:val="-12"/>
+          <w:lang w:val="en-US" w:eastAsia="zh-CN"/>
+        </w:rPr>
+        <w:object>
+          <v:shape id="_x0000_i1066" o:spt="75" type="#_x0000_t75" style="height:18pt;width:42.95pt;" o:ole="t" filled="f" o:preferrelative="t" stroked="f" coordsize="21600,21600">
+            <v:path/>
+            <v:fill on="f" focussize="0,0"/>
+            <v:stroke on="f"/>
+            <v:imagedata r:id="rId57" o:title=""/>
+            <o:lock v:ext="edit" aspectratio="f"/>
+            <w10:wrap type="none"/>
+            <w10:anchorlock/>
+          </v:shape>
+          <o:OLEObject Type="Embed" ProgID="Equation.DSMT4" ShapeID="_x0000_i1066" DrawAspect="Content" ObjectID="_1468075734" r:id="rId56">
+            <o:LockedField>false</o:LockedField>
+          </o:OLEObject>
+        </w:object>
+      </w:r>
+      <w:r>
+        <w:rPr>
+          <w:rFonts w:hint="eastAsia"/>
+          <w:position w:val="-12"/>
+          <w:lang w:val="en-US" w:eastAsia="zh-CN"/>
+        </w:rPr>
+        <w:t>——环1中相位r1是否为屏障相位；</w:t>
+      </w:r>
+    </w:p>
+    <w:p>
+      <w:pPr>
+        <w:jc w:val="both"/>
+        <w:rPr>
+          <w:rFonts w:hint="default"/>
+          <w:position w:val="-12"/>
+          <w:lang w:val="en-US" w:eastAsia="zh-CN"/>
+        </w:rPr>
+      </w:pPr>
+      <w:r>
+        <w:rPr>
+          <w:rFonts w:hint="default"/>
+          <w:position w:val="-12"/>
+          <w:lang w:val="en-US" w:eastAsia="zh-CN"/>
+        </w:rPr>
+        <w:object>
+          <v:shape id="_x0000_i1068" o:spt="75" type="#_x0000_t75" style="height:18pt;width:92pt;" o:ole="t" filled="f" o:preferrelative="t" stroked="f" coordsize="21600,21600">
+            <v:path/>
+            <v:fill on="f" focussize="0,0"/>
+            <v:stroke on="f"/>
+            <v:imagedata r:id="rId59" o:title=""/>
+            <o:lock v:ext="edit" aspectratio="f"/>
+            <w10:wrap type="none"/>
+            <w10:anchorlock/>
+          </v:shape>
+          <o:OLEObject Type="Embed" ProgID="Equation.DSMT4" ShapeID="_x0000_i1068" DrawAspect="Content" ObjectID="_1468075735" r:id="rId58">
+            <o:LockedField>false</o:LockedField>
+          </o:OLEObject>
+        </w:object>
+      </w:r>
+      <w:r>
+        <w:rPr>
+          <w:rFonts w:hint="eastAsia"/>
+          <w:position w:val="-12"/>
+          <w:lang w:val="en-US" w:eastAsia="zh-CN"/>
+        </w:rPr>
+        <w:t>——环2中相位r2的下一个嵌套相位是否存在（通过单链表存储的）。</w:t>
+      </w:r>
+    </w:p>
+    <w:p>
+      <w:pPr>
+        <w:jc w:val="both"/>
+        <w:rPr>
+          <w:rFonts w:hint="eastAsia"/>
           <w:lang w:val="en-US" w:eastAsia="zh-CN"/>
         </w:rPr>
       </w:pPr>
@@ -18855,7 +18941,7 @@
                     </pic:cNvPicPr>
                   </pic:nvPicPr>
                   <pic:blipFill>
-                    <a:blip r:embed="rId54"/>
+                    <a:blip r:embed="rId60"/>
                     <a:stretch>
                       <a:fillRect/>
                     </a:stretch>
@@ -18914,7 +19000,7 @@
                     </pic:cNvPicPr>
                   </pic:nvPicPr>
                   <pic:blipFill>
-                    <a:blip r:embed="rId55"/>
+                    <a:blip r:embed="rId61"/>
                     <a:stretch>
                       <a:fillRect/>
                     </a:stretch>
@@ -18995,7 +19081,7 @@
                     </pic:cNvPicPr>
                   </pic:nvPicPr>
                   <pic:blipFill>
-                    <a:blip r:embed="rId56"/>
+                    <a:blip r:embed="rId62"/>
                     <a:stretch>
                       <a:fillRect/>
                     </a:stretch>
@@ -19072,7 +19158,7 @@
                     </pic:cNvPicPr>
                   </pic:nvPicPr>
                   <pic:blipFill>
-                    <a:blip r:embed="rId57"/>
+                    <a:blip r:embed="rId63"/>
                     <a:stretch>
                       <a:fillRect/>
                     </a:stretch>
@@ -19146,7 +19232,7 @@
                     </pic:cNvPicPr>
                   </pic:nvPicPr>
                   <pic:blipFill>
-                    <a:blip r:embed="rId58"/>
+                    <a:blip r:embed="rId64"/>
                     <a:stretch>
                       <a:fillRect/>
                     </a:stretch>
@@ -19220,7 +19306,7 @@
                     </pic:cNvPicPr>
                   </pic:nvPicPr>
                   <pic:blipFill>
-                    <a:blip r:embed="rId59"/>
+                    <a:blip r:embed="rId65"/>
                     <a:stretch>
                       <a:fillRect/>
                     </a:stretch>
@@ -19298,7 +19384,7 @@
                     </pic:cNvPicPr>
                   </pic:nvPicPr>
                   <pic:blipFill>
-                    <a:blip r:embed="rId60"/>
+                    <a:blip r:embed="rId66"/>
                     <a:stretch>
                       <a:fillRect/>
                     </a:stretch>
@@ -19382,12 +19468,12 @@
             <v:path/>
             <v:fill on="f" focussize="0,0"/>
             <v:stroke on="f"/>
-            <v:imagedata r:id="rId62" o:title=""/>
+            <v:imagedata r:id="rId68" o:title=""/>
             <o:lock v:ext="edit" aspectratio="f"/>
             <w10:wrap type="none"/>
             <w10:anchorlock/>
           </v:shape>
-          <o:OLEObject Type="Embed" ProgID="Equation.DSMT4" ShapeID="_x0000_i1033" DrawAspect="Content" ObjectID="_1468075733" r:id="rId61">
+          <o:OLEObject Type="Embed" ProgID="Equation.DSMT4" ShapeID="_x0000_i1033" DrawAspect="Content" ObjectID="_1468075736" r:id="rId67">
             <o:LockedField>false</o:LockedField>
           </o:OLEObject>
         </w:object>
@@ -19418,12 +19504,12 @@
             <v:path/>
             <v:fill on="f" focussize="0,0"/>
             <v:stroke on="f"/>
-            <v:imagedata r:id="rId64" o:title=""/>
+            <v:imagedata r:id="rId70" o:title=""/>
             <o:lock v:ext="edit" aspectratio="f"/>
             <w10:wrap type="none"/>
             <w10:anchorlock/>
           </v:shape>
-          <o:OLEObject Type="Embed" ProgID="Equation.DSMT4" ShapeID="_x0000_i1034" DrawAspect="Content" ObjectID="_1468075734" r:id="rId63">
+          <o:OLEObject Type="Embed" ProgID="Equation.DSMT4" ShapeID="_x0000_i1034" DrawAspect="Content" ObjectID="_1468075737" r:id="rId69">
             <o:LockedField>false</o:LockedField>
           </o:OLEObject>
         </w:object>
@@ -19446,12 +19532,12 @@
             <v:path/>
             <v:fill on="f" focussize="0,0"/>
             <v:stroke on="f"/>
-            <v:imagedata r:id="rId62" o:title=""/>
+            <v:imagedata r:id="rId68" o:title=""/>
             <o:lock v:ext="edit" aspectratio="f"/>
             <w10:wrap type="none"/>
             <w10:anchorlock/>
           </v:shape>
-          <o:OLEObject Type="Embed" ProgID="Equation.DSMT4" ShapeID="_x0000_i1035" DrawAspect="Content" ObjectID="_1468075735" r:id="rId65">
+          <o:OLEObject Type="Embed" ProgID="Equation.DSMT4" ShapeID="_x0000_i1035" DrawAspect="Content" ObjectID="_1468075738" r:id="rId71">
             <o:LockedField>false</o:LockedField>
           </o:OLEObject>
         </w:object>
@@ -19474,12 +19560,12 @@
             <v:path/>
             <v:fill on="f" focussize="0,0"/>
             <v:stroke on="f"/>
-            <v:imagedata r:id="rId67" o:title=""/>
+            <v:imagedata r:id="rId73" o:title=""/>
             <o:lock v:ext="edit" aspectratio="f"/>
             <w10:wrap type="none"/>
             <w10:anchorlock/>
           </v:shape>
-          <o:OLEObject Type="Embed" ProgID="Equation.DSMT4" ShapeID="_x0000_i1036" DrawAspect="Content" ObjectID="_1468075736" r:id="rId66">
+          <o:OLEObject Type="Embed" ProgID="Equation.DSMT4" ShapeID="_x0000_i1036" DrawAspect="Content" ObjectID="_1468075739" r:id="rId72">
             <o:LockedField>false</o:LockedField>
           </o:OLEObject>
         </w:object>
@@ -19520,12 +19606,12 @@
             <v:path/>
             <v:fill on="f" focussize="0,0"/>
             <v:stroke on="f"/>
-            <v:imagedata r:id="rId69" o:title=""/>
+            <v:imagedata r:id="rId75" o:title=""/>
             <o:lock v:ext="edit" aspectratio="f"/>
             <w10:wrap type="none"/>
             <w10:anchorlock/>
           </v:shape>
-          <o:OLEObject Type="Embed" ProgID="Equation.DSMT4" ShapeID="_x0000_i1037" DrawAspect="Content" ObjectID="_1468075737" r:id="rId68">
+          <o:OLEObject Type="Embed" ProgID="Equation.DSMT4" ShapeID="_x0000_i1037" DrawAspect="Content" ObjectID="_1468075740" r:id="rId74">
             <o:LockedField>false</o:LockedField>
           </o:OLEObject>
         </w:object>
@@ -19573,12 +19659,12 @@
             <v:path/>
             <v:fill on="f" focussize="0,0"/>
             <v:stroke on="f"/>
-            <v:imagedata r:id="rId71" o:title=""/>
+            <v:imagedata r:id="rId77" o:title=""/>
             <o:lock v:ext="edit" aspectratio="f"/>
             <w10:wrap type="none"/>
             <w10:anchorlock/>
           </v:shape>
-          <o:OLEObject Type="Embed" ProgID="Equation.DSMT4" ShapeID="_x0000_i1038" DrawAspect="Content" ObjectID="_1468075738" r:id="rId70">
+          <o:OLEObject Type="Embed" ProgID="Equation.DSMT4" ShapeID="_x0000_i1038" DrawAspect="Content" ObjectID="_1468075741" r:id="rId76">
             <o:LockedField>false</o:LockedField>
           </o:OLEObject>
         </w:object>
@@ -19634,12 +19720,12 @@
             <v:path/>
             <v:fill on="f" focussize="0,0"/>
             <v:stroke on="f"/>
-            <v:imagedata r:id="rId73" o:title=""/>
+            <v:imagedata r:id="rId79" o:title=""/>
             <o:lock v:ext="edit" aspectratio="f"/>
             <w10:wrap type="none"/>
             <w10:anchorlock/>
           </v:shape>
-          <o:OLEObject Type="Embed" ProgID="Equation.DSMT4" ShapeID="_x0000_i1039" DrawAspect="Content" ObjectID="_1468075739" r:id="rId72">
+          <o:OLEObject Type="Embed" ProgID="Equation.DSMT4" ShapeID="_x0000_i1039" DrawAspect="Content" ObjectID="_1468075742" r:id="rId78">
             <o:LockedField>false</o:LockedField>
           </o:OLEObject>
         </w:object>
@@ -19663,12 +19749,12 @@
             <v:path/>
             <v:fill on="f" focussize="0,0"/>
             <v:stroke on="f"/>
-            <v:imagedata r:id="rId71" o:title=""/>
+            <v:imagedata r:id="rId77" o:title=""/>
             <o:lock v:ext="edit" aspectratio="f"/>
             <w10:wrap type="none"/>
             <w10:anchorlock/>
           </v:shape>
-          <o:OLEObject Type="Embed" ProgID="Equation.DSMT4" ShapeID="_x0000_i1040" DrawAspect="Content" ObjectID="_1468075740" r:id="rId74">
+          <o:OLEObject Type="Embed" ProgID="Equation.DSMT4" ShapeID="_x0000_i1040" DrawAspect="Content" ObjectID="_1468075743" r:id="rId80">
             <o:LockedField>false</o:LockedField>
           </o:OLEObject>
         </w:object>
@@ -19732,12 +19818,12 @@
             <v:path/>
             <v:fill on="f" focussize="0,0"/>
             <v:stroke on="f"/>
-            <v:imagedata r:id="rId76" o:title=""/>
+            <v:imagedata r:id="rId82" o:title=""/>
             <o:lock v:ext="edit" aspectratio="f"/>
             <w10:wrap type="none"/>
             <w10:anchorlock/>
           </v:shape>
-          <o:OLEObject Type="Embed" ProgID="Equation.DSMT4" ShapeID="_x0000_i1041" DrawAspect="Content" ObjectID="_1468075741" r:id="rId75">
+          <o:OLEObject Type="Embed" ProgID="Equation.DSMT4" ShapeID="_x0000_i1041" DrawAspect="Content" ObjectID="_1468075744" r:id="rId81">
             <o:LockedField>false</o:LockedField>
           </o:OLEObject>
         </w:object>
@@ -19761,12 +19847,12 @@
             <v:path/>
             <v:fill on="f" focussize="0,0"/>
             <v:stroke on="f"/>
-            <v:imagedata r:id="rId71" o:title=""/>
+            <v:imagedata r:id="rId77" o:title=""/>
             <o:lock v:ext="edit" aspectratio="f"/>
             <w10:wrap type="none"/>
             <w10:anchorlock/>
           </v:shape>
-          <o:OLEObject Type="Embed" ProgID="Equation.DSMT4" ShapeID="_x0000_i1042" DrawAspect="Content" ObjectID="_1468075742" r:id="rId77">
+          <o:OLEObject Type="Embed" ProgID="Equation.DSMT4" ShapeID="_x0000_i1042" DrawAspect="Content" ObjectID="_1468075745" r:id="rId83">
             <o:LockedField>false</o:LockedField>
           </o:OLEObject>
         </w:object>
@@ -19822,12 +19908,12 @@
             <v:path/>
             <v:fill on="f" focussize="0,0"/>
             <v:stroke on="f"/>
-            <v:imagedata r:id="rId79" o:title=""/>
+            <v:imagedata r:id="rId85" o:title=""/>
             <o:lock v:ext="edit" aspectratio="f"/>
             <w10:wrap type="none"/>
             <w10:anchorlock/>
           </v:shape>
-          <o:OLEObject Type="Embed" ProgID="Equation.DSMT4" ShapeID="_x0000_i1043" DrawAspect="Content" ObjectID="_1468075743" r:id="rId78">
+          <o:OLEObject Type="Embed" ProgID="Equation.DSMT4" ShapeID="_x0000_i1043" DrawAspect="Content" ObjectID="_1468075746" r:id="rId84">
             <o:LockedField>false</o:LockedField>
           </o:OLEObject>
         </w:object>
@@ -19851,12 +19937,12 @@
             <v:path/>
             <v:fill on="f" focussize="0,0"/>
             <v:stroke on="f"/>
-            <v:imagedata r:id="rId71" o:title=""/>
+            <v:imagedata r:id="rId77" o:title=""/>
             <o:lock v:ext="edit" aspectratio="f"/>
             <w10:wrap type="none"/>
             <w10:anchorlock/>
           </v:shape>
-          <o:OLEObject Type="Embed" ProgID="Equation.DSMT4" ShapeID="_x0000_i1044" DrawAspect="Content" ObjectID="_1468075744" r:id="rId80">
+          <o:OLEObject Type="Embed" ProgID="Equation.DSMT4" ShapeID="_x0000_i1044" DrawAspect="Content" ObjectID="_1468075747" r:id="rId86">
             <o:LockedField>false</o:LockedField>
           </o:OLEObject>
         </w:object>
@@ -19912,12 +19998,12 @@
             <v:path/>
             <v:fill on="f" focussize="0,0"/>
             <v:stroke on="f"/>
-            <v:imagedata r:id="rId82" o:title=""/>
+            <v:imagedata r:id="rId88" o:title=""/>
             <o:lock v:ext="edit" aspectratio="f"/>
             <w10:wrap type="none"/>
             <w10:anchorlock/>
           </v:shape>
-          <o:OLEObject Type="Embed" ProgID="Equation.DSMT4" ShapeID="_x0000_i1045" DrawAspect="Content" ObjectID="_1468075745" r:id="rId81">
+          <o:OLEObject Type="Embed" ProgID="Equation.DSMT4" ShapeID="_x0000_i1045" DrawAspect="Content" ObjectID="_1468075748" r:id="rId87">
             <o:LockedField>false</o:LockedField>
           </o:OLEObject>
         </w:object>
@@ -19986,12 +20072,12 @@
             <v:path/>
             <v:fill on="f" focussize="0,0"/>
             <v:stroke on="f"/>
-            <v:imagedata r:id="rId67" o:title=""/>
+            <v:imagedata r:id="rId73" o:title=""/>
             <o:lock v:ext="edit" aspectratio="f"/>
             <w10:wrap type="none"/>
             <w10:anchorlock/>
           </v:shape>
-          <o:OLEObject Type="Embed" ProgID="Equation.DSMT4" ShapeID="_x0000_i1046" DrawAspect="Content" ObjectID="_1468075746" r:id="rId83">
+          <o:OLEObject Type="Embed" ProgID="Equation.DSMT4" ShapeID="_x0000_i1046" DrawAspect="Content" ObjectID="_1468075749" r:id="rId89">
             <o:LockedField>false</o:LockedField>
           </o:OLEObject>
         </w:object>
@@ -20052,12 +20138,12 @@
             <v:path/>
             <v:fill on="f" focussize="0,0"/>
             <v:stroke on="f"/>
-            <v:imagedata r:id="rId85" o:title=""/>
+            <v:imagedata r:id="rId91" o:title=""/>
             <o:lock v:ext="edit" aspectratio="f"/>
             <w10:wrap type="none"/>
             <w10:anchorlock/>
           </v:shape>
-          <o:OLEObject Type="Embed" ProgID="Equation.DSMT4" ShapeID="_x0000_i1047" DrawAspect="Content" ObjectID="_1468075747" r:id="rId84">
+          <o:OLEObject Type="Embed" ProgID="Equation.DSMT4" ShapeID="_x0000_i1047" DrawAspect="Content" ObjectID="_1468075750" r:id="rId90">
             <o:LockedField>false</o:LockedField>
           </o:OLEObject>
         </w:object>
@@ -20081,12 +20167,12 @@
             <v:path/>
             <v:fill on="f" focussize="0,0"/>
             <v:stroke on="f"/>
-            <v:imagedata r:id="rId87" o:title=""/>
+            <v:imagedata r:id="rId93" o:title=""/>
             <o:lock v:ext="edit" aspectratio="f"/>
             <w10:wrap type="none"/>
             <w10:anchorlock/>
           </v:shape>
-          <o:OLEObject Type="Embed" ProgID="Equation.DSMT4" ShapeID="_x0000_i1048" DrawAspect="Content" ObjectID="_1468075748" r:id="rId86">
+          <o:OLEObject Type="Embed" ProgID="Equation.DSMT4" ShapeID="_x0000_i1048" DrawAspect="Content" ObjectID="_1468075751" r:id="rId92">
             <o:LockedField>false</o:LockedField>
           </o:OLEObject>
         </w:object>
@@ -20156,154 +20242,58 @@
             <v:path/>
             <v:fill on="f" focussize="0,0"/>
             <v:stroke on="f"/>
-            <v:imagedata r:id="rId89" o:title=""/>
-            <o:lock v:ext="edit" aspectratio="f"/>
-            <w10:wrap type="none"/>
-            <w10:anchorlock/>
-          </v:shape>
-          <o:OLEObject Type="Embed" ProgID="Equation.DSMT4" ShapeID="_x0000_i1049" DrawAspect="Content" ObjectID="_1468075749" r:id="rId88">
-            <o:LockedField>false</o:LockedField>
-          </o:OLEObject>
-        </w:object>
-      </w:r>
-    </w:p>
-    <w:p>
-      <w:pPr>
-        <w:rPr>
-          <w:rFonts w:hint="eastAsia"/>
-          <w:position w:val="-12"/>
-          <w:lang w:val="en-US" w:eastAsia="zh-CN"/>
-        </w:rPr>
-      </w:pPr>
-      <w:r>
-        <w:rPr>
-          <w:rFonts w:hint="eastAsia"/>
-          <w:position w:val="-12"/>
-          <w:lang w:val="en-US" w:eastAsia="zh-CN"/>
-        </w:rPr>
-        <w:t>2）遍历所有相位时</w:t>
-      </w:r>
-    </w:p>
-    <w:p>
-      <w:pPr>
-        <w:rPr>
-          <w:rFonts w:hint="default"/>
-          <w:position w:val="-12"/>
-          <w:lang w:val="en-US" w:eastAsia="zh-CN"/>
-        </w:rPr>
-      </w:pPr>
-      <w:r>
-        <w:rPr>
-          <w:rFonts w:hint="eastAsia"/>
-          <w:position w:val="-12"/>
-          <w:lang w:val="en-US" w:eastAsia="zh-CN"/>
-        </w:rPr>
-        <w:t xml:space="preserve">     </w:t>
-      </w:r>
-      <w:r>
-        <w:rPr>
-          <w:rFonts w:hint="default"/>
-          <w:position w:val="-12"/>
-          <w:lang w:val="en-US" w:eastAsia="zh-CN"/>
-        </w:rPr>
-        <w:object>
-          <v:shape id="_x0000_i1050" o:spt="75" type="#_x0000_t75" style="height:18pt;width:285pt;" o:ole="t" filled="f" o:preferrelative="t" stroked="f" coordsize="21600,21600">
-            <v:path/>
-            <v:fill on="f" focussize="0,0"/>
-            <v:stroke on="f"/>
-            <v:imagedata r:id="rId91" o:title=""/>
-            <o:lock v:ext="edit" aspectratio="f"/>
-            <w10:wrap type="none"/>
-            <w10:anchorlock/>
-          </v:shape>
-          <o:OLEObject Type="Embed" ProgID="Equation.DSMT4" ShapeID="_x0000_i1050" DrawAspect="Content" ObjectID="_1468075750" r:id="rId90">
-            <o:LockedField>false</o:LockedField>
-          </o:OLEObject>
-        </w:object>
-      </w:r>
-    </w:p>
-    <w:p>
-      <w:pPr>
-        <w:rPr>
-          <w:rFonts w:hint="eastAsia"/>
-          <w:position w:val="-10"/>
-          <w:lang w:val="en-US" w:eastAsia="zh-CN"/>
-        </w:rPr>
-      </w:pPr>
-      <w:r>
-        <w:rPr>
-          <w:rFonts w:hint="eastAsia"/>
-          <w:position w:val="-12"/>
-          <w:lang w:val="en-US" w:eastAsia="zh-CN"/>
-        </w:rPr>
-        <w:t>其中，如果相位的绿灯时长与</w:t>
-      </w:r>
-      <w:r>
-        <w:rPr>
-          <w:rFonts w:hint="default"/>
-          <w:position w:val="-6"/>
-          <w:lang w:val="en-US" w:eastAsia="zh-CN"/>
-        </w:rPr>
-        <w:object>
-          <v:shape id="_x0000_i1051" o:spt="75" type="#_x0000_t75" style="height:13pt;width:27pt;" o:ole="t" filled="f" o:preferrelative="t" stroked="f" coordsize="21600,21600">
-            <v:path/>
-            <v:fill on="f" focussize="0,0"/>
-            <v:stroke on="f"/>
-            <v:imagedata r:id="rId93" o:title=""/>
-            <o:lock v:ext="edit" aspectratio="f"/>
-            <w10:wrap type="none"/>
-            <w10:anchorlock/>
-          </v:shape>
-          <o:OLEObject Type="Embed" ProgID="Equation.DSMT4" ShapeID="_x0000_i1051" DrawAspect="Content" ObjectID="_1468075751" r:id="rId92">
-            <o:LockedField>false</o:LockedField>
-          </o:OLEObject>
-        </w:object>
-      </w:r>
-      <w:r>
-        <w:rPr>
-          <w:rFonts w:hint="eastAsia"/>
-          <w:position w:val="-6"/>
-          <w:lang w:val="en-US" w:eastAsia="zh-CN"/>
-        </w:rPr>
-        <w:t>的乘积满足</w:t>
-      </w:r>
-      <w:r>
-        <w:rPr>
-          <w:rFonts w:hint="default"/>
-          <w:position w:val="-14"/>
-          <w:lang w:val="en-US" w:eastAsia="zh-CN"/>
-        </w:rPr>
-        <w:object>
-          <v:shape id="_x0000_i1052" o:spt="75" type="#_x0000_t75" style="height:19pt;width:78pt;" o:ole="t" filled="f" o:preferrelative="t" stroked="f" coordsize="21600,21600">
-            <v:path/>
-            <v:fill on="f" focussize="0,0"/>
-            <v:stroke on="f"/>
             <v:imagedata r:id="rId95" o:title=""/>
             <o:lock v:ext="edit" aspectratio="f"/>
             <w10:wrap type="none"/>
             <w10:anchorlock/>
           </v:shape>
-          <o:OLEObject Type="Embed" ProgID="Equation.DSMT4" ShapeID="_x0000_i1052" DrawAspect="Content" ObjectID="_1468075752" r:id="rId94">
+          <o:OLEObject Type="Embed" ProgID="Equation.DSMT4" ShapeID="_x0000_i1049" DrawAspect="Content" ObjectID="_1468075752" r:id="rId94">
             <o:LockedField>false</o:LockedField>
           </o:OLEObject>
         </w:object>
       </w:r>
-      <w:r>
-        <w:rPr>
-          <w:rFonts w:hint="eastAsia"/>
-          <w:position w:val="-14"/>
-          <w:lang w:val="en-US" w:eastAsia="zh-CN"/>
-        </w:rPr>
-        <w:t>时，即绿灯时长不满足过街安全，</w:t>
-      </w:r>
-      <w:r>
+    </w:p>
+    <w:p>
+      <w:pPr>
+        <w:rPr>
+          <w:rFonts w:hint="eastAsia"/>
+          <w:position w:val="-12"/>
+          <w:lang w:val="en-US" w:eastAsia="zh-CN"/>
+        </w:rPr>
+      </w:pPr>
+      <w:r>
+        <w:rPr>
+          <w:rFonts w:hint="eastAsia"/>
+          <w:position w:val="-12"/>
+          <w:lang w:val="en-US" w:eastAsia="zh-CN"/>
+        </w:rPr>
+        <w:t>2）遍历所有相位时</w:t>
+      </w:r>
+    </w:p>
+    <w:p>
+      <w:pPr>
         <w:rPr>
           <w:rFonts w:hint="default"/>
-          <w:position w:val="-10"/>
+          <w:position w:val="-12"/>
+          <w:lang w:val="en-US" w:eastAsia="zh-CN"/>
+        </w:rPr>
+      </w:pPr>
+      <w:r>
+        <w:rPr>
+          <w:rFonts w:hint="eastAsia"/>
+          <w:position w:val="-12"/>
+          <w:lang w:val="en-US" w:eastAsia="zh-CN"/>
+        </w:rPr>
+        <w:t xml:space="preserve">     </w:t>
+      </w:r>
+      <w:r>
+        <w:rPr>
+          <w:rFonts w:hint="default"/>
+          <w:position w:val="-12"/>
           <w:lang w:val="en-US" w:eastAsia="zh-CN"/>
         </w:rPr>
         <w:object>
-          <v:shape id="_x0000_i1053" o:spt="75" type="#_x0000_t75" style="height:16pt;width:66pt;" o:ole="t" filled="f" o:preferrelative="t" stroked="f" coordsize="21600,21600">
+          <v:shape id="_x0000_i1050" o:spt="75" type="#_x0000_t75" style="height:18pt;width:285pt;" o:ole="t" filled="f" o:preferrelative="t" stroked="f" coordsize="21600,21600">
             <v:path/>
             <v:fill on="f" focussize="0,0"/>
             <v:stroke on="f"/>
@@ -20312,37 +20302,36 @@
             <w10:wrap type="none"/>
             <w10:anchorlock/>
           </v:shape>
-          <o:OLEObject Type="Embed" ProgID="Equation.DSMT4" ShapeID="_x0000_i1053" DrawAspect="Content" ObjectID="_1468075753" r:id="rId96">
+          <o:OLEObject Type="Embed" ProgID="Equation.DSMT4" ShapeID="_x0000_i1050" DrawAspect="Content" ObjectID="_1468075753" r:id="rId96">
             <o:LockedField>false</o:LockedField>
           </o:OLEObject>
         </w:object>
       </w:r>
-      <w:r>
-        <w:rPr>
-          <w:rFonts w:hint="eastAsia"/>
-          <w:position w:val="-10"/>
-          <w:lang w:val="en-US" w:eastAsia="zh-CN"/>
-        </w:rPr>
-        <w:t>按如下公式计算：</w:t>
-      </w:r>
     </w:p>
     <w:p>
       <w:pPr>
-        <w:jc w:val="center"/>
+        <w:rPr>
+          <w:rFonts w:hint="eastAsia"/>
+          <w:position w:val="-10"/>
+          <w:lang w:val="en-US" w:eastAsia="zh-CN"/>
+        </w:rPr>
+      </w:pPr>
+      <w:r>
+        <w:rPr>
+          <w:rFonts w:hint="eastAsia"/>
+          <w:position w:val="-12"/>
+          <w:lang w:val="en-US" w:eastAsia="zh-CN"/>
+        </w:rPr>
+        <w:t>其中，如果相位的绿灯时长与</w:t>
+      </w:r>
+      <w:r>
         <w:rPr>
           <w:rFonts w:hint="default"/>
-          <w:position w:val="-12"/>
-          <w:lang w:val="en-US" w:eastAsia="zh-CN"/>
-        </w:rPr>
-      </w:pPr>
-      <w:r>
-        <w:rPr>
-          <w:rFonts w:hint="default"/>
-          <w:position w:val="-14"/>
+          <w:position w:val="-6"/>
           <w:lang w:val="en-US" w:eastAsia="zh-CN"/>
         </w:rPr>
         <w:object>
-          <v:shape id="_x0000_i1054" o:spt="75" type="#_x0000_t75" style="height:19pt;width:157.95pt;" o:ole="t" filled="f" o:preferrelative="t" stroked="f" coordsize="21600,21600">
+          <v:shape id="_x0000_i1051" o:spt="75" type="#_x0000_t75" style="height:13pt;width:27pt;" o:ole="t" filled="f" o:preferrelative="t" stroked="f" coordsize="21600,21600">
             <v:path/>
             <v:fill on="f" focussize="0,0"/>
             <v:stroke on="f"/>
@@ -20351,7 +20340,104 @@
             <w10:wrap type="none"/>
             <w10:anchorlock/>
           </v:shape>
-          <o:OLEObject Type="Embed" ProgID="Equation.DSMT4" ShapeID="_x0000_i1054" DrawAspect="Content" ObjectID="_1468075754" r:id="rId98">
+          <o:OLEObject Type="Embed" ProgID="Equation.DSMT4" ShapeID="_x0000_i1051" DrawAspect="Content" ObjectID="_1468075754" r:id="rId98">
+            <o:LockedField>false</o:LockedField>
+          </o:OLEObject>
+        </w:object>
+      </w:r>
+      <w:r>
+        <w:rPr>
+          <w:rFonts w:hint="eastAsia"/>
+          <w:position w:val="-6"/>
+          <w:lang w:val="en-US" w:eastAsia="zh-CN"/>
+        </w:rPr>
+        <w:t>的乘积满足</w:t>
+      </w:r>
+      <w:r>
+        <w:rPr>
+          <w:rFonts w:hint="default"/>
+          <w:position w:val="-14"/>
+          <w:lang w:val="en-US" w:eastAsia="zh-CN"/>
+        </w:rPr>
+        <w:object>
+          <v:shape id="_x0000_i1052" o:spt="75" type="#_x0000_t75" style="height:19pt;width:78pt;" o:ole="t" filled="f" o:preferrelative="t" stroked="f" coordsize="21600,21600">
+            <v:path/>
+            <v:fill on="f" focussize="0,0"/>
+            <v:stroke on="f"/>
+            <v:imagedata r:id="rId101" o:title=""/>
+            <o:lock v:ext="edit" aspectratio="f"/>
+            <w10:wrap type="none"/>
+            <w10:anchorlock/>
+          </v:shape>
+          <o:OLEObject Type="Embed" ProgID="Equation.DSMT4" ShapeID="_x0000_i1052" DrawAspect="Content" ObjectID="_1468075755" r:id="rId100">
+            <o:LockedField>false</o:LockedField>
+          </o:OLEObject>
+        </w:object>
+      </w:r>
+      <w:r>
+        <w:rPr>
+          <w:rFonts w:hint="eastAsia"/>
+          <w:position w:val="-14"/>
+          <w:lang w:val="en-US" w:eastAsia="zh-CN"/>
+        </w:rPr>
+        <w:t>时，即绿灯时长不满足过街安全，</w:t>
+      </w:r>
+      <w:r>
+        <w:rPr>
+          <w:rFonts w:hint="default"/>
+          <w:position w:val="-10"/>
+          <w:lang w:val="en-US" w:eastAsia="zh-CN"/>
+        </w:rPr>
+        <w:object>
+          <v:shape id="_x0000_i1053" o:spt="75" type="#_x0000_t75" style="height:16pt;width:66pt;" o:ole="t" filled="f" o:preferrelative="t" stroked="f" coordsize="21600,21600">
+            <v:path/>
+            <v:fill on="f" focussize="0,0"/>
+            <v:stroke on="f"/>
+            <v:imagedata r:id="rId103" o:title=""/>
+            <o:lock v:ext="edit" aspectratio="f"/>
+            <w10:wrap type="none"/>
+            <w10:anchorlock/>
+          </v:shape>
+          <o:OLEObject Type="Embed" ProgID="Equation.DSMT4" ShapeID="_x0000_i1053" DrawAspect="Content" ObjectID="_1468075756" r:id="rId102">
+            <o:LockedField>false</o:LockedField>
+          </o:OLEObject>
+        </w:object>
+      </w:r>
+      <w:r>
+        <w:rPr>
+          <w:rFonts w:hint="eastAsia"/>
+          <w:position w:val="-10"/>
+          <w:lang w:val="en-US" w:eastAsia="zh-CN"/>
+        </w:rPr>
+        <w:t>按如下公式计算：</w:t>
+      </w:r>
+    </w:p>
+    <w:p>
+      <w:pPr>
+        <w:jc w:val="center"/>
+        <w:rPr>
+          <w:rFonts w:hint="default"/>
+          <w:position w:val="-12"/>
+          <w:lang w:val="en-US" w:eastAsia="zh-CN"/>
+        </w:rPr>
+      </w:pPr>
+      <w:r>
+        <w:rPr>
+          <w:rFonts w:hint="default"/>
+          <w:position w:val="-14"/>
+          <w:lang w:val="en-US" w:eastAsia="zh-CN"/>
+        </w:rPr>
+        <w:object>
+          <v:shape id="_x0000_i1054" o:spt="75" type="#_x0000_t75" style="height:19pt;width:157.95pt;" o:ole="t" filled="f" o:preferrelative="t" stroked="f" coordsize="21600,21600">
+            <v:path/>
+            <v:fill on="f" focussize="0,0"/>
+            <v:stroke on="f"/>
+            <v:imagedata r:id="rId105" o:title=""/>
+            <o:lock v:ext="edit" aspectratio="f"/>
+            <w10:wrap type="none"/>
+            <w10:anchorlock/>
+          </v:shape>
+          <o:OLEObject Type="Embed" ProgID="Equation.DSMT4" ShapeID="_x0000_i1054" DrawAspect="Content" ObjectID="_1468075757" r:id="rId104">
             <o:LockedField>false</o:LockedField>
           </o:OLEObject>
         </w:object>
@@ -20382,12 +20468,12 @@
             <v:path/>
             <v:fill on="f" focussize="0,0"/>
             <v:stroke on="f"/>
-            <v:imagedata r:id="rId64" o:title=""/>
+            <v:imagedata r:id="rId70" o:title=""/>
             <o:lock v:ext="edit" aspectratio="f"/>
             <w10:wrap type="none"/>
             <w10:anchorlock/>
           </v:shape>
-          <o:OLEObject Type="Embed" ProgID="Equation.DSMT4" ShapeID="_x0000_i1055" DrawAspect="Content" ObjectID="_1468075755" r:id="rId100">
+          <o:OLEObject Type="Embed" ProgID="Equation.DSMT4" ShapeID="_x0000_i1055" DrawAspect="Content" ObjectID="_1468075758" r:id="rId106">
             <o:LockedField>false</o:LockedField>
           </o:OLEObject>
         </w:object>
@@ -20411,12 +20497,12 @@
             <v:path/>
             <v:fill on="f" focussize="0,0"/>
             <v:stroke on="f"/>
-            <v:imagedata r:id="rId62" o:title=""/>
+            <v:imagedata r:id="rId68" o:title=""/>
             <o:lock v:ext="edit" aspectratio="f"/>
             <w10:wrap type="none"/>
             <w10:anchorlock/>
           </v:shape>
-          <o:OLEObject Type="Embed" ProgID="Equation.DSMT4" ShapeID="_x0000_i1056" DrawAspect="Content" ObjectID="_1468075756" r:id="rId101">
+          <o:OLEObject Type="Embed" ProgID="Equation.DSMT4" ShapeID="_x0000_i1056" DrawAspect="Content" ObjectID="_1468075759" r:id="rId107">
             <o:LockedField>false</o:LockedField>
           </o:OLEObject>
         </w:object>
@@ -20494,7 +20580,7 @@
                     </pic:cNvPicPr>
                   </pic:nvPicPr>
                   <pic:blipFill>
-                    <a:blip r:embed="rId102"/>
+                    <a:blip r:embed="rId108"/>
                     <a:stretch>
                       <a:fillRect/>
                     </a:stretch>
@@ -20544,7 +20630,7 @@
                     </pic:cNvPicPr>
                   </pic:nvPicPr>
                   <pic:blipFill>
-                    <a:blip r:embed="rId103"/>
+                    <a:blip r:embed="rId109"/>
                     <a:stretch>
                       <a:fillRect/>
                     </a:stretch>
@@ -20594,7 +20680,7 @@
                     </pic:cNvPicPr>
                   </pic:nvPicPr>
                   <pic:blipFill>
-                    <a:blip r:embed="rId104"/>
+                    <a:blip r:embed="rId110"/>
                     <a:stretch>
                       <a:fillRect/>
                     </a:stretch>
@@ -20646,12 +20732,12 @@
             <v:path/>
             <v:fill on="f" focussize="0,0"/>
             <v:stroke on="f"/>
-            <v:imagedata r:id="rId106" o:title=""/>
+            <v:imagedata r:id="rId112" o:title=""/>
             <o:lock v:ext="edit" aspectratio="f"/>
             <w10:wrap type="none"/>
             <w10:anchorlock/>
           </v:shape>
-          <o:OLEObject Type="Embed" ProgID="Equation.DSMT4" ShapeID="_x0000_i1057" DrawAspect="Content" ObjectID="_1468075757" r:id="rId105">
+          <o:OLEObject Type="Embed" ProgID="Equation.DSMT4" ShapeID="_x0000_i1057" DrawAspect="Content" ObjectID="_1468075760" r:id="rId111">
             <o:LockedField>false</o:LockedField>
           </o:OLEObject>
         </w:object>
@@ -20681,7 +20767,7 @@
                     </pic:cNvPicPr>
                   </pic:nvPicPr>
                   <pic:blipFill>
-                    <a:blip r:embed="rId107"/>
+                    <a:blip r:embed="rId113"/>
                     <a:stretch>
                       <a:fillRect/>
                     </a:stretch>
@@ -20720,12 +20806,12 @@
             <v:path/>
             <v:fill on="f" focussize="0,0"/>
             <v:stroke on="f"/>
-            <v:imagedata r:id="rId109" o:title=""/>
+            <v:imagedata r:id="rId115" o:title=""/>
             <o:lock v:ext="edit" aspectratio="f"/>
             <w10:wrap type="none"/>
             <w10:anchorlock/>
           </v:shape>
-          <o:OLEObject Type="Embed" ProgID="Equation.DSMT4" ShapeID="_x0000_i1058" DrawAspect="Content" ObjectID="_1468075758" r:id="rId108">
+          <o:OLEObject Type="Embed" ProgID="Equation.DSMT4" ShapeID="_x0000_i1058" DrawAspect="Content" ObjectID="_1468075761" r:id="rId114">
             <o:LockedField>false</o:LockedField>
           </o:OLEObject>
         </w:object>
@@ -20774,7 +20860,7 @@
                     </pic:cNvPicPr>
                   </pic:nvPicPr>
                   <pic:blipFill>
-                    <a:blip r:embed="rId110"/>
+                    <a:blip r:embed="rId116"/>
                     <a:stretch>
                       <a:fillRect/>
                     </a:stretch>
@@ -20832,12 +20918,12 @@
             <v:path/>
             <v:fill on="f" focussize="0,0"/>
             <v:stroke on="f"/>
-            <v:imagedata r:id="rId112" o:title=""/>
+            <v:imagedata r:id="rId118" o:title=""/>
             <o:lock v:ext="edit" aspectratio="f"/>
             <w10:wrap type="none"/>
             <w10:anchorlock/>
           </v:shape>
-          <o:OLEObject Type="Embed" ProgID="Equation.DSMT4" ShapeID="_x0000_i1059" DrawAspect="Content" ObjectID="_1468075759" r:id="rId111">
+          <o:OLEObject Type="Embed" ProgID="Equation.DSMT4" ShapeID="_x0000_i1059" DrawAspect="Content" ObjectID="_1468075762" r:id="rId117">
             <o:LockedField>false</o:LockedField>
           </o:OLEObject>
         </w:object>
@@ -20878,7 +20964,7 @@
                     </pic:cNvPicPr>
                   </pic:nvPicPr>
                   <pic:blipFill>
-                    <a:blip r:embed="rId113"/>
+                    <a:blip r:embed="rId119"/>
                     <a:stretch>
                       <a:fillRect/>
                     </a:stretch>
@@ -20944,7 +21030,7 @@
                     </pic:cNvPicPr>
                   </pic:nvPicPr>
                   <pic:blipFill>
-                    <a:blip r:embed="rId114"/>
+                    <a:blip r:embed="rId120"/>
                     <a:stretch>
                       <a:fillRect/>
                     </a:stretch>
@@ -21010,7 +21096,7 @@
                     </pic:cNvPicPr>
                   </pic:nvPicPr>
                   <pic:blipFill>
-                    <a:blip r:embed="rId115"/>
+                    <a:blip r:embed="rId121"/>
                     <a:stretch>
                       <a:fillRect/>
                     </a:stretch>
@@ -21076,7 +21162,7 @@
                     </pic:cNvPicPr>
                   </pic:nvPicPr>
                   <pic:blipFill>
-                    <a:blip r:embed="rId116"/>
+                    <a:blip r:embed="rId122"/>
                     <a:stretch>
                       <a:fillRect/>
                     </a:stretch>
@@ -21142,7 +21228,7 @@
                     </pic:cNvPicPr>
                   </pic:nvPicPr>
                   <pic:blipFill>
-                    <a:blip r:embed="rId117"/>
+                    <a:blip r:embed="rId123"/>
                     <a:stretch>
                       <a:fillRect/>
                     </a:stretch>
@@ -21208,7 +21294,7 @@
                     </pic:cNvPicPr>
                   </pic:nvPicPr>
                   <pic:blipFill>
-                    <a:blip r:embed="rId118"/>
+                    <a:blip r:embed="rId124"/>
                     <a:stretch>
                       <a:fillRect/>
                     </a:stretch>
@@ -21274,7 +21360,7 @@
                     </pic:cNvPicPr>
                   </pic:nvPicPr>
                   <pic:blipFill>
-                    <a:blip r:embed="rId119"/>
+                    <a:blip r:embed="rId125"/>
                     <a:stretch>
                       <a:fillRect/>
                     </a:stretch>
@@ -21340,7 +21426,7 @@
                     </pic:cNvPicPr>
                   </pic:nvPicPr>
                   <pic:blipFill>
-                    <a:blip r:embed="rId120"/>
+                    <a:blip r:embed="rId126"/>
                     <a:stretch>
                       <a:fillRect/>
                     </a:stretch>
@@ -21441,7 +21527,7 @@
                     </pic:cNvPicPr>
                   </pic:nvPicPr>
                   <pic:blipFill>
-                    <a:blip r:embed="rId121"/>
+                    <a:blip r:embed="rId127"/>
                     <a:stretch>
                       <a:fillRect/>
                     </a:stretch>
@@ -21547,7 +21633,7 @@
                     </pic:cNvPicPr>
                   </pic:nvPicPr>
                   <pic:blipFill>
-                    <a:blip r:embed="rId122"/>
+                    <a:blip r:embed="rId128"/>
                     <a:stretch>
                       <a:fillRect/>
                     </a:stretch>
@@ -21596,12 +21682,12 @@
             <v:path/>
             <v:fill on="f" focussize="0,0"/>
             <v:stroke on="f"/>
-            <v:imagedata r:id="rId124" o:title=""/>
+            <v:imagedata r:id="rId130" o:title=""/>
             <o:lock v:ext="edit" aspectratio="f"/>
             <w10:wrap type="none"/>
             <w10:anchorlock/>
           </v:shape>
-          <o:OLEObject Type="Embed" ProgID="Equation.DSMT4" ShapeID="_x0000_i1060" DrawAspect="Content" ObjectID="_1468075760" r:id="rId123">
+          <o:OLEObject Type="Embed" ProgID="Equation.DSMT4" ShapeID="_x0000_i1060" DrawAspect="Content" ObjectID="_1468075763" r:id="rId129">
             <o:LockedField>false</o:LockedField>
           </o:OLEObject>
         </w:object>
@@ -21647,7 +21733,7 @@
                     </pic:cNvPicPr>
                   </pic:nvPicPr>
                   <pic:blipFill>
-                    <a:blip r:embed="rId125"/>
+                    <a:blip r:embed="rId131"/>
                     <a:stretch>
                       <a:fillRect/>
                     </a:stretch>
@@ -21704,7 +21790,7 @@
                     </pic:cNvPicPr>
                   </pic:nvPicPr>
                   <pic:blipFill>
-                    <a:blip r:embed="rId126"/>
+                    <a:blip r:embed="rId132"/>
                     <a:stretch>
                       <a:fillRect/>
                     </a:stretch>
@@ -21761,7 +21847,7 @@
                     </pic:cNvPicPr>
                   </pic:nvPicPr>
                   <pic:blipFill>
-                    <a:blip r:embed="rId126"/>
+                    <a:blip r:embed="rId132"/>
                     <a:stretch>
                       <a:fillRect/>
                     </a:stretch>
@@ -21826,7 +21912,7 @@
                     </pic:cNvPicPr>
                   </pic:nvPicPr>
                   <pic:blipFill>
-                    <a:blip r:embed="rId126"/>
+                    <a:blip r:embed="rId132"/>
                     <a:stretch>
                       <a:fillRect/>
                     </a:stretch>
@@ -21876,7 +21962,7 @@
                     </pic:cNvPicPr>
                   </pic:nvPicPr>
                   <pic:blipFill>
-                    <a:blip r:embed="rId126"/>
+                    <a:blip r:embed="rId132"/>
                     <a:stretch>
                       <a:fillRect/>
                     </a:stretch>
@@ -21964,7 +22050,7 @@
                     </pic:cNvPicPr>
                   </pic:nvPicPr>
                   <pic:blipFill>
-                    <a:blip r:embed="rId127"/>
+                    <a:blip r:embed="rId133"/>
                     <a:stretch>
                       <a:fillRect/>
                     </a:stretch>
@@ -22032,7 +22118,7 @@
                     </pic:cNvPicPr>
                   </pic:nvPicPr>
                   <pic:blipFill>
-                    <a:blip r:embed="rId128"/>
+                    <a:blip r:embed="rId134"/>
                     <a:stretch>
                       <a:fillRect/>
                     </a:stretch>
@@ -22098,7 +22184,7 @@
                     </pic:cNvPicPr>
                   </pic:nvPicPr>
                   <pic:blipFill>
-                    <a:blip r:embed="rId129"/>
+                    <a:blip r:embed="rId135"/>
                     <a:stretch>
                       <a:fillRect/>
                     </a:stretch>
@@ -22181,12 +22267,12 @@
             <v:path/>
             <v:fill on="f" focussize="0,0"/>
             <v:stroke on="f"/>
-            <v:imagedata r:id="rId131" o:title=""/>
+            <v:imagedata r:id="rId137" o:title=""/>
             <o:lock v:ext="edit" aspectratio="f"/>
             <w10:wrap type="none"/>
             <w10:anchorlock/>
           </v:shape>
-          <o:OLEObject Type="Embed" ProgID="Visio.Drawing.11" ShapeID="_x0000_i1061" DrawAspect="Content" ObjectID="_1468075761" r:id="rId130">
+          <o:OLEObject Type="Embed" ProgID="Visio.Drawing.11" ShapeID="_x0000_i1061" DrawAspect="Content" ObjectID="_1468075764" r:id="rId136">
             <o:LockedField>false</o:LockedField>
           </o:OLEObject>
         </w:object>
@@ -22245,12 +22331,12 @@
             <v:path/>
             <v:fill on="f" focussize="0,0"/>
             <v:stroke on="f"/>
-            <v:imagedata r:id="rId133" o:title=""/>
+            <v:imagedata r:id="rId139" o:title=""/>
             <o:lock v:ext="edit" aspectratio="f"/>
             <w10:wrap type="none"/>
             <w10:anchorlock/>
           </v:shape>
-          <o:OLEObject Type="Embed" ProgID="Equation.DSMT4" ShapeID="_x0000_i1062" DrawAspect="Content" ObjectID="_1468075762" r:id="rId132">
+          <o:OLEObject Type="Embed" ProgID="Equation.DSMT4" ShapeID="_x0000_i1062" DrawAspect="Content" ObjectID="_1468075765" r:id="rId138">
             <o:LockedField>false</o:LockedField>
           </o:OLEObject>
         </w:object>
@@ -22289,12 +22375,12 @@
             <v:path/>
             <v:fill on="f" focussize="0,0"/>
             <v:stroke on="f"/>
-            <v:imagedata r:id="rId135" o:title=""/>
+            <v:imagedata r:id="rId141" o:title=""/>
             <o:lock v:ext="edit" aspectratio="f"/>
             <w10:wrap type="none"/>
             <w10:anchorlock/>
           </v:shape>
-          <o:OLEObject Type="Embed" ProgID="Equation.DSMT4" ShapeID="_x0000_i1063" DrawAspect="Content" ObjectID="_1468075763" r:id="rId134">
+          <o:OLEObject Type="Embed" ProgID="Equation.DSMT4" ShapeID="_x0000_i1063" DrawAspect="Content" ObjectID="_1468075766" r:id="rId140">
             <o:LockedField>false</o:LockedField>
           </o:OLEObject>
         </w:object>
@@ -22334,7 +22420,7 @@
                     </pic:cNvPicPr>
                   </pic:nvPicPr>
                   <pic:blipFill>
-                    <a:blip r:embed="rId136"/>
+                    <a:blip r:embed="rId142"/>
                     <a:stretch>
                       <a:fillRect/>
                     </a:stretch>
@@ -22385,12 +22471,12 @@
             <v:path/>
             <v:fill on="f" focussize="0,0"/>
             <v:stroke on="f"/>
-            <v:imagedata r:id="rId138" o:title=""/>
+            <v:imagedata r:id="rId144" o:title=""/>
             <o:lock v:ext="edit" aspectratio="f"/>
             <w10:wrap type="none"/>
             <w10:anchorlock/>
           </v:shape>
-          <o:OLEObject Type="Embed" ProgID="Equation.DSMT4" ShapeID="_x0000_i1064" DrawAspect="Content" ObjectID="_1468075764" r:id="rId137">
+          <o:OLEObject Type="Embed" ProgID="Equation.DSMT4" ShapeID="_x0000_i1064" DrawAspect="Content" ObjectID="_1468075767" r:id="rId143">
             <o:LockedField>false</o:LockedField>
           </o:OLEObject>
         </w:object>
@@ -22439,7 +22525,7 @@
                     </pic:cNvPicPr>
                   </pic:nvPicPr>
                   <pic:blipFill>
-                    <a:blip r:embed="rId139"/>
+                    <a:blip r:embed="rId145"/>
                     <a:stretch>
                       <a:fillRect/>
                     </a:stretch>
@@ -22529,7 +22615,7 @@
                     </pic:cNvPicPr>
                   </pic:nvPicPr>
                   <pic:blipFill>
-                    <a:blip r:embed="rId140"/>
+                    <a:blip r:embed="rId146"/>
                     <a:stretch>
                       <a:fillRect/>
                     </a:stretch>
@@ -22606,12 +22692,12 @@
             <v:path/>
             <v:fill on="f" focussize="0,0"/>
             <v:stroke on="f"/>
-            <v:imagedata r:id="rId142" o:title=""/>
+            <v:imagedata r:id="rId148" o:title=""/>
             <o:lock v:ext="edit" aspectratio="f"/>
             <w10:wrap type="none"/>
             <w10:anchorlock/>
           </v:shape>
-          <o:OLEObject Type="Embed" ProgID="Equation.DSMT4" ShapeID="_x0000_i1065" DrawAspect="Content" ObjectID="_1468075765" r:id="rId141">
+          <o:OLEObject Type="Embed" ProgID="Equation.DSMT4" ShapeID="_x0000_i1065" DrawAspect="Content" ObjectID="_1468075768" r:id="rId147">
             <o:LockedField>false</o:LockedField>
           </o:OLEObject>
         </w:object>
@@ -23954,7 +24040,7 @@
                     </pic:cNvPicPr>
                   </pic:nvPicPr>
                   <pic:blipFill>
-                    <a:blip r:embed="rId143"/>
+                    <a:blip r:embed="rId149"/>
                     <a:stretch>
                       <a:fillRect/>
                     </a:stretch>

</xml_diff>